<commit_message>
Ali Aftab 5 Dec Working
</commit_message>
<xml_diff>
--- a/Student Tracking System.docx
+++ b/Student Tracking System.docx
@@ -8437,18 +8437,7 @@
               <w:lang w:val="en-US"/>
               <w14:ligatures w14:val="none"/>
             </w:rPr>
-            <w:t>Architecture Diagram</w:t>
-          </w:r>
-          <w:r>
-            <w:rPr>
-              <w:rFonts w:ascii="Times New Roman" w:eastAsia="Times New Roman" w:hAnsi="Times New Roman" w:cs="Times New Roman"/>
-              <w:kern w:val="0"/>
-              <w:sz w:val="24"/>
-              <w:szCs w:val="24"/>
-              <w:lang w:val="en-US"/>
-              <w14:ligatures w14:val="none"/>
-            </w:rPr>
-            <w:t>……………………………………………………………………</w:t>
+            <w:t>Architecture Diagram……………………………………………………………………</w:t>
           </w:r>
           <w:proofErr w:type="gramStart"/>
           <w:r>
@@ -16751,6 +16740,7 @@
       <w:pPr>
         <w:pStyle w:val="ListParagraph"/>
         <w:ind w:left="360"/>
+        <w:jc w:val="both"/>
         <w:rPr>
           <w:rFonts w:ascii="Times New Roman" w:hAnsi="Times New Roman" w:cs="Times New Roman"/>
           <w:sz w:val="24"/>
@@ -16758,6 +16748,155 @@
           <w:lang w:val="en-US"/>
         </w:rPr>
       </w:pPr>
+      <w:r>
+        <w:rPr>
+          <w:rFonts w:ascii="Times New Roman" w:hAnsi="Times New Roman" w:cs="Times New Roman"/>
+          <w:sz w:val="24"/>
+          <w:szCs w:val="24"/>
+          <w:lang w:val="en-US"/>
+        </w:rPr>
+        <w:t>In an age marked by technological advancements, our focus turns to revolutionizing the educational landscape through the implementation of RFID student tracking systems. These systems not only enhance the safety of students within educational institutions but also contribute significantly to streamlining attendance processes, ensuring a more efficient and secure learning environment. The paramount importance of student safety is underscored as RFID systems provide a robust mechanism to monitor and authenticate students' entry into schools, colleges, and universities.</w:t>
+      </w:r>
+    </w:p>
+    <w:p>
+      <w:pPr>
+        <w:pStyle w:val="ListParagraph"/>
+        <w:ind w:left="360"/>
+        <w:jc w:val="both"/>
+        <w:rPr>
+          <w:rFonts w:ascii="Times New Roman" w:hAnsi="Times New Roman" w:cs="Times New Roman"/>
+          <w:sz w:val="24"/>
+          <w:szCs w:val="24"/>
+          <w:lang w:val="en-US"/>
+        </w:rPr>
+      </w:pPr>
+    </w:p>
+    <w:p>
+      <w:pPr>
+        <w:pStyle w:val="ListParagraph"/>
+        <w:ind w:left="360"/>
+        <w:jc w:val="both"/>
+        <w:rPr>
+          <w:rFonts w:ascii="Times New Roman" w:hAnsi="Times New Roman" w:cs="Times New Roman"/>
+          <w:sz w:val="24"/>
+          <w:szCs w:val="24"/>
+          <w:lang w:val="en-US"/>
+        </w:rPr>
+      </w:pPr>
+      <w:r>
+        <w:rPr>
+          <w:rFonts w:ascii="Times New Roman" w:hAnsi="Times New Roman" w:cs="Times New Roman"/>
+          <w:sz w:val="24"/>
+          <w:szCs w:val="24"/>
+          <w:lang w:val="en-US"/>
+        </w:rPr>
+        <w:t>Our project centers on the development of a RFID attendance system with a web-based front end using React, coupled with Firebase as the database solution. This innovative system caters to three distinct user roles: the administrator, parents, and students. The administrator takes the helm in shaping the system's functionality by adding class schedules, fostering a structured and organized approach to attendance tracking.</w:t>
+      </w:r>
+    </w:p>
+    <w:p>
+      <w:pPr>
+        <w:pStyle w:val="ListParagraph"/>
+        <w:ind w:left="360"/>
+        <w:jc w:val="both"/>
+        <w:rPr>
+          <w:rFonts w:ascii="Times New Roman" w:hAnsi="Times New Roman" w:cs="Times New Roman"/>
+          <w:sz w:val="24"/>
+          <w:szCs w:val="24"/>
+          <w:lang w:val="en-US"/>
+        </w:rPr>
+      </w:pPr>
+    </w:p>
+    <w:p>
+      <w:pPr>
+        <w:pStyle w:val="ListParagraph"/>
+        <w:ind w:left="360"/>
+        <w:jc w:val="both"/>
+        <w:rPr>
+          <w:rFonts w:ascii="Times New Roman" w:hAnsi="Times New Roman" w:cs="Times New Roman"/>
+          <w:sz w:val="24"/>
+          <w:szCs w:val="24"/>
+          <w:lang w:val="en-US"/>
+        </w:rPr>
+      </w:pPr>
+      <w:r>
+        <w:rPr>
+          <w:rFonts w:ascii="Times New Roman" w:hAnsi="Times New Roman" w:cs="Times New Roman"/>
+          <w:sz w:val="24"/>
+          <w:szCs w:val="24"/>
+          <w:lang w:val="en-US"/>
+        </w:rPr>
+        <w:t>For parents, the system offers a valuable tool to effortlessly access and review the attendance reports of their children. This real-time insight into their wards' attendance ensures parents stay informed and engaged in their educational journey. Simultaneously, students gain visibility into their attendance metrics, including the percentage of classes attended, empowering them to take charge of their academic responsibilities.</w:t>
+      </w:r>
+    </w:p>
+    <w:p>
+      <w:pPr>
+        <w:pStyle w:val="ListParagraph"/>
+        <w:ind w:left="360"/>
+        <w:jc w:val="both"/>
+        <w:rPr>
+          <w:rFonts w:ascii="Times New Roman" w:hAnsi="Times New Roman" w:cs="Times New Roman"/>
+          <w:sz w:val="24"/>
+          <w:szCs w:val="24"/>
+          <w:lang w:val="en-US"/>
+        </w:rPr>
+      </w:pPr>
+    </w:p>
+    <w:p>
+      <w:pPr>
+        <w:pStyle w:val="ListParagraph"/>
+        <w:ind w:left="360"/>
+        <w:jc w:val="both"/>
+        <w:rPr>
+          <w:rFonts w:ascii="Times New Roman" w:hAnsi="Times New Roman" w:cs="Times New Roman"/>
+          <w:sz w:val="24"/>
+          <w:szCs w:val="24"/>
+          <w:lang w:val="en-US"/>
+        </w:rPr>
+      </w:pPr>
+      <w:r>
+        <w:rPr>
+          <w:rFonts w:ascii="Times New Roman" w:hAnsi="Times New Roman" w:cs="Times New Roman"/>
+          <w:sz w:val="24"/>
+          <w:szCs w:val="24"/>
+          <w:lang w:val="en-US"/>
+        </w:rPr>
+        <w:t>By leveraging React for the web-based interface and Flutter for the mobile application (accessible to parents and students), our project amalgamates the power of modern front-end technologies to deliver an intuitive and user-friendly experience. The adoption of Firebase as the backend database solution ensures seamless data management and real-time synchronization, contributing to the system's reliability and efficiency.</w:t>
+      </w:r>
+    </w:p>
+    <w:p>
+      <w:pPr>
+        <w:pStyle w:val="ListParagraph"/>
+        <w:ind w:left="360"/>
+        <w:jc w:val="both"/>
+        <w:rPr>
+          <w:rFonts w:ascii="Times New Roman" w:hAnsi="Times New Roman" w:cs="Times New Roman"/>
+          <w:sz w:val="24"/>
+          <w:szCs w:val="24"/>
+          <w:lang w:val="en-US"/>
+        </w:rPr>
+      </w:pPr>
+    </w:p>
+    <w:p>
+      <w:pPr>
+        <w:pStyle w:val="ListParagraph"/>
+        <w:ind w:left="360"/>
+        <w:jc w:val="both"/>
+        <w:rPr>
+          <w:rFonts w:ascii="Times New Roman" w:hAnsi="Times New Roman" w:cs="Times New Roman"/>
+          <w:sz w:val="24"/>
+          <w:szCs w:val="24"/>
+          <w:lang w:val="en-US"/>
+        </w:rPr>
+      </w:pPr>
+      <w:r>
+        <w:rPr>
+          <w:rFonts w:ascii="Times New Roman" w:hAnsi="Times New Roman" w:cs="Times New Roman"/>
+          <w:sz w:val="24"/>
+          <w:szCs w:val="24"/>
+          <w:lang w:val="en-US"/>
+        </w:rPr>
+        <w:t>As we delve into the development of this RFID attendance system, our commitment extends beyond meeting the requirements of a final year project. We recognize the transformative impact this technology can have on educational institutions, promoting a safer, more efficient, and technologically advanced learning environment. Through meticulous planning, development, and adherence to best practices, our aim is to set a new standard in RFID-based attendance systems. This project not only serves as a testament to our technological prowess but also aspires to contribute to the ongoing evolution of educational technology, fostering a positive and lasting impact on the educational experience of students and their families.</w:t>
+      </w:r>
     </w:p>
     <w:p>
       <w:pPr>
@@ -16889,6 +17028,7 @@
           <w:szCs w:val="24"/>
           <w:lang w:val="en-US"/>
         </w:rPr>
+        <w:lastRenderedPageBreak/>
         <w:t>Promoting Class Attendance:</w:t>
       </w:r>
       <w:r>
@@ -16968,6 +17108,7 @@
       <w:pPr>
         <w:pStyle w:val="ListParagraph"/>
         <w:ind w:left="360"/>
+        <w:jc w:val="both"/>
         <w:rPr>
           <w:rFonts w:ascii="Times New Roman" w:hAnsi="Times New Roman" w:cs="Times New Roman"/>
           <w:sz w:val="24"/>
@@ -16975,6 +17116,15 @@
           <w:lang w:val="en-US"/>
         </w:rPr>
       </w:pPr>
+      <w:r>
+        <w:rPr>
+          <w:rFonts w:ascii="Times New Roman" w:hAnsi="Times New Roman" w:cs="Times New Roman"/>
+          <w:sz w:val="24"/>
+          <w:szCs w:val="24"/>
+          <w:lang w:val="en-US"/>
+        </w:rPr>
+        <w:t>The purpose of the RFID attendance system project is to revolutionize and enhance the educational experience by implementing a robust and efficient student tracking system. By employing RFID technology, the system ensures the safety of students while also simplifying and optimizing attendance management. With a web-based front end developed in React and a Firebase database, the project caters to administrators, parents, and students, offering a seamless and user-friendly interface. The ultimate goal is to provide real-time attendance insights to parents, empower students to monitor their attendance, and establish a technologically advanced and secure educational environment. Through this project, we aim to contribute to the evolution of educational technology, setting new standards in attendance tracking and fostering positive outcomes in the learning process.</w:t>
+      </w:r>
     </w:p>
     <w:p>
       <w:pPr>
@@ -17394,6 +17544,30 @@
     <w:p>
       <w:pPr>
         <w:pStyle w:val="ListParagraph"/>
+        <w:ind w:left="360"/>
+        <w:rPr>
+          <w:rFonts w:ascii="Times New Roman" w:hAnsi="Times New Roman" w:cs="Times New Roman"/>
+          <w:sz w:val="24"/>
+          <w:szCs w:val="24"/>
+          <w:lang w:val="en-US"/>
+        </w:rPr>
+      </w:pPr>
+    </w:p>
+    <w:p>
+      <w:pPr>
+        <w:pStyle w:val="ListParagraph"/>
+        <w:ind w:left="360"/>
+        <w:rPr>
+          <w:rFonts w:ascii="Times New Roman" w:hAnsi="Times New Roman" w:cs="Times New Roman"/>
+          <w:sz w:val="24"/>
+          <w:szCs w:val="24"/>
+          <w:lang w:val="en-US"/>
+        </w:rPr>
+      </w:pPr>
+    </w:p>
+    <w:p>
+      <w:pPr>
+        <w:pStyle w:val="ListParagraph"/>
         <w:numPr>
           <w:ilvl w:val="1"/>
           <w:numId w:val="24"/>
@@ -17447,17 +17621,273 @@
         <w:pStyle w:val="ListParagraph"/>
         <w:numPr>
           <w:ilvl w:val="0"/>
-          <w:numId w:val="25"/>
+          <w:numId w:val="35"/>
         </w:numPr>
         <w:jc w:val="both"/>
         <w:rPr>
           <w:rFonts w:ascii="Times New Roman" w:hAnsi="Times New Roman" w:cs="Times New Roman"/>
+          <w:lang w:val="en-US"/>
+        </w:rPr>
+      </w:pPr>
+      <w:r>
+        <w:rPr>
+          <w:rFonts w:ascii="Times New Roman" w:hAnsi="Times New Roman" w:cs="Times New Roman"/>
+          <w:b/>
+          <w:bCs/>
           <w:sz w:val="24"/>
-          <w:szCs w:val="24"/>
+          <w:szCs w:val="20"/>
+        </w:rPr>
+        <w:t>Limited Safety Measures:</w:t>
+      </w:r>
+    </w:p>
+    <w:p>
+      <w:pPr>
+        <w:pStyle w:val="ListParagraph"/>
+        <w:jc w:val="both"/>
+        <w:rPr>
+          <w:rFonts w:ascii="Times New Roman" w:hAnsi="Times New Roman" w:cs="Times New Roman"/>
           <w:lang w:val="en-US"/>
         </w:rPr>
       </w:pPr>
       <w:r>
+        <w:rPr>
+          <w:rFonts w:ascii="Times New Roman" w:hAnsi="Times New Roman" w:cs="Times New Roman"/>
+          <w:sz w:val="24"/>
+          <w:szCs w:val="20"/>
+        </w:rPr>
+        <w:t>Current university security measures are often insufficient to ensure the safety of students during their commute and within the campus premises.</w:t>
+      </w:r>
+    </w:p>
+    <w:p>
+      <w:pPr>
+        <w:pStyle w:val="ListParagraph"/>
+        <w:widowControl w:val="0"/>
+        <w:numPr>
+          <w:ilvl w:val="0"/>
+          <w:numId w:val="35"/>
+        </w:numPr>
+        <w:autoSpaceDE w:val="0"/>
+        <w:autoSpaceDN w:val="0"/>
+        <w:spacing w:after="0" w:line="240" w:lineRule="auto"/>
+        <w:rPr>
+          <w:rFonts w:ascii="Times New Roman" w:hAnsi="Times New Roman" w:cs="Times New Roman"/>
+          <w:sz w:val="24"/>
+          <w:szCs w:val="20"/>
+        </w:rPr>
+      </w:pPr>
+      <w:r>
+        <w:rPr>
+          <w:rFonts w:ascii="Times New Roman" w:hAnsi="Times New Roman" w:cs="Times New Roman"/>
+          <w:b/>
+          <w:bCs/>
+          <w:sz w:val="24"/>
+          <w:szCs w:val="20"/>
+        </w:rPr>
+        <w:t>Inadequate Communication:</w:t>
+      </w:r>
+    </w:p>
+    <w:p>
+      <w:pPr>
+        <w:widowControl w:val="0"/>
+        <w:autoSpaceDE w:val="0"/>
+        <w:autoSpaceDN w:val="0"/>
+        <w:spacing w:after="0" w:line="240" w:lineRule="auto"/>
+        <w:ind w:left="720"/>
+        <w:jc w:val="both"/>
+        <w:rPr>
+          <w:rFonts w:ascii="Times New Roman" w:hAnsi="Times New Roman" w:cs="Times New Roman"/>
+          <w:sz w:val="24"/>
+          <w:szCs w:val="20"/>
+        </w:rPr>
+      </w:pPr>
+      <w:r>
+        <w:rPr>
+          <w:rFonts w:ascii="Times New Roman" w:hAnsi="Times New Roman" w:cs="Times New Roman"/>
+          <w:sz w:val="24"/>
+          <w:szCs w:val="20"/>
+        </w:rPr>
+        <w:t>There is a lack of an effective communication system between educational institutions and parents to promptly inform them about their child's arrival or absence.</w:t>
+      </w:r>
+    </w:p>
+    <w:p>
+      <w:pPr>
+        <w:pStyle w:val="ListParagraph"/>
+        <w:numPr>
+          <w:ilvl w:val="0"/>
+          <w:numId w:val="35"/>
+        </w:numPr>
+        <w:rPr>
+          <w:rFonts w:ascii="Times New Roman" w:hAnsi="Times New Roman" w:cs="Times New Roman"/>
+          <w:sz w:val="24"/>
+          <w:szCs w:val="20"/>
+        </w:rPr>
+      </w:pPr>
+      <w:r>
+        <w:rPr>
+          <w:rFonts w:ascii="Times New Roman" w:hAnsi="Times New Roman" w:cs="Times New Roman"/>
+          <w:b/>
+          <w:bCs/>
+          <w:sz w:val="24"/>
+          <w:szCs w:val="20"/>
+        </w:rPr>
+        <w:t>Low Attendance Rates:</w:t>
+      </w:r>
+    </w:p>
+    <w:p>
+      <w:pPr>
+        <w:pStyle w:val="ListParagraph"/>
+        <w:jc w:val="both"/>
+        <w:rPr>
+          <w:rFonts w:ascii="Times New Roman" w:hAnsi="Times New Roman" w:cs="Times New Roman"/>
+          <w:sz w:val="24"/>
+          <w:szCs w:val="20"/>
+        </w:rPr>
+      </w:pPr>
+      <w:r>
+        <w:rPr>
+          <w:rFonts w:ascii="Times New Roman" w:hAnsi="Times New Roman" w:cs="Times New Roman"/>
+          <w:sz w:val="24"/>
+          <w:szCs w:val="20"/>
+        </w:rPr>
+        <w:t>Current methods for tracking student attendance are not foolproof, leading to low attendance rates and a lack of accountability.</w:t>
+      </w:r>
+    </w:p>
+    <w:p>
+      <w:pPr>
+        <w:pStyle w:val="ListParagraph"/>
+        <w:numPr>
+          <w:ilvl w:val="0"/>
+          <w:numId w:val="35"/>
+        </w:numPr>
+        <w:rPr>
+          <w:rFonts w:ascii="Times New Roman" w:hAnsi="Times New Roman" w:cs="Times New Roman"/>
+          <w:sz w:val="24"/>
+          <w:szCs w:val="20"/>
+        </w:rPr>
+      </w:pPr>
+      <w:r>
+        <w:rPr>
+          <w:rFonts w:ascii="Times New Roman" w:hAnsi="Times New Roman" w:cs="Times New Roman"/>
+          <w:b/>
+          <w:bCs/>
+          <w:sz w:val="24"/>
+          <w:szCs w:val="20"/>
+        </w:rPr>
+        <w:t>Parental Concerns:</w:t>
+      </w:r>
+    </w:p>
+    <w:p>
+      <w:pPr>
+        <w:pStyle w:val="ListParagraph"/>
+        <w:jc w:val="both"/>
+        <w:rPr>
+          <w:rFonts w:ascii="Times New Roman" w:hAnsi="Times New Roman" w:cs="Times New Roman"/>
+          <w:sz w:val="24"/>
+          <w:szCs w:val="20"/>
+        </w:rPr>
+      </w:pPr>
+      <w:r>
+        <w:rPr>
+          <w:rFonts w:ascii="Times New Roman" w:hAnsi="Times New Roman" w:cs="Times New Roman"/>
+          <w:sz w:val="24"/>
+          <w:szCs w:val="20"/>
+        </w:rPr>
+        <w:t>Parents face anxiety and uncertainty about their child's safety and attendance, especially in larger educational institutions where personal tracking is challenging.</w:t>
+      </w:r>
+    </w:p>
+    <w:p>
+      <w:pPr>
+        <w:pStyle w:val="ListParagraph"/>
+        <w:numPr>
+          <w:ilvl w:val="0"/>
+          <w:numId w:val="35"/>
+        </w:numPr>
+        <w:rPr>
+          <w:rFonts w:ascii="Times New Roman" w:hAnsi="Times New Roman" w:cs="Times New Roman"/>
+          <w:sz w:val="24"/>
+          <w:szCs w:val="20"/>
+        </w:rPr>
+      </w:pPr>
+      <w:r>
+        <w:rPr>
+          <w:rFonts w:ascii="Times New Roman" w:hAnsi="Times New Roman" w:cs="Times New Roman"/>
+          <w:b/>
+          <w:bCs/>
+          <w:sz w:val="24"/>
+          <w:szCs w:val="20"/>
+        </w:rPr>
+        <w:t>Manual Processes:</w:t>
+      </w:r>
+    </w:p>
+    <w:p>
+      <w:pPr>
+        <w:pStyle w:val="ListParagraph"/>
+        <w:jc w:val="both"/>
+        <w:rPr>
+          <w:rFonts w:ascii="Times New Roman" w:hAnsi="Times New Roman" w:cs="Times New Roman"/>
+          <w:sz w:val="24"/>
+          <w:szCs w:val="20"/>
+        </w:rPr>
+      </w:pPr>
+      <w:r>
+        <w:rPr>
+          <w:rFonts w:ascii="Times New Roman" w:hAnsi="Times New Roman" w:cs="Times New Roman"/>
+          <w:sz w:val="24"/>
+          <w:szCs w:val="20"/>
+        </w:rPr>
+        <w:t>Many institutions still rely on manual attendance processes, making it time-consuming and prone to errors, hindering the ability to ensure safe arrivals and regular attendance.</w:t>
+      </w:r>
+    </w:p>
+    <w:p>
+      <w:pPr>
+        <w:pStyle w:val="ListParagraph"/>
+        <w:numPr>
+          <w:ilvl w:val="0"/>
+          <w:numId w:val="35"/>
+        </w:numPr>
+        <w:rPr>
+          <w:rFonts w:ascii="Times New Roman" w:hAnsi="Times New Roman" w:cs="Times New Roman"/>
+          <w:sz w:val="24"/>
+          <w:szCs w:val="20"/>
+        </w:rPr>
+      </w:pPr>
+      <w:r>
+        <w:rPr>
+          <w:rFonts w:ascii="Times New Roman" w:hAnsi="Times New Roman" w:cs="Times New Roman"/>
+          <w:b/>
+          <w:bCs/>
+          <w:sz w:val="24"/>
+          <w:szCs w:val="20"/>
+        </w:rPr>
+        <w:t>Absence Notification Challenges:</w:t>
+      </w:r>
+    </w:p>
+    <w:p>
+      <w:pPr>
+        <w:pStyle w:val="ListParagraph"/>
+        <w:jc w:val="both"/>
+        <w:rPr>
+          <w:rFonts w:ascii="Times New Roman" w:hAnsi="Times New Roman" w:cs="Times New Roman"/>
+          <w:sz w:val="24"/>
+          <w:szCs w:val="20"/>
+        </w:rPr>
+      </w:pPr>
+      <w:r>
+        <w:rPr>
+          <w:rFonts w:ascii="Times New Roman" w:hAnsi="Times New Roman" w:cs="Times New Roman"/>
+          <w:sz w:val="24"/>
+          <w:szCs w:val="20"/>
+        </w:rPr>
+        <w:t>The absence notification system, if present, is often not efficient, leading to delays and missed opportunities to address attendance issues promptly.</w:t>
+      </w:r>
+    </w:p>
+    <w:p>
+      <w:pPr>
+        <w:pStyle w:val="ListParagraph"/>
+        <w:numPr>
+          <w:ilvl w:val="1"/>
+          <w:numId w:val="24"/>
+        </w:numPr>
         <w:rPr>
           <w:rFonts w:ascii="Times New Roman" w:hAnsi="Times New Roman" w:cs="Times New Roman"/>
           <w:b/>
@@ -17466,32 +17896,6 @@
           <w:szCs w:val="24"/>
           <w:lang w:val="en-US"/>
         </w:rPr>
-        <w:t>Ensuring Safe Arrival</w:t>
-      </w:r>
-      <w:r>
-        <w:rPr>
-          <w:rFonts w:ascii="Times New Roman" w:hAnsi="Times New Roman" w:cs="Times New Roman"/>
-          <w:sz w:val="24"/>
-          <w:szCs w:val="24"/>
-          <w:lang w:val="en-US"/>
-        </w:rPr>
-        <w:t>: Alerting parents when students enter, ensuring peace of mind.</w:t>
-      </w:r>
-    </w:p>
-    <w:p>
-      <w:pPr>
-        <w:pStyle w:val="ListParagraph"/>
-        <w:numPr>
-          <w:ilvl w:val="0"/>
-          <w:numId w:val="25"/>
-        </w:numPr>
-        <w:jc w:val="both"/>
-        <w:rPr>
-          <w:rFonts w:ascii="Times New Roman" w:hAnsi="Times New Roman" w:cs="Times New Roman"/>
-          <w:sz w:val="24"/>
-          <w:szCs w:val="24"/>
-          <w:lang w:val="en-US"/>
-        </w:rPr>
       </w:pPr>
       <w:r>
         <w:rPr>
@@ -17502,43 +17906,24 @@
           <w:szCs w:val="24"/>
           <w:lang w:val="en-US"/>
         </w:rPr>
-        <w:t>Promoting Class Attendance:</w:t>
+        <w:t>Proposed Solution</w:t>
       </w:r>
-      <w:r>
+    </w:p>
+    <w:p>
+      <w:pPr>
+        <w:pStyle w:val="ListParagraph"/>
+        <w:numPr>
+          <w:ilvl w:val="0"/>
+          <w:numId w:val="35"/>
+        </w:numPr>
         <w:rPr>
           <w:rFonts w:ascii="Times New Roman" w:hAnsi="Times New Roman" w:cs="Times New Roman"/>
           <w:sz w:val="24"/>
           <w:szCs w:val="24"/>
           <w:lang w:val="en-US"/>
         </w:rPr>
-        <w:t xml:space="preserve"> Notifying parents of missed classes, encouraging</w:t>
-      </w:r>
+      </w:pPr>
       <w:r>
-        <w:rPr>
-          <w:rFonts w:ascii="Times New Roman" w:hAnsi="Times New Roman" w:cs="Times New Roman"/>
-          <w:sz w:val="24"/>
-          <w:szCs w:val="24"/>
-          <w:lang w:val="en-US"/>
-        </w:rPr>
-        <w:t xml:space="preserve"> </w:t>
-      </w:r>
-      <w:r>
-        <w:rPr>
-          <w:rFonts w:ascii="Times New Roman" w:hAnsi="Times New Roman" w:cs="Times New Roman"/>
-          <w:sz w:val="24"/>
-          <w:szCs w:val="24"/>
-          <w:lang w:val="en-US"/>
-        </w:rPr>
-        <w:t>regularity.</w:t>
-      </w:r>
-    </w:p>
-    <w:p>
-      <w:pPr>
-        <w:pStyle w:val="ListParagraph"/>
-        <w:numPr>
-          <w:ilvl w:val="1"/>
-          <w:numId w:val="24"/>
-        </w:numPr>
         <w:rPr>
           <w:rFonts w:ascii="Times New Roman" w:hAnsi="Times New Roman" w:cs="Times New Roman"/>
           <w:b/>
@@ -17547,6 +17932,43 @@
           <w:szCs w:val="24"/>
           <w:lang w:val="en-US"/>
         </w:rPr>
+        <w:t>Real-time Safety Assurance:</w:t>
+      </w:r>
+    </w:p>
+    <w:p>
+      <w:pPr>
+        <w:pStyle w:val="ListParagraph"/>
+        <w:jc w:val="both"/>
+        <w:rPr>
+          <w:rFonts w:ascii="Times New Roman" w:hAnsi="Times New Roman" w:cs="Times New Roman"/>
+          <w:sz w:val="24"/>
+          <w:szCs w:val="24"/>
+          <w:lang w:val="en-US"/>
+        </w:rPr>
+      </w:pPr>
+      <w:r>
+        <w:rPr>
+          <w:rFonts w:ascii="Times New Roman" w:hAnsi="Times New Roman" w:cs="Times New Roman"/>
+          <w:sz w:val="24"/>
+          <w:szCs w:val="24"/>
+          <w:lang w:val="en-US"/>
+        </w:rPr>
+        <w:t>Implement RFID technology to provide real-time alerts to parents when their child enters the university premises, ensuring immediate safety assurance.</w:t>
+      </w:r>
+    </w:p>
+    <w:p>
+      <w:pPr>
+        <w:pStyle w:val="ListParagraph"/>
+        <w:numPr>
+          <w:ilvl w:val="0"/>
+          <w:numId w:val="35"/>
+        </w:numPr>
+        <w:rPr>
+          <w:rFonts w:ascii="Times New Roman" w:hAnsi="Times New Roman" w:cs="Times New Roman"/>
+          <w:sz w:val="24"/>
+          <w:szCs w:val="24"/>
+          <w:lang w:val="en-US"/>
+        </w:rPr>
       </w:pPr>
       <w:r>
         <w:rPr>
@@ -17557,13 +17979,13 @@
           <w:szCs w:val="24"/>
           <w:lang w:val="en-US"/>
         </w:rPr>
-        <w:t>Proposed Solution</w:t>
+        <w:t>Seamless Communication:</w:t>
       </w:r>
     </w:p>
     <w:p>
       <w:pPr>
         <w:pStyle w:val="ListParagraph"/>
-        <w:ind w:left="360"/>
+        <w:jc w:val="both"/>
         <w:rPr>
           <w:rFonts w:ascii="Times New Roman" w:hAnsi="Times New Roman" w:cs="Times New Roman"/>
           <w:sz w:val="24"/>
@@ -17571,14 +17993,31 @@
           <w:lang w:val="en-US"/>
         </w:rPr>
       </w:pPr>
+      <w:r>
+        <w:rPr>
+          <w:rFonts w:ascii="Times New Roman" w:hAnsi="Times New Roman" w:cs="Times New Roman"/>
+          <w:sz w:val="24"/>
+          <w:szCs w:val="24"/>
+          <w:lang w:val="en-US"/>
+        </w:rPr>
+        <w:t>Develop a robust communication system integrated with RFID data, allowing instant notifications to parents about their child's attendance, ensuring transparent and efficient communication.</w:t>
+      </w:r>
     </w:p>
     <w:p>
       <w:pPr>
         <w:pStyle w:val="ListParagraph"/>
         <w:numPr>
-          <w:ilvl w:val="1"/>
-          <w:numId w:val="24"/>
+          <w:ilvl w:val="0"/>
+          <w:numId w:val="35"/>
         </w:numPr>
+        <w:rPr>
+          <w:rFonts w:ascii="Times New Roman" w:hAnsi="Times New Roman" w:cs="Times New Roman"/>
+          <w:sz w:val="24"/>
+          <w:szCs w:val="24"/>
+          <w:lang w:val="en-US"/>
+        </w:rPr>
+      </w:pPr>
+      <w:r>
         <w:rPr>
           <w:rFonts w:ascii="Times New Roman" w:hAnsi="Times New Roman" w:cs="Times New Roman"/>
           <w:b/>
@@ -17587,6 +18026,43 @@
           <w:szCs w:val="24"/>
           <w:lang w:val="en-US"/>
         </w:rPr>
+        <w:t>Automated Attendance Tracking:</w:t>
+      </w:r>
+    </w:p>
+    <w:p>
+      <w:pPr>
+        <w:pStyle w:val="ListParagraph"/>
+        <w:jc w:val="both"/>
+        <w:rPr>
+          <w:rFonts w:ascii="Times New Roman" w:hAnsi="Times New Roman" w:cs="Times New Roman"/>
+          <w:sz w:val="24"/>
+          <w:szCs w:val="24"/>
+          <w:lang w:val="en-US"/>
+        </w:rPr>
+      </w:pPr>
+      <w:r>
+        <w:rPr>
+          <w:rFonts w:ascii="Times New Roman" w:hAnsi="Times New Roman" w:cs="Times New Roman"/>
+          <w:sz w:val="24"/>
+          <w:szCs w:val="24"/>
+          <w:lang w:val="en-US"/>
+        </w:rPr>
+        <w:t>Introduce RFID-based automated attendance tracking to eliminate manual processes, increase accuracy, and promote higher attendance rates.</w:t>
+      </w:r>
+    </w:p>
+    <w:p>
+      <w:pPr>
+        <w:pStyle w:val="ListParagraph"/>
+        <w:numPr>
+          <w:ilvl w:val="0"/>
+          <w:numId w:val="35"/>
+        </w:numPr>
+        <w:rPr>
+          <w:rFonts w:ascii="Times New Roman" w:hAnsi="Times New Roman" w:cs="Times New Roman"/>
+          <w:sz w:val="24"/>
+          <w:szCs w:val="24"/>
+          <w:lang w:val="en-US"/>
+        </w:rPr>
       </w:pPr>
       <w:r>
         <w:rPr>
@@ -17597,13 +18073,13 @@
           <w:szCs w:val="24"/>
           <w:lang w:val="en-US"/>
         </w:rPr>
-        <w:t>Comprehensive Competitive Analysis</w:t>
+        <w:t>Parental Engagement:</w:t>
       </w:r>
     </w:p>
     <w:p>
       <w:pPr>
         <w:pStyle w:val="ListParagraph"/>
-        <w:ind w:left="360"/>
+        <w:jc w:val="both"/>
         <w:rPr>
           <w:rFonts w:ascii="Times New Roman" w:hAnsi="Times New Roman" w:cs="Times New Roman"/>
           <w:sz w:val="24"/>
@@ -17611,13 +18087,22 @@
           <w:lang w:val="en-US"/>
         </w:rPr>
       </w:pPr>
+      <w:r>
+        <w:rPr>
+          <w:rFonts w:ascii="Times New Roman" w:hAnsi="Times New Roman" w:cs="Times New Roman"/>
+          <w:sz w:val="24"/>
+          <w:szCs w:val="24"/>
+          <w:lang w:val="en-US"/>
+        </w:rPr>
+        <w:t>Create a user-friendly interface for parents to access real-time attendance information, fostering a sense of involvement and addressing parental concerns.</w:t>
+      </w:r>
     </w:p>
     <w:p>
       <w:pPr>
         <w:pStyle w:val="ListParagraph"/>
         <w:numPr>
-          <w:ilvl w:val="1"/>
-          <w:numId w:val="24"/>
+          <w:ilvl w:val="0"/>
+          <w:numId w:val="35"/>
         </w:numPr>
         <w:rPr>
           <w:rFonts w:ascii="Times New Roman" w:hAnsi="Times New Roman" w:cs="Times New Roman"/>
@@ -17637,6 +18122,144 @@
           <w:szCs w:val="24"/>
           <w:lang w:val="en-US"/>
         </w:rPr>
+        <w:t>Comprehensive Security Measures:</w:t>
+      </w:r>
+    </w:p>
+    <w:p>
+      <w:pPr>
+        <w:pStyle w:val="ListParagraph"/>
+        <w:jc w:val="both"/>
+        <w:rPr>
+          <w:rFonts w:ascii="Times New Roman" w:hAnsi="Times New Roman" w:cs="Times New Roman"/>
+          <w:sz w:val="24"/>
+          <w:szCs w:val="24"/>
+          <w:lang w:val="en-US"/>
+        </w:rPr>
+      </w:pPr>
+      <w:r>
+        <w:rPr>
+          <w:rFonts w:ascii="Times New Roman" w:hAnsi="Times New Roman" w:cs="Times New Roman"/>
+          <w:sz w:val="24"/>
+          <w:szCs w:val="24"/>
+          <w:lang w:val="en-US"/>
+        </w:rPr>
+        <w:t>Implement additional security features alongside RFID, such as surveillance cameras and emergency response systems, to enhance overall campus safety.</w:t>
+      </w:r>
+    </w:p>
+    <w:p>
+      <w:pPr>
+        <w:pStyle w:val="ListParagraph"/>
+        <w:numPr>
+          <w:ilvl w:val="0"/>
+          <w:numId w:val="35"/>
+        </w:numPr>
+        <w:rPr>
+          <w:rFonts w:ascii="Times New Roman" w:hAnsi="Times New Roman" w:cs="Times New Roman"/>
+          <w:b/>
+          <w:bCs/>
+          <w:sz w:val="24"/>
+          <w:szCs w:val="24"/>
+          <w:lang w:val="en-US"/>
+        </w:rPr>
+      </w:pPr>
+      <w:r>
+        <w:rPr>
+          <w:rFonts w:ascii="Times New Roman" w:hAnsi="Times New Roman" w:cs="Times New Roman"/>
+          <w:b/>
+          <w:bCs/>
+          <w:sz w:val="24"/>
+          <w:szCs w:val="24"/>
+          <w:lang w:val="en-US"/>
+        </w:rPr>
+        <w:t>Proactive Absence Notifications:</w:t>
+      </w:r>
+    </w:p>
+    <w:p>
+      <w:pPr>
+        <w:pStyle w:val="ListParagraph"/>
+        <w:jc w:val="both"/>
+        <w:rPr>
+          <w:rFonts w:ascii="Times New Roman" w:hAnsi="Times New Roman" w:cs="Times New Roman"/>
+          <w:sz w:val="24"/>
+          <w:szCs w:val="24"/>
+          <w:lang w:val="en-US"/>
+        </w:rPr>
+      </w:pPr>
+      <w:r>
+        <w:rPr>
+          <w:rFonts w:ascii="Times New Roman" w:hAnsi="Times New Roman" w:cs="Times New Roman"/>
+          <w:sz w:val="24"/>
+          <w:szCs w:val="24"/>
+          <w:lang w:val="en-US"/>
+        </w:rPr>
+        <w:t>Develop an efficient system to promptly notify parents of any missed classes, enabling timely intervention and support for students who may be facing academic challenges.</w:t>
+      </w:r>
+    </w:p>
+    <w:p>
+      <w:pPr>
+        <w:pStyle w:val="ListParagraph"/>
+        <w:numPr>
+          <w:ilvl w:val="1"/>
+          <w:numId w:val="24"/>
+        </w:numPr>
+        <w:rPr>
+          <w:rFonts w:ascii="Times New Roman" w:hAnsi="Times New Roman" w:cs="Times New Roman"/>
+          <w:b/>
+          <w:bCs/>
+          <w:sz w:val="24"/>
+          <w:szCs w:val="24"/>
+          <w:lang w:val="en-US"/>
+        </w:rPr>
+      </w:pPr>
+      <w:r>
+        <w:rPr>
+          <w:rFonts w:ascii="Times New Roman" w:hAnsi="Times New Roman" w:cs="Times New Roman"/>
+          <w:b/>
+          <w:bCs/>
+          <w:sz w:val="24"/>
+          <w:szCs w:val="24"/>
+          <w:lang w:val="en-US"/>
+        </w:rPr>
+        <w:t>Comprehensive Competitive Analysis</w:t>
+      </w:r>
+    </w:p>
+    <w:p>
+      <w:pPr>
+        <w:pStyle w:val="ListParagraph"/>
+        <w:ind w:left="360"/>
+        <w:rPr>
+          <w:rFonts w:ascii="Times New Roman" w:hAnsi="Times New Roman" w:cs="Times New Roman"/>
+          <w:sz w:val="24"/>
+          <w:szCs w:val="24"/>
+          <w:lang w:val="en-US"/>
+        </w:rPr>
+      </w:pPr>
+    </w:p>
+    <w:p>
+      <w:pPr>
+        <w:pStyle w:val="ListParagraph"/>
+        <w:numPr>
+          <w:ilvl w:val="1"/>
+          <w:numId w:val="24"/>
+        </w:numPr>
+        <w:rPr>
+          <w:rFonts w:ascii="Times New Roman" w:hAnsi="Times New Roman" w:cs="Times New Roman"/>
+          <w:b/>
+          <w:bCs/>
+          <w:sz w:val="24"/>
+          <w:szCs w:val="24"/>
+          <w:lang w:val="en-US"/>
+        </w:rPr>
+      </w:pPr>
+      <w:r>
+        <w:rPr>
+          <w:rFonts w:ascii="Times New Roman" w:hAnsi="Times New Roman" w:cs="Times New Roman"/>
+          <w:b/>
+          <w:bCs/>
+          <w:sz w:val="24"/>
+          <w:szCs w:val="24"/>
+          <w:lang w:val="en-US"/>
+        </w:rPr>
         <w:t>Project Plan</w:t>
       </w:r>
     </w:p>
@@ -17659,6 +18282,7 @@
           <w:szCs w:val="24"/>
           <w:lang w:val="en-US"/>
         </w:rPr>
+        <w:lastRenderedPageBreak/>
         <w:drawing>
           <wp:inline distT="0" distB="0" distL="0" distR="0" wp14:anchorId="5D2986D6" wp14:editId="04E7712C">
             <wp:extent cx="5377180" cy="2633980"/>
@@ -20711,6 +21335,268 @@
 <file path=word/numbering.xml><?xml version="1.0" encoding="utf-8"?>
 <w:numbering xmlns:wpc="http://schemas.microsoft.com/office/word/2010/wordprocessingCanvas" xmlns:cx="http://schemas.microsoft.com/office/drawing/2014/chartex" xmlns:cx1="http://schemas.microsoft.com/office/drawing/2015/9/8/chartex" xmlns:cx2="http://schemas.microsoft.com/office/drawing/2015/10/21/chartex" xmlns:cx3="http://schemas.microsoft.com/office/drawing/2016/5/9/chartex" xmlns:cx4="http://schemas.microsoft.com/office/drawing/2016/5/10/chartex" xmlns:cx5="http://schemas.microsoft.com/office/drawing/2016/5/11/chartex" xmlns:cx6="http://schemas.microsoft.com/office/drawing/2016/5/12/chartex" xmlns:cx7="http://schemas.microsoft.com/office/drawing/2016/5/13/chartex" xmlns:cx8="http://schemas.microsoft.com/office/drawing/2016/5/14/chartex" xmlns:mc="http://schemas.openxmlformats.org/markup-compatibility/2006" xmlns:aink="http://schemas.microsoft.com/office/drawing/2016/ink" xmlns:am3d="http://schemas.microsoft.com/office/drawing/2017/model3d" xmlns:o="urn:schemas-microsoft-com:office:office" xmlns:oel="http://schemas.microsoft.com/office/2019/extlst" xmlns:r="http://schemas.openxmlformats.org/officeDocument/2006/relationships" xmlns:m="http://schemas.openxmlformats.org/officeDocument/2006/math" xmlns:v="urn:schemas-microsoft-com:vml" xmlns:wp14="http://schemas.microsoft.com/office/word/2010/wordprocessingDrawing" xmlns:wp="http://schemas.openxmlformats.org/drawingml/2006/wordprocessingDrawing" xmlns:w10="urn:schemas-microsoft-com:office:word" xmlns:w="http://schemas.openxmlformats.org/wordprocessingml/2006/main" xmlns:w14="http://schemas.microsoft.com/office/word/2010/wordml" xmlns:w15="http://schemas.microsoft.com/office/word/2012/wordml" xmlns:w16cex="http://schemas.microsoft.com/office/word/2018/wordml/cex" xmlns:w16cid="http://schemas.microsoft.com/office/word/2016/wordml/cid" xmlns:w16="http://schemas.microsoft.com/office/word/2018/wordml" xmlns:w16sdtdh="http://schemas.microsoft.com/office/word/2020/wordml/sdtdatahash" xmlns:w16se="http://schemas.microsoft.com/office/word/2015/wordml/symex" xmlns:wpg="http://schemas.microsoft.com/office/word/2010/wordprocessingGroup" xmlns:wpi="http://schemas.microsoft.com/office/word/2010/wordprocessingInk" xmlns:wne="http://schemas.microsoft.com/office/word/2006/wordml" xmlns:wps="http://schemas.microsoft.com/office/word/2010/wordprocessingShape" mc:Ignorable="w14 w15 w16se w16cid w16 w16cex w16sdtdh wp14">
   <w:abstractNum w:abstractNumId="0" w15:restartNumberingAfterBreak="0">
+    <w:nsid w:val="00696386"/>
+    <w:multiLevelType w:val="multilevel"/>
+    <w:tmpl w:val="B6820984"/>
+    <w:lvl w:ilvl="0">
+      <w:start w:val="1"/>
+      <w:numFmt w:val="bullet"/>
+      <w:lvlText w:val=""/>
+      <w:lvlJc w:val="left"/>
+      <w:pPr>
+        <w:tabs>
+          <w:tab w:val="num" w:pos="720"/>
+        </w:tabs>
+        <w:ind w:left="720" w:hanging="360"/>
+      </w:pPr>
+      <w:rPr>
+        <w:rFonts w:ascii="Symbol" w:hAnsi="Symbol" w:hint="default"/>
+        <w:sz w:val="20"/>
+      </w:rPr>
+    </w:lvl>
+    <w:lvl w:ilvl="1">
+      <w:start w:val="1"/>
+      <w:numFmt w:val="bullet"/>
+      <w:lvlText w:val=""/>
+      <w:lvlJc w:val="left"/>
+      <w:pPr>
+        <w:tabs>
+          <w:tab w:val="num" w:pos="1440"/>
+        </w:tabs>
+        <w:ind w:left="1440" w:hanging="360"/>
+      </w:pPr>
+      <w:rPr>
+        <w:rFonts w:ascii="Symbol" w:hAnsi="Symbol" w:hint="default"/>
+        <w:sz w:val="20"/>
+      </w:rPr>
+    </w:lvl>
+    <w:lvl w:ilvl="2">
+      <w:start w:val="1"/>
+      <w:numFmt w:val="bullet"/>
+      <w:lvlText w:val=""/>
+      <w:lvlJc w:val="left"/>
+      <w:pPr>
+        <w:tabs>
+          <w:tab w:val="num" w:pos="2160"/>
+        </w:tabs>
+        <w:ind w:left="2160" w:hanging="360"/>
+      </w:pPr>
+      <w:rPr>
+        <w:rFonts w:ascii="Symbol" w:hAnsi="Symbol" w:hint="default"/>
+        <w:sz w:val="20"/>
+      </w:rPr>
+    </w:lvl>
+    <w:lvl w:ilvl="3">
+      <w:start w:val="1"/>
+      <w:numFmt w:val="bullet"/>
+      <w:lvlText w:val=""/>
+      <w:lvlJc w:val="left"/>
+      <w:pPr>
+        <w:tabs>
+          <w:tab w:val="num" w:pos="2880"/>
+        </w:tabs>
+        <w:ind w:left="2880" w:hanging="360"/>
+      </w:pPr>
+      <w:rPr>
+        <w:rFonts w:ascii="Symbol" w:hAnsi="Symbol" w:hint="default"/>
+        <w:sz w:val="20"/>
+      </w:rPr>
+    </w:lvl>
+    <w:lvl w:ilvl="4">
+      <w:start w:val="1"/>
+      <w:numFmt w:val="bullet"/>
+      <w:lvlText w:val=""/>
+      <w:lvlJc w:val="left"/>
+      <w:pPr>
+        <w:tabs>
+          <w:tab w:val="num" w:pos="3600"/>
+        </w:tabs>
+        <w:ind w:left="3600" w:hanging="360"/>
+      </w:pPr>
+      <w:rPr>
+        <w:rFonts w:ascii="Symbol" w:hAnsi="Symbol" w:hint="default"/>
+        <w:sz w:val="20"/>
+      </w:rPr>
+    </w:lvl>
+    <w:lvl w:ilvl="5">
+      <w:start w:val="1"/>
+      <w:numFmt w:val="bullet"/>
+      <w:lvlText w:val=""/>
+      <w:lvlJc w:val="left"/>
+      <w:pPr>
+        <w:tabs>
+          <w:tab w:val="num" w:pos="4320"/>
+        </w:tabs>
+        <w:ind w:left="4320" w:hanging="360"/>
+      </w:pPr>
+      <w:rPr>
+        <w:rFonts w:ascii="Symbol" w:hAnsi="Symbol" w:hint="default"/>
+        <w:sz w:val="20"/>
+      </w:rPr>
+    </w:lvl>
+    <w:lvl w:ilvl="6">
+      <w:start w:val="1"/>
+      <w:numFmt w:val="bullet"/>
+      <w:lvlText w:val=""/>
+      <w:lvlJc w:val="left"/>
+      <w:pPr>
+        <w:tabs>
+          <w:tab w:val="num" w:pos="5040"/>
+        </w:tabs>
+        <w:ind w:left="5040" w:hanging="360"/>
+      </w:pPr>
+      <w:rPr>
+        <w:rFonts w:ascii="Symbol" w:hAnsi="Symbol" w:hint="default"/>
+        <w:sz w:val="20"/>
+      </w:rPr>
+    </w:lvl>
+    <w:lvl w:ilvl="7">
+      <w:start w:val="1"/>
+      <w:numFmt w:val="bullet"/>
+      <w:lvlText w:val=""/>
+      <w:lvlJc w:val="left"/>
+      <w:pPr>
+        <w:tabs>
+          <w:tab w:val="num" w:pos="5760"/>
+        </w:tabs>
+        <w:ind w:left="5760" w:hanging="360"/>
+      </w:pPr>
+      <w:rPr>
+        <w:rFonts w:ascii="Symbol" w:hAnsi="Symbol" w:hint="default"/>
+        <w:sz w:val="20"/>
+      </w:rPr>
+    </w:lvl>
+    <w:lvl w:ilvl="8">
+      <w:start w:val="1"/>
+      <w:numFmt w:val="bullet"/>
+      <w:lvlText w:val=""/>
+      <w:lvlJc w:val="left"/>
+      <w:pPr>
+        <w:tabs>
+          <w:tab w:val="num" w:pos="6480"/>
+        </w:tabs>
+        <w:ind w:left="6480" w:hanging="360"/>
+      </w:pPr>
+      <w:rPr>
+        <w:rFonts w:ascii="Symbol" w:hAnsi="Symbol" w:hint="default"/>
+        <w:sz w:val="20"/>
+      </w:rPr>
+    </w:lvl>
+  </w:abstractNum>
+  <w:abstractNum w:abstractNumId="1" w15:restartNumberingAfterBreak="0">
+    <w:nsid w:val="08C76AEC"/>
+    <w:multiLevelType w:val="hybridMultilevel"/>
+    <w:tmpl w:val="6E74B51A"/>
+    <w:lvl w:ilvl="0" w:tplc="20000001">
+      <w:start w:val="1"/>
+      <w:numFmt w:val="bullet"/>
+      <w:lvlText w:val=""/>
+      <w:lvlJc w:val="left"/>
+      <w:pPr>
+        <w:ind w:left="720" w:hanging="360"/>
+      </w:pPr>
+      <w:rPr>
+        <w:rFonts w:ascii="Symbol" w:hAnsi="Symbol" w:hint="default"/>
+      </w:rPr>
+    </w:lvl>
+    <w:lvl w:ilvl="1" w:tplc="20000003" w:tentative="1">
+      <w:start w:val="1"/>
+      <w:numFmt w:val="bullet"/>
+      <w:lvlText w:val="o"/>
+      <w:lvlJc w:val="left"/>
+      <w:pPr>
+        <w:ind w:left="1440" w:hanging="360"/>
+      </w:pPr>
+      <w:rPr>
+        <w:rFonts w:ascii="Courier New" w:hAnsi="Courier New" w:cs="Courier New" w:hint="default"/>
+      </w:rPr>
+    </w:lvl>
+    <w:lvl w:ilvl="2" w:tplc="20000005" w:tentative="1">
+      <w:start w:val="1"/>
+      <w:numFmt w:val="bullet"/>
+      <w:lvlText w:val=""/>
+      <w:lvlJc w:val="left"/>
+      <w:pPr>
+        <w:ind w:left="2160" w:hanging="360"/>
+      </w:pPr>
+      <w:rPr>
+        <w:rFonts w:ascii="Wingdings" w:hAnsi="Wingdings" w:hint="default"/>
+      </w:rPr>
+    </w:lvl>
+    <w:lvl w:ilvl="3" w:tplc="20000001" w:tentative="1">
+      <w:start w:val="1"/>
+      <w:numFmt w:val="bullet"/>
+      <w:lvlText w:val=""/>
+      <w:lvlJc w:val="left"/>
+      <w:pPr>
+        <w:ind w:left="2880" w:hanging="360"/>
+      </w:pPr>
+      <w:rPr>
+        <w:rFonts w:ascii="Symbol" w:hAnsi="Symbol" w:hint="default"/>
+      </w:rPr>
+    </w:lvl>
+    <w:lvl w:ilvl="4" w:tplc="20000003" w:tentative="1">
+      <w:start w:val="1"/>
+      <w:numFmt w:val="bullet"/>
+      <w:lvlText w:val="o"/>
+      <w:lvlJc w:val="left"/>
+      <w:pPr>
+        <w:ind w:left="3600" w:hanging="360"/>
+      </w:pPr>
+      <w:rPr>
+        <w:rFonts w:ascii="Courier New" w:hAnsi="Courier New" w:cs="Courier New" w:hint="default"/>
+      </w:rPr>
+    </w:lvl>
+    <w:lvl w:ilvl="5" w:tplc="20000005" w:tentative="1">
+      <w:start w:val="1"/>
+      <w:numFmt w:val="bullet"/>
+      <w:lvlText w:val=""/>
+      <w:lvlJc w:val="left"/>
+      <w:pPr>
+        <w:ind w:left="4320" w:hanging="360"/>
+      </w:pPr>
+      <w:rPr>
+        <w:rFonts w:ascii="Wingdings" w:hAnsi="Wingdings" w:hint="default"/>
+      </w:rPr>
+    </w:lvl>
+    <w:lvl w:ilvl="6" w:tplc="20000001" w:tentative="1">
+      <w:start w:val="1"/>
+      <w:numFmt w:val="bullet"/>
+      <w:lvlText w:val=""/>
+      <w:lvlJc w:val="left"/>
+      <w:pPr>
+        <w:ind w:left="5040" w:hanging="360"/>
+      </w:pPr>
+      <w:rPr>
+        <w:rFonts w:ascii="Symbol" w:hAnsi="Symbol" w:hint="default"/>
+      </w:rPr>
+    </w:lvl>
+    <w:lvl w:ilvl="7" w:tplc="20000003" w:tentative="1">
+      <w:start w:val="1"/>
+      <w:numFmt w:val="bullet"/>
+      <w:lvlText w:val="o"/>
+      <w:lvlJc w:val="left"/>
+      <w:pPr>
+        <w:ind w:left="5760" w:hanging="360"/>
+      </w:pPr>
+      <w:rPr>
+        <w:rFonts w:ascii="Courier New" w:hAnsi="Courier New" w:cs="Courier New" w:hint="default"/>
+      </w:rPr>
+    </w:lvl>
+    <w:lvl w:ilvl="8" w:tplc="20000005" w:tentative="1">
+      <w:start w:val="1"/>
+      <w:numFmt w:val="bullet"/>
+      <w:lvlText w:val=""/>
+      <w:lvlJc w:val="left"/>
+      <w:pPr>
+        <w:ind w:left="6480" w:hanging="360"/>
+      </w:pPr>
+      <w:rPr>
+        <w:rFonts w:ascii="Wingdings" w:hAnsi="Wingdings" w:hint="default"/>
+      </w:rPr>
+    </w:lvl>
+  </w:abstractNum>
+  <w:abstractNum w:abstractNumId="2" w15:restartNumberingAfterBreak="0">
     <w:nsid w:val="0CAB2BFA"/>
     <w:multiLevelType w:val="multilevel"/>
     <w:tmpl w:val="BFD0058A"/>
@@ -20823,7 +21709,7 @@
       </w:rPr>
     </w:lvl>
   </w:abstractNum>
-  <w:abstractNum w:abstractNumId="1" w15:restartNumberingAfterBreak="0">
+  <w:abstractNum w:abstractNumId="3" w15:restartNumberingAfterBreak="0">
     <w:nsid w:val="0CFE2EF1"/>
     <w:multiLevelType w:val="multilevel"/>
     <w:tmpl w:val="32EAABCE"/>
@@ -20943,7 +21829,7 @@
       </w:rPr>
     </w:lvl>
   </w:abstractNum>
-  <w:abstractNum w:abstractNumId="2" w15:restartNumberingAfterBreak="0">
+  <w:abstractNum w:abstractNumId="4" w15:restartNumberingAfterBreak="0">
     <w:nsid w:val="0DA702FE"/>
     <w:multiLevelType w:val="hybridMultilevel"/>
     <w:tmpl w:val="14708166"/>
@@ -21064,7 +21950,156 @@
       </w:rPr>
     </w:lvl>
   </w:abstractNum>
-  <w:abstractNum w:abstractNumId="3" w15:restartNumberingAfterBreak="0">
+  <w:abstractNum w:abstractNumId="5" w15:restartNumberingAfterBreak="0">
+    <w:nsid w:val="161E2471"/>
+    <w:multiLevelType w:val="multilevel"/>
+    <w:tmpl w:val="7EDE7118"/>
+    <w:lvl w:ilvl="0">
+      <w:start w:val="1"/>
+      <w:numFmt w:val="bullet"/>
+      <w:lvlText w:val=""/>
+      <w:lvlJc w:val="left"/>
+      <w:pPr>
+        <w:tabs>
+          <w:tab w:val="num" w:pos="720"/>
+        </w:tabs>
+        <w:ind w:left="720" w:hanging="360"/>
+      </w:pPr>
+      <w:rPr>
+        <w:rFonts w:ascii="Symbol" w:hAnsi="Symbol" w:hint="default"/>
+        <w:sz w:val="20"/>
+      </w:rPr>
+    </w:lvl>
+    <w:lvl w:ilvl="1">
+      <w:start w:val="1"/>
+      <w:numFmt w:val="bullet"/>
+      <w:lvlText w:val=""/>
+      <w:lvlJc w:val="left"/>
+      <w:pPr>
+        <w:tabs>
+          <w:tab w:val="num" w:pos="1440"/>
+        </w:tabs>
+        <w:ind w:left="1440" w:hanging="360"/>
+      </w:pPr>
+      <w:rPr>
+        <w:rFonts w:ascii="Symbol" w:hAnsi="Symbol" w:hint="default"/>
+        <w:sz w:val="20"/>
+      </w:rPr>
+    </w:lvl>
+    <w:lvl w:ilvl="2">
+      <w:start w:val="1"/>
+      <w:numFmt w:val="bullet"/>
+      <w:lvlText w:val=""/>
+      <w:lvlJc w:val="left"/>
+      <w:pPr>
+        <w:tabs>
+          <w:tab w:val="num" w:pos="2160"/>
+        </w:tabs>
+        <w:ind w:left="2160" w:hanging="360"/>
+      </w:pPr>
+      <w:rPr>
+        <w:rFonts w:ascii="Symbol" w:hAnsi="Symbol" w:hint="default"/>
+        <w:sz w:val="20"/>
+      </w:rPr>
+    </w:lvl>
+    <w:lvl w:ilvl="3">
+      <w:start w:val="1"/>
+      <w:numFmt w:val="bullet"/>
+      <w:lvlText w:val=""/>
+      <w:lvlJc w:val="left"/>
+      <w:pPr>
+        <w:tabs>
+          <w:tab w:val="num" w:pos="2880"/>
+        </w:tabs>
+        <w:ind w:left="2880" w:hanging="360"/>
+      </w:pPr>
+      <w:rPr>
+        <w:rFonts w:ascii="Symbol" w:hAnsi="Symbol" w:hint="default"/>
+        <w:sz w:val="20"/>
+      </w:rPr>
+    </w:lvl>
+    <w:lvl w:ilvl="4">
+      <w:start w:val="1"/>
+      <w:numFmt w:val="bullet"/>
+      <w:lvlText w:val=""/>
+      <w:lvlJc w:val="left"/>
+      <w:pPr>
+        <w:tabs>
+          <w:tab w:val="num" w:pos="3600"/>
+        </w:tabs>
+        <w:ind w:left="3600" w:hanging="360"/>
+      </w:pPr>
+      <w:rPr>
+        <w:rFonts w:ascii="Symbol" w:hAnsi="Symbol" w:hint="default"/>
+        <w:sz w:val="20"/>
+      </w:rPr>
+    </w:lvl>
+    <w:lvl w:ilvl="5">
+      <w:start w:val="1"/>
+      <w:numFmt w:val="bullet"/>
+      <w:lvlText w:val=""/>
+      <w:lvlJc w:val="left"/>
+      <w:pPr>
+        <w:tabs>
+          <w:tab w:val="num" w:pos="4320"/>
+        </w:tabs>
+        <w:ind w:left="4320" w:hanging="360"/>
+      </w:pPr>
+      <w:rPr>
+        <w:rFonts w:ascii="Symbol" w:hAnsi="Symbol" w:hint="default"/>
+        <w:sz w:val="20"/>
+      </w:rPr>
+    </w:lvl>
+    <w:lvl w:ilvl="6">
+      <w:start w:val="1"/>
+      <w:numFmt w:val="bullet"/>
+      <w:lvlText w:val=""/>
+      <w:lvlJc w:val="left"/>
+      <w:pPr>
+        <w:tabs>
+          <w:tab w:val="num" w:pos="5040"/>
+        </w:tabs>
+        <w:ind w:left="5040" w:hanging="360"/>
+      </w:pPr>
+      <w:rPr>
+        <w:rFonts w:ascii="Symbol" w:hAnsi="Symbol" w:hint="default"/>
+        <w:sz w:val="20"/>
+      </w:rPr>
+    </w:lvl>
+    <w:lvl w:ilvl="7">
+      <w:start w:val="1"/>
+      <w:numFmt w:val="bullet"/>
+      <w:lvlText w:val=""/>
+      <w:lvlJc w:val="left"/>
+      <w:pPr>
+        <w:tabs>
+          <w:tab w:val="num" w:pos="5760"/>
+        </w:tabs>
+        <w:ind w:left="5760" w:hanging="360"/>
+      </w:pPr>
+      <w:rPr>
+        <w:rFonts w:ascii="Symbol" w:hAnsi="Symbol" w:hint="default"/>
+        <w:sz w:val="20"/>
+      </w:rPr>
+    </w:lvl>
+    <w:lvl w:ilvl="8">
+      <w:start w:val="1"/>
+      <w:numFmt w:val="bullet"/>
+      <w:lvlText w:val=""/>
+      <w:lvlJc w:val="left"/>
+      <w:pPr>
+        <w:tabs>
+          <w:tab w:val="num" w:pos="6480"/>
+        </w:tabs>
+        <w:ind w:left="6480" w:hanging="360"/>
+      </w:pPr>
+      <w:rPr>
+        <w:rFonts w:ascii="Symbol" w:hAnsi="Symbol" w:hint="default"/>
+        <w:sz w:val="20"/>
+      </w:rPr>
+    </w:lvl>
+  </w:abstractNum>
+  <w:abstractNum w:abstractNumId="6" w15:restartNumberingAfterBreak="0">
     <w:nsid w:val="1E26599A"/>
     <w:multiLevelType w:val="multilevel"/>
     <w:tmpl w:val="655CDFB2"/>
@@ -21182,7 +22217,7 @@
       </w:rPr>
     </w:lvl>
   </w:abstractNum>
-  <w:abstractNum w:abstractNumId="4" w15:restartNumberingAfterBreak="0">
+  <w:abstractNum w:abstractNumId="7" w15:restartNumberingAfterBreak="0">
     <w:nsid w:val="1F2A576F"/>
     <w:multiLevelType w:val="multilevel"/>
     <w:tmpl w:val="E9C6FC32"/>
@@ -21312,7 +22347,7 @@
       </w:rPr>
     </w:lvl>
   </w:abstractNum>
-  <w:abstractNum w:abstractNumId="5" w15:restartNumberingAfterBreak="0">
+  <w:abstractNum w:abstractNumId="8" w15:restartNumberingAfterBreak="0">
     <w:nsid w:val="22A01B19"/>
     <w:multiLevelType w:val="hybridMultilevel"/>
     <w:tmpl w:val="8A6E2AFC"/>
@@ -21429,7 +22464,7 @@
       </w:rPr>
     </w:lvl>
   </w:abstractNum>
-  <w:abstractNum w:abstractNumId="6" w15:restartNumberingAfterBreak="0">
+  <w:abstractNum w:abstractNumId="9" w15:restartNumberingAfterBreak="0">
     <w:nsid w:val="2CEB791B"/>
     <w:multiLevelType w:val="multilevel"/>
     <w:tmpl w:val="9F40F69C"/>
@@ -21556,7 +22591,7 @@
       </w:rPr>
     </w:lvl>
   </w:abstractNum>
-  <w:abstractNum w:abstractNumId="7" w15:restartNumberingAfterBreak="0">
+  <w:abstractNum w:abstractNumId="10" w15:restartNumberingAfterBreak="0">
     <w:nsid w:val="301C5AB3"/>
     <w:multiLevelType w:val="hybridMultilevel"/>
     <w:tmpl w:val="88BE46A2"/>
@@ -21674,7 +22709,7 @@
       </w:rPr>
     </w:lvl>
   </w:abstractNum>
-  <w:abstractNum w:abstractNumId="8" w15:restartNumberingAfterBreak="0">
+  <w:abstractNum w:abstractNumId="11" w15:restartNumberingAfterBreak="0">
     <w:nsid w:val="322B63AE"/>
     <w:multiLevelType w:val="multilevel"/>
     <w:tmpl w:val="BA8AD9F4"/>
@@ -21796,7 +22831,7 @@
       </w:rPr>
     </w:lvl>
   </w:abstractNum>
-  <w:abstractNum w:abstractNumId="9" w15:restartNumberingAfterBreak="0">
+  <w:abstractNum w:abstractNumId="12" w15:restartNumberingAfterBreak="0">
     <w:nsid w:val="3B1F5464"/>
     <w:multiLevelType w:val="hybridMultilevel"/>
     <w:tmpl w:val="B3240550"/>
@@ -21913,7 +22948,7 @@
       </w:rPr>
     </w:lvl>
   </w:abstractNum>
-  <w:abstractNum w:abstractNumId="10" w15:restartNumberingAfterBreak="0">
+  <w:abstractNum w:abstractNumId="13" w15:restartNumberingAfterBreak="0">
     <w:nsid w:val="3EE51CFB"/>
     <w:multiLevelType w:val="hybridMultilevel"/>
     <w:tmpl w:val="F3B28208"/>
@@ -22031,7 +23066,7 @@
       </w:rPr>
     </w:lvl>
   </w:abstractNum>
-  <w:abstractNum w:abstractNumId="11" w15:restartNumberingAfterBreak="0">
+  <w:abstractNum w:abstractNumId="14" w15:restartNumberingAfterBreak="0">
     <w:nsid w:val="3F0C776C"/>
     <w:multiLevelType w:val="multilevel"/>
     <w:tmpl w:val="7FDA5730"/>
@@ -22154,7 +23189,7 @@
       </w:rPr>
     </w:lvl>
   </w:abstractNum>
-  <w:abstractNum w:abstractNumId="12" w15:restartNumberingAfterBreak="0">
+  <w:abstractNum w:abstractNumId="15" w15:restartNumberingAfterBreak="0">
     <w:nsid w:val="4230679A"/>
     <w:multiLevelType w:val="hybridMultilevel"/>
     <w:tmpl w:val="8A80D592"/>
@@ -22272,7 +23307,156 @@
       </w:rPr>
     </w:lvl>
   </w:abstractNum>
-  <w:abstractNum w:abstractNumId="13" w15:restartNumberingAfterBreak="0">
+  <w:abstractNum w:abstractNumId="16" w15:restartNumberingAfterBreak="0">
+    <w:nsid w:val="47F67050"/>
+    <w:multiLevelType w:val="multilevel"/>
+    <w:tmpl w:val="0ED08340"/>
+    <w:lvl w:ilvl="0">
+      <w:start w:val="1"/>
+      <w:numFmt w:val="bullet"/>
+      <w:lvlText w:val=""/>
+      <w:lvlJc w:val="left"/>
+      <w:pPr>
+        <w:tabs>
+          <w:tab w:val="num" w:pos="720"/>
+        </w:tabs>
+        <w:ind w:left="720" w:hanging="360"/>
+      </w:pPr>
+      <w:rPr>
+        <w:rFonts w:ascii="Symbol" w:hAnsi="Symbol" w:hint="default"/>
+        <w:sz w:val="20"/>
+      </w:rPr>
+    </w:lvl>
+    <w:lvl w:ilvl="1">
+      <w:start w:val="1"/>
+      <w:numFmt w:val="bullet"/>
+      <w:lvlText w:val=""/>
+      <w:lvlJc w:val="left"/>
+      <w:pPr>
+        <w:tabs>
+          <w:tab w:val="num" w:pos="1440"/>
+        </w:tabs>
+        <w:ind w:left="1440" w:hanging="360"/>
+      </w:pPr>
+      <w:rPr>
+        <w:rFonts w:ascii="Symbol" w:hAnsi="Symbol" w:hint="default"/>
+        <w:sz w:val="20"/>
+      </w:rPr>
+    </w:lvl>
+    <w:lvl w:ilvl="2">
+      <w:start w:val="1"/>
+      <w:numFmt w:val="bullet"/>
+      <w:lvlText w:val=""/>
+      <w:lvlJc w:val="left"/>
+      <w:pPr>
+        <w:tabs>
+          <w:tab w:val="num" w:pos="2160"/>
+        </w:tabs>
+        <w:ind w:left="2160" w:hanging="360"/>
+      </w:pPr>
+      <w:rPr>
+        <w:rFonts w:ascii="Symbol" w:hAnsi="Symbol" w:hint="default"/>
+        <w:sz w:val="20"/>
+      </w:rPr>
+    </w:lvl>
+    <w:lvl w:ilvl="3">
+      <w:start w:val="1"/>
+      <w:numFmt w:val="bullet"/>
+      <w:lvlText w:val=""/>
+      <w:lvlJc w:val="left"/>
+      <w:pPr>
+        <w:tabs>
+          <w:tab w:val="num" w:pos="2880"/>
+        </w:tabs>
+        <w:ind w:left="2880" w:hanging="360"/>
+      </w:pPr>
+      <w:rPr>
+        <w:rFonts w:ascii="Symbol" w:hAnsi="Symbol" w:hint="default"/>
+        <w:sz w:val="20"/>
+      </w:rPr>
+    </w:lvl>
+    <w:lvl w:ilvl="4">
+      <w:start w:val="1"/>
+      <w:numFmt w:val="bullet"/>
+      <w:lvlText w:val=""/>
+      <w:lvlJc w:val="left"/>
+      <w:pPr>
+        <w:tabs>
+          <w:tab w:val="num" w:pos="3600"/>
+        </w:tabs>
+        <w:ind w:left="3600" w:hanging="360"/>
+      </w:pPr>
+      <w:rPr>
+        <w:rFonts w:ascii="Symbol" w:hAnsi="Symbol" w:hint="default"/>
+        <w:sz w:val="20"/>
+      </w:rPr>
+    </w:lvl>
+    <w:lvl w:ilvl="5">
+      <w:start w:val="1"/>
+      <w:numFmt w:val="bullet"/>
+      <w:lvlText w:val=""/>
+      <w:lvlJc w:val="left"/>
+      <w:pPr>
+        <w:tabs>
+          <w:tab w:val="num" w:pos="4320"/>
+        </w:tabs>
+        <w:ind w:left="4320" w:hanging="360"/>
+      </w:pPr>
+      <w:rPr>
+        <w:rFonts w:ascii="Symbol" w:hAnsi="Symbol" w:hint="default"/>
+        <w:sz w:val="20"/>
+      </w:rPr>
+    </w:lvl>
+    <w:lvl w:ilvl="6">
+      <w:start w:val="1"/>
+      <w:numFmt w:val="bullet"/>
+      <w:lvlText w:val=""/>
+      <w:lvlJc w:val="left"/>
+      <w:pPr>
+        <w:tabs>
+          <w:tab w:val="num" w:pos="5040"/>
+        </w:tabs>
+        <w:ind w:left="5040" w:hanging="360"/>
+      </w:pPr>
+      <w:rPr>
+        <w:rFonts w:ascii="Symbol" w:hAnsi="Symbol" w:hint="default"/>
+        <w:sz w:val="20"/>
+      </w:rPr>
+    </w:lvl>
+    <w:lvl w:ilvl="7">
+      <w:start w:val="1"/>
+      <w:numFmt w:val="bullet"/>
+      <w:lvlText w:val=""/>
+      <w:lvlJc w:val="left"/>
+      <w:pPr>
+        <w:tabs>
+          <w:tab w:val="num" w:pos="5760"/>
+        </w:tabs>
+        <w:ind w:left="5760" w:hanging="360"/>
+      </w:pPr>
+      <w:rPr>
+        <w:rFonts w:ascii="Symbol" w:hAnsi="Symbol" w:hint="default"/>
+        <w:sz w:val="20"/>
+      </w:rPr>
+    </w:lvl>
+    <w:lvl w:ilvl="8">
+      <w:start w:val="1"/>
+      <w:numFmt w:val="bullet"/>
+      <w:lvlText w:val=""/>
+      <w:lvlJc w:val="left"/>
+      <w:pPr>
+        <w:tabs>
+          <w:tab w:val="num" w:pos="6480"/>
+        </w:tabs>
+        <w:ind w:left="6480" w:hanging="360"/>
+      </w:pPr>
+      <w:rPr>
+        <w:rFonts w:ascii="Symbol" w:hAnsi="Symbol" w:hint="default"/>
+        <w:sz w:val="20"/>
+      </w:rPr>
+    </w:lvl>
+  </w:abstractNum>
+  <w:abstractNum w:abstractNumId="17" w15:restartNumberingAfterBreak="0">
     <w:nsid w:val="4C97097C"/>
     <w:multiLevelType w:val="hybridMultilevel"/>
     <w:tmpl w:val="F66C49FC"/>
@@ -22388,7 +23572,7 @@
       </w:rPr>
     </w:lvl>
   </w:abstractNum>
-  <w:abstractNum w:abstractNumId="14" w15:restartNumberingAfterBreak="0">
+  <w:abstractNum w:abstractNumId="18" w15:restartNumberingAfterBreak="0">
     <w:nsid w:val="4D5905BA"/>
     <w:multiLevelType w:val="multilevel"/>
     <w:tmpl w:val="C632FF6C"/>
@@ -22506,7 +23690,7 @@
       </w:rPr>
     </w:lvl>
   </w:abstractNum>
-  <w:abstractNum w:abstractNumId="15" w15:restartNumberingAfterBreak="0">
+  <w:abstractNum w:abstractNumId="19" w15:restartNumberingAfterBreak="0">
     <w:nsid w:val="4F5411D2"/>
     <w:multiLevelType w:val="hybridMultilevel"/>
     <w:tmpl w:val="AD0AD850"/>
@@ -22615,7 +23799,7 @@
       </w:rPr>
     </w:lvl>
   </w:abstractNum>
-  <w:abstractNum w:abstractNumId="16" w15:restartNumberingAfterBreak="0">
+  <w:abstractNum w:abstractNumId="20" w15:restartNumberingAfterBreak="0">
     <w:nsid w:val="50AC0C51"/>
     <w:multiLevelType w:val="multilevel"/>
     <w:tmpl w:val="5EC667C8"/>
@@ -22738,7 +23922,7 @@
       </w:rPr>
     </w:lvl>
   </w:abstractNum>
-  <w:abstractNum w:abstractNumId="17" w15:restartNumberingAfterBreak="0">
+  <w:abstractNum w:abstractNumId="21" w15:restartNumberingAfterBreak="0">
     <w:nsid w:val="50FA55AC"/>
     <w:multiLevelType w:val="multilevel"/>
     <w:tmpl w:val="FEA6E8B6"/>
@@ -22857,7 +24041,156 @@
       </w:rPr>
     </w:lvl>
   </w:abstractNum>
-  <w:abstractNum w:abstractNumId="18" w15:restartNumberingAfterBreak="0">
+  <w:abstractNum w:abstractNumId="22" w15:restartNumberingAfterBreak="0">
+    <w:nsid w:val="55A85D74"/>
+    <w:multiLevelType w:val="multilevel"/>
+    <w:tmpl w:val="0C34623A"/>
+    <w:lvl w:ilvl="0">
+      <w:start w:val="1"/>
+      <w:numFmt w:val="bullet"/>
+      <w:lvlText w:val=""/>
+      <w:lvlJc w:val="left"/>
+      <w:pPr>
+        <w:tabs>
+          <w:tab w:val="num" w:pos="720"/>
+        </w:tabs>
+        <w:ind w:left="720" w:hanging="360"/>
+      </w:pPr>
+      <w:rPr>
+        <w:rFonts w:ascii="Symbol" w:hAnsi="Symbol" w:hint="default"/>
+        <w:sz w:val="20"/>
+      </w:rPr>
+    </w:lvl>
+    <w:lvl w:ilvl="1">
+      <w:start w:val="1"/>
+      <w:numFmt w:val="bullet"/>
+      <w:lvlText w:val=""/>
+      <w:lvlJc w:val="left"/>
+      <w:pPr>
+        <w:tabs>
+          <w:tab w:val="num" w:pos="1440"/>
+        </w:tabs>
+        <w:ind w:left="1440" w:hanging="360"/>
+      </w:pPr>
+      <w:rPr>
+        <w:rFonts w:ascii="Symbol" w:hAnsi="Symbol" w:hint="default"/>
+        <w:sz w:val="20"/>
+      </w:rPr>
+    </w:lvl>
+    <w:lvl w:ilvl="2">
+      <w:start w:val="1"/>
+      <w:numFmt w:val="bullet"/>
+      <w:lvlText w:val=""/>
+      <w:lvlJc w:val="left"/>
+      <w:pPr>
+        <w:tabs>
+          <w:tab w:val="num" w:pos="2160"/>
+        </w:tabs>
+        <w:ind w:left="2160" w:hanging="360"/>
+      </w:pPr>
+      <w:rPr>
+        <w:rFonts w:ascii="Symbol" w:hAnsi="Symbol" w:hint="default"/>
+        <w:sz w:val="20"/>
+      </w:rPr>
+    </w:lvl>
+    <w:lvl w:ilvl="3">
+      <w:start w:val="1"/>
+      <w:numFmt w:val="bullet"/>
+      <w:lvlText w:val=""/>
+      <w:lvlJc w:val="left"/>
+      <w:pPr>
+        <w:tabs>
+          <w:tab w:val="num" w:pos="2880"/>
+        </w:tabs>
+        <w:ind w:left="2880" w:hanging="360"/>
+      </w:pPr>
+      <w:rPr>
+        <w:rFonts w:ascii="Symbol" w:hAnsi="Symbol" w:hint="default"/>
+        <w:sz w:val="20"/>
+      </w:rPr>
+    </w:lvl>
+    <w:lvl w:ilvl="4">
+      <w:start w:val="1"/>
+      <w:numFmt w:val="bullet"/>
+      <w:lvlText w:val=""/>
+      <w:lvlJc w:val="left"/>
+      <w:pPr>
+        <w:tabs>
+          <w:tab w:val="num" w:pos="3600"/>
+        </w:tabs>
+        <w:ind w:left="3600" w:hanging="360"/>
+      </w:pPr>
+      <w:rPr>
+        <w:rFonts w:ascii="Symbol" w:hAnsi="Symbol" w:hint="default"/>
+        <w:sz w:val="20"/>
+      </w:rPr>
+    </w:lvl>
+    <w:lvl w:ilvl="5">
+      <w:start w:val="1"/>
+      <w:numFmt w:val="bullet"/>
+      <w:lvlText w:val=""/>
+      <w:lvlJc w:val="left"/>
+      <w:pPr>
+        <w:tabs>
+          <w:tab w:val="num" w:pos="4320"/>
+        </w:tabs>
+        <w:ind w:left="4320" w:hanging="360"/>
+      </w:pPr>
+      <w:rPr>
+        <w:rFonts w:ascii="Symbol" w:hAnsi="Symbol" w:hint="default"/>
+        <w:sz w:val="20"/>
+      </w:rPr>
+    </w:lvl>
+    <w:lvl w:ilvl="6">
+      <w:start w:val="1"/>
+      <w:numFmt w:val="bullet"/>
+      <w:lvlText w:val=""/>
+      <w:lvlJc w:val="left"/>
+      <w:pPr>
+        <w:tabs>
+          <w:tab w:val="num" w:pos="5040"/>
+        </w:tabs>
+        <w:ind w:left="5040" w:hanging="360"/>
+      </w:pPr>
+      <w:rPr>
+        <w:rFonts w:ascii="Symbol" w:hAnsi="Symbol" w:hint="default"/>
+        <w:sz w:val="20"/>
+      </w:rPr>
+    </w:lvl>
+    <w:lvl w:ilvl="7">
+      <w:start w:val="1"/>
+      <w:numFmt w:val="bullet"/>
+      <w:lvlText w:val=""/>
+      <w:lvlJc w:val="left"/>
+      <w:pPr>
+        <w:tabs>
+          <w:tab w:val="num" w:pos="5760"/>
+        </w:tabs>
+        <w:ind w:left="5760" w:hanging="360"/>
+      </w:pPr>
+      <w:rPr>
+        <w:rFonts w:ascii="Symbol" w:hAnsi="Symbol" w:hint="default"/>
+        <w:sz w:val="20"/>
+      </w:rPr>
+    </w:lvl>
+    <w:lvl w:ilvl="8">
+      <w:start w:val="1"/>
+      <w:numFmt w:val="bullet"/>
+      <w:lvlText w:val=""/>
+      <w:lvlJc w:val="left"/>
+      <w:pPr>
+        <w:tabs>
+          <w:tab w:val="num" w:pos="6480"/>
+        </w:tabs>
+        <w:ind w:left="6480" w:hanging="360"/>
+      </w:pPr>
+      <w:rPr>
+        <w:rFonts w:ascii="Symbol" w:hAnsi="Symbol" w:hint="default"/>
+        <w:sz w:val="20"/>
+      </w:rPr>
+    </w:lvl>
+  </w:abstractNum>
+  <w:abstractNum w:abstractNumId="23" w15:restartNumberingAfterBreak="0">
     <w:nsid w:val="59212140"/>
     <w:multiLevelType w:val="hybridMultilevel"/>
     <w:tmpl w:val="9B3A6B52"/>
@@ -22970,7 +24303,156 @@
       </w:rPr>
     </w:lvl>
   </w:abstractNum>
-  <w:abstractNum w:abstractNumId="19" w15:restartNumberingAfterBreak="0">
+  <w:abstractNum w:abstractNumId="24" w15:restartNumberingAfterBreak="0">
+    <w:nsid w:val="5947380F"/>
+    <w:multiLevelType w:val="multilevel"/>
+    <w:tmpl w:val="C03A2288"/>
+    <w:lvl w:ilvl="0">
+      <w:start w:val="1"/>
+      <w:numFmt w:val="bullet"/>
+      <w:lvlText w:val=""/>
+      <w:lvlJc w:val="left"/>
+      <w:pPr>
+        <w:tabs>
+          <w:tab w:val="num" w:pos="720"/>
+        </w:tabs>
+        <w:ind w:left="720" w:hanging="360"/>
+      </w:pPr>
+      <w:rPr>
+        <w:rFonts w:ascii="Symbol" w:hAnsi="Symbol" w:hint="default"/>
+        <w:sz w:val="20"/>
+      </w:rPr>
+    </w:lvl>
+    <w:lvl w:ilvl="1">
+      <w:start w:val="1"/>
+      <w:numFmt w:val="bullet"/>
+      <w:lvlText w:val=""/>
+      <w:lvlJc w:val="left"/>
+      <w:pPr>
+        <w:tabs>
+          <w:tab w:val="num" w:pos="1440"/>
+        </w:tabs>
+        <w:ind w:left="1440" w:hanging="360"/>
+      </w:pPr>
+      <w:rPr>
+        <w:rFonts w:ascii="Symbol" w:hAnsi="Symbol" w:hint="default"/>
+        <w:sz w:val="20"/>
+      </w:rPr>
+    </w:lvl>
+    <w:lvl w:ilvl="2">
+      <w:start w:val="1"/>
+      <w:numFmt w:val="bullet"/>
+      <w:lvlText w:val=""/>
+      <w:lvlJc w:val="left"/>
+      <w:pPr>
+        <w:tabs>
+          <w:tab w:val="num" w:pos="2160"/>
+        </w:tabs>
+        <w:ind w:left="2160" w:hanging="360"/>
+      </w:pPr>
+      <w:rPr>
+        <w:rFonts w:ascii="Symbol" w:hAnsi="Symbol" w:hint="default"/>
+        <w:sz w:val="20"/>
+      </w:rPr>
+    </w:lvl>
+    <w:lvl w:ilvl="3">
+      <w:start w:val="1"/>
+      <w:numFmt w:val="bullet"/>
+      <w:lvlText w:val=""/>
+      <w:lvlJc w:val="left"/>
+      <w:pPr>
+        <w:tabs>
+          <w:tab w:val="num" w:pos="2880"/>
+        </w:tabs>
+        <w:ind w:left="2880" w:hanging="360"/>
+      </w:pPr>
+      <w:rPr>
+        <w:rFonts w:ascii="Symbol" w:hAnsi="Symbol" w:hint="default"/>
+        <w:sz w:val="20"/>
+      </w:rPr>
+    </w:lvl>
+    <w:lvl w:ilvl="4">
+      <w:start w:val="1"/>
+      <w:numFmt w:val="bullet"/>
+      <w:lvlText w:val=""/>
+      <w:lvlJc w:val="left"/>
+      <w:pPr>
+        <w:tabs>
+          <w:tab w:val="num" w:pos="3600"/>
+        </w:tabs>
+        <w:ind w:left="3600" w:hanging="360"/>
+      </w:pPr>
+      <w:rPr>
+        <w:rFonts w:ascii="Symbol" w:hAnsi="Symbol" w:hint="default"/>
+        <w:sz w:val="20"/>
+      </w:rPr>
+    </w:lvl>
+    <w:lvl w:ilvl="5">
+      <w:start w:val="1"/>
+      <w:numFmt w:val="bullet"/>
+      <w:lvlText w:val=""/>
+      <w:lvlJc w:val="left"/>
+      <w:pPr>
+        <w:tabs>
+          <w:tab w:val="num" w:pos="4320"/>
+        </w:tabs>
+        <w:ind w:left="4320" w:hanging="360"/>
+      </w:pPr>
+      <w:rPr>
+        <w:rFonts w:ascii="Symbol" w:hAnsi="Symbol" w:hint="default"/>
+        <w:sz w:val="20"/>
+      </w:rPr>
+    </w:lvl>
+    <w:lvl w:ilvl="6">
+      <w:start w:val="1"/>
+      <w:numFmt w:val="bullet"/>
+      <w:lvlText w:val=""/>
+      <w:lvlJc w:val="left"/>
+      <w:pPr>
+        <w:tabs>
+          <w:tab w:val="num" w:pos="5040"/>
+        </w:tabs>
+        <w:ind w:left="5040" w:hanging="360"/>
+      </w:pPr>
+      <w:rPr>
+        <w:rFonts w:ascii="Symbol" w:hAnsi="Symbol" w:hint="default"/>
+        <w:sz w:val="20"/>
+      </w:rPr>
+    </w:lvl>
+    <w:lvl w:ilvl="7">
+      <w:start w:val="1"/>
+      <w:numFmt w:val="bullet"/>
+      <w:lvlText w:val=""/>
+      <w:lvlJc w:val="left"/>
+      <w:pPr>
+        <w:tabs>
+          <w:tab w:val="num" w:pos="5760"/>
+        </w:tabs>
+        <w:ind w:left="5760" w:hanging="360"/>
+      </w:pPr>
+      <w:rPr>
+        <w:rFonts w:ascii="Symbol" w:hAnsi="Symbol" w:hint="default"/>
+        <w:sz w:val="20"/>
+      </w:rPr>
+    </w:lvl>
+    <w:lvl w:ilvl="8">
+      <w:start w:val="1"/>
+      <w:numFmt w:val="bullet"/>
+      <w:lvlText w:val=""/>
+      <w:lvlJc w:val="left"/>
+      <w:pPr>
+        <w:tabs>
+          <w:tab w:val="num" w:pos="6480"/>
+        </w:tabs>
+        <w:ind w:left="6480" w:hanging="360"/>
+      </w:pPr>
+      <w:rPr>
+        <w:rFonts w:ascii="Symbol" w:hAnsi="Symbol" w:hint="default"/>
+        <w:sz w:val="20"/>
+      </w:rPr>
+    </w:lvl>
+  </w:abstractNum>
+  <w:abstractNum w:abstractNumId="25" w15:restartNumberingAfterBreak="0">
     <w:nsid w:val="59F71BDA"/>
     <w:multiLevelType w:val="hybridMultilevel"/>
     <w:tmpl w:val="69B0EF4C"/>
@@ -23083,7 +24565,7 @@
       </w:rPr>
     </w:lvl>
   </w:abstractNum>
-  <w:abstractNum w:abstractNumId="20" w15:restartNumberingAfterBreak="0">
+  <w:abstractNum w:abstractNumId="26" w15:restartNumberingAfterBreak="0">
     <w:nsid w:val="60FB3F89"/>
     <w:multiLevelType w:val="multilevel"/>
     <w:tmpl w:val="4300ED44"/>
@@ -23205,7 +24687,7 @@
       </w:rPr>
     </w:lvl>
   </w:abstractNum>
-  <w:abstractNum w:abstractNumId="21" w15:restartNumberingAfterBreak="0">
+  <w:abstractNum w:abstractNumId="27" w15:restartNumberingAfterBreak="0">
     <w:nsid w:val="646669A1"/>
     <w:multiLevelType w:val="hybridMultilevel"/>
     <w:tmpl w:val="273ECA00"/>
@@ -23322,7 +24804,7 @@
       </w:rPr>
     </w:lvl>
   </w:abstractNum>
-  <w:abstractNum w:abstractNumId="22" w15:restartNumberingAfterBreak="0">
+  <w:abstractNum w:abstractNumId="28" w15:restartNumberingAfterBreak="0">
     <w:nsid w:val="658D194D"/>
     <w:multiLevelType w:val="multilevel"/>
     <w:tmpl w:val="8E8026AE"/>
@@ -23444,7 +24926,156 @@
       </w:rPr>
     </w:lvl>
   </w:abstractNum>
-  <w:abstractNum w:abstractNumId="23" w15:restartNumberingAfterBreak="0">
+  <w:abstractNum w:abstractNumId="29" w15:restartNumberingAfterBreak="0">
+    <w:nsid w:val="67D227D3"/>
+    <w:multiLevelType w:val="multilevel"/>
+    <w:tmpl w:val="10641172"/>
+    <w:lvl w:ilvl="0">
+      <w:start w:val="1"/>
+      <w:numFmt w:val="bullet"/>
+      <w:lvlText w:val=""/>
+      <w:lvlJc w:val="left"/>
+      <w:pPr>
+        <w:tabs>
+          <w:tab w:val="num" w:pos="720"/>
+        </w:tabs>
+        <w:ind w:left="720" w:hanging="360"/>
+      </w:pPr>
+      <w:rPr>
+        <w:rFonts w:ascii="Symbol" w:hAnsi="Symbol" w:hint="default"/>
+        <w:sz w:val="20"/>
+      </w:rPr>
+    </w:lvl>
+    <w:lvl w:ilvl="1">
+      <w:start w:val="1"/>
+      <w:numFmt w:val="bullet"/>
+      <w:lvlText w:val=""/>
+      <w:lvlJc w:val="left"/>
+      <w:pPr>
+        <w:tabs>
+          <w:tab w:val="num" w:pos="1440"/>
+        </w:tabs>
+        <w:ind w:left="1440" w:hanging="360"/>
+      </w:pPr>
+      <w:rPr>
+        <w:rFonts w:ascii="Symbol" w:hAnsi="Symbol" w:hint="default"/>
+        <w:sz w:val="20"/>
+      </w:rPr>
+    </w:lvl>
+    <w:lvl w:ilvl="2">
+      <w:start w:val="1"/>
+      <w:numFmt w:val="bullet"/>
+      <w:lvlText w:val=""/>
+      <w:lvlJc w:val="left"/>
+      <w:pPr>
+        <w:tabs>
+          <w:tab w:val="num" w:pos="2160"/>
+        </w:tabs>
+        <w:ind w:left="2160" w:hanging="360"/>
+      </w:pPr>
+      <w:rPr>
+        <w:rFonts w:ascii="Symbol" w:hAnsi="Symbol" w:hint="default"/>
+        <w:sz w:val="20"/>
+      </w:rPr>
+    </w:lvl>
+    <w:lvl w:ilvl="3">
+      <w:start w:val="1"/>
+      <w:numFmt w:val="bullet"/>
+      <w:lvlText w:val=""/>
+      <w:lvlJc w:val="left"/>
+      <w:pPr>
+        <w:tabs>
+          <w:tab w:val="num" w:pos="2880"/>
+        </w:tabs>
+        <w:ind w:left="2880" w:hanging="360"/>
+      </w:pPr>
+      <w:rPr>
+        <w:rFonts w:ascii="Symbol" w:hAnsi="Symbol" w:hint="default"/>
+        <w:sz w:val="20"/>
+      </w:rPr>
+    </w:lvl>
+    <w:lvl w:ilvl="4">
+      <w:start w:val="1"/>
+      <w:numFmt w:val="bullet"/>
+      <w:lvlText w:val=""/>
+      <w:lvlJc w:val="left"/>
+      <w:pPr>
+        <w:tabs>
+          <w:tab w:val="num" w:pos="3600"/>
+        </w:tabs>
+        <w:ind w:left="3600" w:hanging="360"/>
+      </w:pPr>
+      <w:rPr>
+        <w:rFonts w:ascii="Symbol" w:hAnsi="Symbol" w:hint="default"/>
+        <w:sz w:val="20"/>
+      </w:rPr>
+    </w:lvl>
+    <w:lvl w:ilvl="5">
+      <w:start w:val="1"/>
+      <w:numFmt w:val="bullet"/>
+      <w:lvlText w:val=""/>
+      <w:lvlJc w:val="left"/>
+      <w:pPr>
+        <w:tabs>
+          <w:tab w:val="num" w:pos="4320"/>
+        </w:tabs>
+        <w:ind w:left="4320" w:hanging="360"/>
+      </w:pPr>
+      <w:rPr>
+        <w:rFonts w:ascii="Symbol" w:hAnsi="Symbol" w:hint="default"/>
+        <w:sz w:val="20"/>
+      </w:rPr>
+    </w:lvl>
+    <w:lvl w:ilvl="6">
+      <w:start w:val="1"/>
+      <w:numFmt w:val="bullet"/>
+      <w:lvlText w:val=""/>
+      <w:lvlJc w:val="left"/>
+      <w:pPr>
+        <w:tabs>
+          <w:tab w:val="num" w:pos="5040"/>
+        </w:tabs>
+        <w:ind w:left="5040" w:hanging="360"/>
+      </w:pPr>
+      <w:rPr>
+        <w:rFonts w:ascii="Symbol" w:hAnsi="Symbol" w:hint="default"/>
+        <w:sz w:val="20"/>
+      </w:rPr>
+    </w:lvl>
+    <w:lvl w:ilvl="7">
+      <w:start w:val="1"/>
+      <w:numFmt w:val="bullet"/>
+      <w:lvlText w:val=""/>
+      <w:lvlJc w:val="left"/>
+      <w:pPr>
+        <w:tabs>
+          <w:tab w:val="num" w:pos="5760"/>
+        </w:tabs>
+        <w:ind w:left="5760" w:hanging="360"/>
+      </w:pPr>
+      <w:rPr>
+        <w:rFonts w:ascii="Symbol" w:hAnsi="Symbol" w:hint="default"/>
+        <w:sz w:val="20"/>
+      </w:rPr>
+    </w:lvl>
+    <w:lvl w:ilvl="8">
+      <w:start w:val="1"/>
+      <w:numFmt w:val="bullet"/>
+      <w:lvlText w:val=""/>
+      <w:lvlJc w:val="left"/>
+      <w:pPr>
+        <w:tabs>
+          <w:tab w:val="num" w:pos="6480"/>
+        </w:tabs>
+        <w:ind w:left="6480" w:hanging="360"/>
+      </w:pPr>
+      <w:rPr>
+        <w:rFonts w:ascii="Symbol" w:hAnsi="Symbol" w:hint="default"/>
+        <w:sz w:val="20"/>
+      </w:rPr>
+    </w:lvl>
+  </w:abstractNum>
+  <w:abstractNum w:abstractNumId="30" w15:restartNumberingAfterBreak="0">
     <w:nsid w:val="69054132"/>
     <w:multiLevelType w:val="hybridMultilevel"/>
     <w:tmpl w:val="9446AAFE"/>
@@ -23562,7 +25193,7 @@
       </w:rPr>
     </w:lvl>
   </w:abstractNum>
-  <w:abstractNum w:abstractNumId="24" w15:restartNumberingAfterBreak="0">
+  <w:abstractNum w:abstractNumId="31" w15:restartNumberingAfterBreak="0">
     <w:nsid w:val="74192124"/>
     <w:multiLevelType w:val="multilevel"/>
     <w:tmpl w:val="2BEA0C86"/>
@@ -23682,7 +25313,7 @@
       </w:rPr>
     </w:lvl>
   </w:abstractNum>
-  <w:abstractNum w:abstractNumId="25" w15:restartNumberingAfterBreak="0">
+  <w:abstractNum w:abstractNumId="32" w15:restartNumberingAfterBreak="0">
     <w:nsid w:val="79795876"/>
     <w:multiLevelType w:val="hybridMultilevel"/>
     <w:tmpl w:val="C0644336"/>
@@ -23800,70 +25431,70 @@
     </w:lvl>
   </w:abstractNum>
   <w:num w:numId="1" w16cid:durableId="733553586">
+    <w:abstractNumId w:val="17"/>
+  </w:num>
+  <w:num w:numId="2" w16cid:durableId="698973211">
+    <w:abstractNumId w:val="31"/>
+  </w:num>
+  <w:num w:numId="3" w16cid:durableId="646789161">
+    <w:abstractNumId w:val="6"/>
+  </w:num>
+  <w:num w:numId="4" w16cid:durableId="1359314112">
+    <w:abstractNumId w:val="28"/>
+  </w:num>
+  <w:num w:numId="5" w16cid:durableId="1433238913">
+    <w:abstractNumId w:val="18"/>
+  </w:num>
+  <w:num w:numId="6" w16cid:durableId="196162611">
+    <w:abstractNumId w:val="26"/>
+  </w:num>
+  <w:num w:numId="7" w16cid:durableId="1979725120">
+    <w:abstractNumId w:val="9"/>
+  </w:num>
+  <w:num w:numId="8" w16cid:durableId="1761178105">
+    <w:abstractNumId w:val="10"/>
+  </w:num>
+  <w:num w:numId="9" w16cid:durableId="1910767680">
+    <w:abstractNumId w:val="27"/>
+  </w:num>
+  <w:num w:numId="10" w16cid:durableId="712465639">
+    <w:abstractNumId w:val="14"/>
+  </w:num>
+  <w:num w:numId="11" w16cid:durableId="488250273">
+    <w:abstractNumId w:val="3"/>
+  </w:num>
+  <w:num w:numId="12" w16cid:durableId="1560942304">
+    <w:abstractNumId w:val="15"/>
+  </w:num>
+  <w:num w:numId="13" w16cid:durableId="1657489378">
+    <w:abstractNumId w:val="8"/>
+  </w:num>
+  <w:num w:numId="14" w16cid:durableId="510024392">
+    <w:abstractNumId w:val="12"/>
+  </w:num>
+  <w:num w:numId="15" w16cid:durableId="1590500649">
+    <w:abstractNumId w:val="7"/>
+  </w:num>
+  <w:num w:numId="16" w16cid:durableId="1873182412">
     <w:abstractNumId w:val="13"/>
   </w:num>
-  <w:num w:numId="2" w16cid:durableId="698973211">
-    <w:abstractNumId w:val="24"/>
+  <w:num w:numId="17" w16cid:durableId="2075156555">
+    <w:abstractNumId w:val="30"/>
   </w:num>
-  <w:num w:numId="3" w16cid:durableId="646789161">
-    <w:abstractNumId w:val="3"/>
+  <w:num w:numId="18" w16cid:durableId="1249928260">
+    <w:abstractNumId w:val="4"/>
   </w:num>
-  <w:num w:numId="4" w16cid:durableId="1359314112">
-    <w:abstractNumId w:val="22"/>
-  </w:num>
-  <w:num w:numId="5" w16cid:durableId="1433238913">
-    <w:abstractNumId w:val="14"/>
-  </w:num>
-  <w:num w:numId="6" w16cid:durableId="196162611">
+  <w:num w:numId="19" w16cid:durableId="1354769923">
     <w:abstractNumId w:val="20"/>
   </w:num>
-  <w:num w:numId="7" w16cid:durableId="1979725120">
-    <w:abstractNumId w:val="6"/>
-  </w:num>
-  <w:num w:numId="8" w16cid:durableId="1761178105">
-    <w:abstractNumId w:val="7"/>
-  </w:num>
-  <w:num w:numId="9" w16cid:durableId="1910767680">
+  <w:num w:numId="20" w16cid:durableId="391974094">
     <w:abstractNumId w:val="21"/>
   </w:num>
-  <w:num w:numId="10" w16cid:durableId="712465639">
+  <w:num w:numId="21" w16cid:durableId="376398594">
     <w:abstractNumId w:val="11"/>
   </w:num>
-  <w:num w:numId="11" w16cid:durableId="488250273">
-    <w:abstractNumId w:val="1"/>
-  </w:num>
-  <w:num w:numId="12" w16cid:durableId="1560942304">
-    <w:abstractNumId w:val="12"/>
-  </w:num>
-  <w:num w:numId="13" w16cid:durableId="1657489378">
-    <w:abstractNumId w:val="5"/>
-  </w:num>
-  <w:num w:numId="14" w16cid:durableId="510024392">
-    <w:abstractNumId w:val="9"/>
-  </w:num>
-  <w:num w:numId="15" w16cid:durableId="1590500649">
-    <w:abstractNumId w:val="4"/>
-  </w:num>
-  <w:num w:numId="16" w16cid:durableId="1873182412">
-    <w:abstractNumId w:val="10"/>
-  </w:num>
-  <w:num w:numId="17" w16cid:durableId="2075156555">
-    <w:abstractNumId w:val="23"/>
-  </w:num>
-  <w:num w:numId="18" w16cid:durableId="1249928260">
-    <w:abstractNumId w:val="2"/>
-  </w:num>
-  <w:num w:numId="19" w16cid:durableId="1354769923">
-    <w:abstractNumId w:val="16"/>
-  </w:num>
-  <w:num w:numId="20" w16cid:durableId="391974094">
-    <w:abstractNumId w:val="17"/>
-  </w:num>
-  <w:num w:numId="21" w16cid:durableId="376398594">
-    <w:abstractNumId w:val="8"/>
-  </w:num>
   <w:num w:numId="22" w16cid:durableId="859273549">
-    <w:abstractNumId w:val="14"/>
+    <w:abstractNumId w:val="18"/>
     <w:lvlOverride w:ilvl="0">
       <w:startOverride w:val="1"/>
     </w:lvlOverride>
@@ -23879,16 +25510,25 @@
     <w:lvlOverride w:ilvl="8"/>
   </w:num>
   <w:num w:numId="23" w16cid:durableId="1668248375">
+    <w:abstractNumId w:val="25"/>
+  </w:num>
+  <w:num w:numId="24" w16cid:durableId="1564565051">
+    <w:abstractNumId w:val="2"/>
+  </w:num>
+  <w:num w:numId="25" w16cid:durableId="1464543479">
+    <w:abstractNumId w:val="23"/>
+  </w:num>
+  <w:num w:numId="26" w16cid:durableId="2031446358">
     <w:abstractNumId w:val="19"/>
   </w:num>
-  <w:num w:numId="24" w16cid:durableId="1564565051">
-    <w:abstractNumId w:val="0"/>
+  <w:num w:numId="27" w16cid:durableId="1584215595">
+    <w:abstractNumId w:val="19"/>
   </w:num>
-  <w:num w:numId="25" w16cid:durableId="1464543479">
-    <w:abstractNumId w:val="18"/>
+  <w:num w:numId="28" w16cid:durableId="1636985729">
+    <w:abstractNumId w:val="32"/>
   </w:num>
-  <w:num w:numId="26" w16cid:durableId="2031446358">
-    <w:abstractNumId w:val="15"/>
+  <w:num w:numId="29" w16cid:durableId="2005471393">
+    <w:abstractNumId w:val="29"/>
     <w:lvlOverride w:ilvl="0"/>
     <w:lvlOverride w:ilvl="1"/>
     <w:lvlOverride w:ilvl="2"/>
@@ -23899,11 +25539,68 @@
     <w:lvlOverride w:ilvl="7"/>
     <w:lvlOverride w:ilvl="8"/>
   </w:num>
-  <w:num w:numId="27" w16cid:durableId="1584215595">
-    <w:abstractNumId w:val="15"/>
+  <w:num w:numId="30" w16cid:durableId="1460687627">
+    <w:abstractNumId w:val="24"/>
+    <w:lvlOverride w:ilvl="0"/>
+    <w:lvlOverride w:ilvl="1"/>
+    <w:lvlOverride w:ilvl="2"/>
+    <w:lvlOverride w:ilvl="3"/>
+    <w:lvlOverride w:ilvl="4"/>
+    <w:lvlOverride w:ilvl="5"/>
+    <w:lvlOverride w:ilvl="6"/>
+    <w:lvlOverride w:ilvl="7"/>
+    <w:lvlOverride w:ilvl="8"/>
   </w:num>
-  <w:num w:numId="28" w16cid:durableId="1636985729">
-    <w:abstractNumId w:val="25"/>
+  <w:num w:numId="31" w16cid:durableId="543492003">
+    <w:abstractNumId w:val="5"/>
+    <w:lvlOverride w:ilvl="0"/>
+    <w:lvlOverride w:ilvl="1"/>
+    <w:lvlOverride w:ilvl="2"/>
+    <w:lvlOverride w:ilvl="3"/>
+    <w:lvlOverride w:ilvl="4"/>
+    <w:lvlOverride w:ilvl="5"/>
+    <w:lvlOverride w:ilvl="6"/>
+    <w:lvlOverride w:ilvl="7"/>
+    <w:lvlOverride w:ilvl="8"/>
+  </w:num>
+  <w:num w:numId="32" w16cid:durableId="1709376773">
+    <w:abstractNumId w:val="0"/>
+    <w:lvlOverride w:ilvl="0"/>
+    <w:lvlOverride w:ilvl="1"/>
+    <w:lvlOverride w:ilvl="2"/>
+    <w:lvlOverride w:ilvl="3"/>
+    <w:lvlOverride w:ilvl="4"/>
+    <w:lvlOverride w:ilvl="5"/>
+    <w:lvlOverride w:ilvl="6"/>
+    <w:lvlOverride w:ilvl="7"/>
+    <w:lvlOverride w:ilvl="8"/>
+  </w:num>
+  <w:num w:numId="33" w16cid:durableId="925647190">
+    <w:abstractNumId w:val="16"/>
+    <w:lvlOverride w:ilvl="0"/>
+    <w:lvlOverride w:ilvl="1"/>
+    <w:lvlOverride w:ilvl="2"/>
+    <w:lvlOverride w:ilvl="3"/>
+    <w:lvlOverride w:ilvl="4"/>
+    <w:lvlOverride w:ilvl="5"/>
+    <w:lvlOverride w:ilvl="6"/>
+    <w:lvlOverride w:ilvl="7"/>
+    <w:lvlOverride w:ilvl="8"/>
+  </w:num>
+  <w:num w:numId="34" w16cid:durableId="1386489554">
+    <w:abstractNumId w:val="22"/>
+    <w:lvlOverride w:ilvl="0"/>
+    <w:lvlOverride w:ilvl="1"/>
+    <w:lvlOverride w:ilvl="2"/>
+    <w:lvlOverride w:ilvl="3"/>
+    <w:lvlOverride w:ilvl="4"/>
+    <w:lvlOverride w:ilvl="5"/>
+    <w:lvlOverride w:ilvl="6"/>
+    <w:lvlOverride w:ilvl="7"/>
+    <w:lvlOverride w:ilvl="8"/>
+  </w:num>
+  <w:num w:numId="35" w16cid:durableId="321202365">
+    <w:abstractNumId w:val="1"/>
   </w:num>
 </w:numbering>
 </file>
@@ -24416,6 +26113,7 @@
   <w:style w:type="character" w:default="1" w:styleId="DefaultParagraphFont">
     <w:name w:val="Default Paragraph Font"/>
     <w:uiPriority w:val="1"/>
+    <w:semiHidden/>
     <w:unhideWhenUsed/>
   </w:style>
   <w:style w:type="table" w:default="1" w:styleId="TableNormal">

</xml_diff>

<commit_message>
Ali Aftab 7 Dec Working
</commit_message>
<xml_diff>
--- a/Student Tracking System.docx
+++ b/Student Tracking System.docx
@@ -3014,6 +3014,7 @@
               </w:rPr>
               <w:t xml:space="preserve"> </w:t>
             </w:r>
+            <w:bookmarkStart w:id="3" w:name="_Hlk152843409"/>
             <w:r>
               <w:rPr>
                 <w:rFonts w:ascii="Times New Roman" w:eastAsia="Times New Roman" w:hAnsi="Times New Roman" w:cs="Times New Roman"/>
@@ -3054,6 +3055,7 @@
               </w:rPr>
               <w:t>Specification</w:t>
             </w:r>
+            <w:bookmarkEnd w:id="3"/>
             <w:r>
               <w:rPr>
                 <w:rFonts w:ascii="Times New Roman" w:eastAsia="Times New Roman" w:hAnsi="Times New Roman" w:cs="Times New Roman"/>
@@ -3118,6 +3120,7 @@
             </w:r>
           </w:hyperlink>
         </w:p>
+        <w:bookmarkStart w:id="4" w:name="_Hlk152843674"/>
         <w:p>
           <w:pPr>
             <w:widowControl w:val="0"/>
@@ -3142,31 +3145,49 @@
               <w14:ligatures w14:val="none"/>
             </w:rPr>
           </w:pPr>
-          <w:hyperlink w:anchor="_bookmark10" w:history="1">
-            <w:r>
-              <w:rPr>
-                <w:rFonts w:ascii="Times New Roman" w:eastAsia="Times New Roman" w:hAnsi="Times New Roman" w:cs="Times New Roman"/>
-                <w:kern w:val="0"/>
-                <w:sz w:val="24"/>
-                <w:szCs w:val="24"/>
-                <w:lang w:val="en-US"/>
-                <w14:ligatures w14:val="none"/>
-              </w:rPr>
-              <w:t>Introduction</w:t>
-            </w:r>
-            <w:r>
-              <w:rPr>
-                <w:rFonts w:ascii="Times New Roman" w:eastAsia="Times New Roman" w:hAnsi="Times New Roman" w:cs="Times New Roman"/>
-                <w:kern w:val="0"/>
-                <w:sz w:val="24"/>
-                <w:szCs w:val="24"/>
-                <w:lang w:val="en-US"/>
-                <w14:ligatures w14:val="none"/>
-              </w:rPr>
-              <w:tab/>
-              <w:t>8</w:t>
-            </w:r>
-          </w:hyperlink>
+          <w:r>
+            <w:fldChar w:fldCharType="begin"/>
+          </w:r>
+          <w:r>
+            <w:instrText>HYPERLINK \l "_bookmark10"</w:instrText>
+          </w:r>
+          <w:r>
+            <w:fldChar w:fldCharType="separate"/>
+          </w:r>
+          <w:r>
+            <w:rPr>
+              <w:rFonts w:ascii="Times New Roman" w:eastAsia="Times New Roman" w:hAnsi="Times New Roman" w:cs="Times New Roman"/>
+              <w:kern w:val="0"/>
+              <w:sz w:val="24"/>
+              <w:szCs w:val="24"/>
+              <w:lang w:val="en-US"/>
+              <w14:ligatures w14:val="none"/>
+            </w:rPr>
+            <w:t>Introduction</w:t>
+          </w:r>
+          <w:r>
+            <w:rPr>
+              <w:rFonts w:ascii="Times New Roman" w:eastAsia="Times New Roman" w:hAnsi="Times New Roman" w:cs="Times New Roman"/>
+              <w:kern w:val="0"/>
+              <w:sz w:val="24"/>
+              <w:szCs w:val="24"/>
+              <w:lang w:val="en-US"/>
+              <w14:ligatures w14:val="none"/>
+            </w:rPr>
+            <w:tab/>
+            <w:t>8</w:t>
+          </w:r>
+          <w:r>
+            <w:rPr>
+              <w:rFonts w:ascii="Times New Roman" w:eastAsia="Times New Roman" w:hAnsi="Times New Roman" w:cs="Times New Roman"/>
+              <w:kern w:val="0"/>
+              <w:sz w:val="24"/>
+              <w:szCs w:val="24"/>
+              <w:lang w:val="en-US"/>
+              <w14:ligatures w14:val="none"/>
+            </w:rPr>
+            <w:fldChar w:fldCharType="end"/>
+          </w:r>
         </w:p>
         <w:p>
           <w:pPr>
@@ -3723,6 +3744,7 @@
             </w:r>
           </w:hyperlink>
         </w:p>
+        <w:bookmarkEnd w:id="4"/>
         <w:p>
           <w:pPr>
             <w:widowControl w:val="0"/>
@@ -3743,87 +3765,105 @@
               <w14:ligatures w14:val="none"/>
             </w:rPr>
           </w:pPr>
-          <w:hyperlink w:anchor="_bookmark22" w:history="1">
-            <w:r>
-              <w:rPr>
-                <w:rFonts w:ascii="Times New Roman" w:eastAsia="Times New Roman" w:hAnsi="Times New Roman" w:cs="Times New Roman"/>
-                <w:b/>
-                <w:bCs/>
-                <w:kern w:val="0"/>
-                <w:sz w:val="24"/>
-                <w:szCs w:val="24"/>
-                <w:lang w:val="en-US"/>
-                <w14:ligatures w14:val="none"/>
-              </w:rPr>
-              <w:t>Chapter</w:t>
-            </w:r>
-            <w:r>
-              <w:rPr>
-                <w:rFonts w:ascii="Times New Roman" w:eastAsia="Times New Roman" w:hAnsi="Times New Roman" w:cs="Times New Roman"/>
-                <w:b/>
-                <w:bCs/>
-                <w:spacing w:val="-1"/>
-                <w:kern w:val="0"/>
-                <w:sz w:val="24"/>
-                <w:szCs w:val="24"/>
-                <w:lang w:val="en-US"/>
-                <w14:ligatures w14:val="none"/>
-              </w:rPr>
-              <w:t xml:space="preserve"> </w:t>
-            </w:r>
-            <w:r>
-              <w:rPr>
-                <w:rFonts w:ascii="Times New Roman" w:eastAsia="Times New Roman" w:hAnsi="Times New Roman" w:cs="Times New Roman"/>
-                <w:b/>
-                <w:bCs/>
-                <w:kern w:val="0"/>
-                <w:sz w:val="24"/>
-                <w:szCs w:val="24"/>
-                <w:lang w:val="en-US"/>
-                <w14:ligatures w14:val="none"/>
-              </w:rPr>
-              <w:t>3:</w:t>
-            </w:r>
-            <w:r>
-              <w:rPr>
-                <w:rFonts w:ascii="Times New Roman" w:eastAsia="Times New Roman" w:hAnsi="Times New Roman" w:cs="Times New Roman"/>
-                <w:b/>
-                <w:bCs/>
-                <w:spacing w:val="1"/>
-                <w:kern w:val="0"/>
-                <w:sz w:val="24"/>
-                <w:szCs w:val="24"/>
-                <w:lang w:val="en-US"/>
-                <w14:ligatures w14:val="none"/>
-              </w:rPr>
-              <w:t xml:space="preserve"> </w:t>
-            </w:r>
-            <w:r>
-              <w:rPr>
-                <w:rFonts w:ascii="Times New Roman" w:eastAsia="Times New Roman" w:hAnsi="Times New Roman" w:cs="Times New Roman"/>
-                <w:b/>
-                <w:bCs/>
-                <w:kern w:val="0"/>
-                <w:sz w:val="24"/>
-                <w:szCs w:val="24"/>
-                <w:lang w:val="en-US"/>
-                <w14:ligatures w14:val="none"/>
-              </w:rPr>
-              <w:t>Use Case Analysis</w:t>
-            </w:r>
-            <w:r>
-              <w:rPr>
-                <w:rFonts w:ascii="Times New Roman" w:eastAsia="Times New Roman" w:hAnsi="Times New Roman" w:cs="Times New Roman"/>
-                <w:kern w:val="0"/>
-                <w:sz w:val="24"/>
-                <w:szCs w:val="24"/>
-                <w:lang w:val="en-US"/>
-                <w14:ligatures w14:val="none"/>
-              </w:rPr>
-              <w:tab/>
-              <w:t>15</w:t>
-            </w:r>
-          </w:hyperlink>
+          <w:r>
+            <w:fldChar w:fldCharType="begin"/>
+          </w:r>
+          <w:r>
+            <w:instrText>HYPERLINK \l "_bookmark22"</w:instrText>
+          </w:r>
+          <w:r>
+            <w:fldChar w:fldCharType="separate"/>
+          </w:r>
+          <w:r>
+            <w:rPr>
+              <w:rFonts w:ascii="Times New Roman" w:eastAsia="Times New Roman" w:hAnsi="Times New Roman" w:cs="Times New Roman"/>
+              <w:b/>
+              <w:bCs/>
+              <w:kern w:val="0"/>
+              <w:sz w:val="24"/>
+              <w:szCs w:val="24"/>
+              <w:lang w:val="en-US"/>
+              <w14:ligatures w14:val="none"/>
+            </w:rPr>
+            <w:t>Chapter</w:t>
+          </w:r>
+          <w:r>
+            <w:rPr>
+              <w:rFonts w:ascii="Times New Roman" w:eastAsia="Times New Roman" w:hAnsi="Times New Roman" w:cs="Times New Roman"/>
+              <w:b/>
+              <w:bCs/>
+              <w:spacing w:val="-1"/>
+              <w:kern w:val="0"/>
+              <w:sz w:val="24"/>
+              <w:szCs w:val="24"/>
+              <w:lang w:val="en-US"/>
+              <w14:ligatures w14:val="none"/>
+            </w:rPr>
+            <w:t xml:space="preserve"> </w:t>
+          </w:r>
+          <w:r>
+            <w:rPr>
+              <w:rFonts w:ascii="Times New Roman" w:eastAsia="Times New Roman" w:hAnsi="Times New Roman" w:cs="Times New Roman"/>
+              <w:b/>
+              <w:bCs/>
+              <w:kern w:val="0"/>
+              <w:sz w:val="24"/>
+              <w:szCs w:val="24"/>
+              <w:lang w:val="en-US"/>
+              <w14:ligatures w14:val="none"/>
+            </w:rPr>
+            <w:t>3:</w:t>
+          </w:r>
+          <w:r>
+            <w:rPr>
+              <w:rFonts w:ascii="Times New Roman" w:eastAsia="Times New Roman" w:hAnsi="Times New Roman" w:cs="Times New Roman"/>
+              <w:b/>
+              <w:bCs/>
+              <w:spacing w:val="1"/>
+              <w:kern w:val="0"/>
+              <w:sz w:val="24"/>
+              <w:szCs w:val="24"/>
+              <w:lang w:val="en-US"/>
+              <w14:ligatures w14:val="none"/>
+            </w:rPr>
+            <w:t xml:space="preserve"> </w:t>
+          </w:r>
+          <w:r>
+            <w:rPr>
+              <w:rFonts w:ascii="Times New Roman" w:eastAsia="Times New Roman" w:hAnsi="Times New Roman" w:cs="Times New Roman"/>
+              <w:b/>
+              <w:bCs/>
+              <w:kern w:val="0"/>
+              <w:sz w:val="24"/>
+              <w:szCs w:val="24"/>
+              <w:lang w:val="en-US"/>
+              <w14:ligatures w14:val="none"/>
+            </w:rPr>
+            <w:t>Use Case Analysis</w:t>
+          </w:r>
+          <w:r>
+            <w:rPr>
+              <w:rFonts w:ascii="Times New Roman" w:eastAsia="Times New Roman" w:hAnsi="Times New Roman" w:cs="Times New Roman"/>
+              <w:kern w:val="0"/>
+              <w:sz w:val="24"/>
+              <w:szCs w:val="24"/>
+              <w:lang w:val="en-US"/>
+              <w14:ligatures w14:val="none"/>
+            </w:rPr>
+            <w:tab/>
+            <w:t>15</w:t>
+          </w:r>
+          <w:r>
+            <w:rPr>
+              <w:rFonts w:ascii="Times New Roman" w:eastAsia="Times New Roman" w:hAnsi="Times New Roman" w:cs="Times New Roman"/>
+              <w:kern w:val="0"/>
+              <w:sz w:val="24"/>
+              <w:szCs w:val="24"/>
+              <w:lang w:val="en-US"/>
+              <w14:ligatures w14:val="none"/>
+            </w:rPr>
+            <w:fldChar w:fldCharType="end"/>
+          </w:r>
         </w:p>
         <w:p>
           <w:pPr>
@@ -16092,6 +16132,7 @@
           <w14:ligatures w14:val="none"/>
         </w:rPr>
       </w:pPr>
+      <w:bookmarkStart w:id="5" w:name="_Hlk152843374"/>
     </w:p>
     <w:p>
       <w:pPr>
@@ -16707,6 +16748,7 @@
         </w:rPr>
       </w:pPr>
     </w:p>
+    <w:bookmarkEnd w:id="5"/>
     <w:p>
       <w:pPr>
         <w:pStyle w:val="ListParagraph"/>
@@ -18284,8 +18326,8 @@
         </w:rPr>
         <w:lastRenderedPageBreak/>
         <w:drawing>
-          <wp:inline distT="0" distB="0" distL="0" distR="0" wp14:anchorId="5D2986D6" wp14:editId="04E7712C">
-            <wp:extent cx="5377180" cy="2633980"/>
+          <wp:inline distT="0" distB="0" distL="0" distR="0" wp14:anchorId="5D2986D6" wp14:editId="11CDA027">
+            <wp:extent cx="5377180" cy="3790950"/>
             <wp:effectExtent l="0" t="0" r="0" b="0"/>
             <wp:docPr id="627187884" name="Picture 4"/>
             <wp:cNvGraphicFramePr>
@@ -18316,7 +18358,7 @@
                   <pic:spPr bwMode="auto">
                     <a:xfrm>
                       <a:off x="0" y="0"/>
-                      <a:ext cx="5377180" cy="2633980"/>
+                      <a:ext cx="5377180" cy="3790950"/>
                     </a:xfrm>
                     <a:prstGeom prst="rect">
                       <a:avLst/>
@@ -18421,6 +18463,3436 @@
     <w:p>
       <w:pPr>
         <w:rPr>
+          <w:lang w:val="en-US"/>
+        </w:rPr>
+      </w:pPr>
+    </w:p>
+    <w:p>
+      <w:pPr>
+        <w:rPr>
+          <w:lang w:val="en-US"/>
+        </w:rPr>
+      </w:pPr>
+    </w:p>
+    <w:p>
+      <w:pPr>
+        <w:rPr>
+          <w:lang w:val="en-US"/>
+        </w:rPr>
+      </w:pPr>
+    </w:p>
+    <w:p>
+      <w:pPr>
+        <w:rPr>
+          <w:lang w:val="en-US"/>
+        </w:rPr>
+      </w:pPr>
+    </w:p>
+    <w:p>
+      <w:pPr>
+        <w:rPr>
+          <w:lang w:val="en-US"/>
+        </w:rPr>
+      </w:pPr>
+    </w:p>
+    <w:p>
+      <w:pPr>
+        <w:rPr>
+          <w:lang w:val="en-US"/>
+        </w:rPr>
+      </w:pPr>
+    </w:p>
+    <w:p>
+      <w:pPr>
+        <w:rPr>
+          <w:lang w:val="en-US"/>
+        </w:rPr>
+      </w:pPr>
+    </w:p>
+    <w:p>
+      <w:pPr>
+        <w:rPr>
+          <w:lang w:val="en-US"/>
+        </w:rPr>
+      </w:pPr>
+    </w:p>
+    <w:p>
+      <w:pPr>
+        <w:rPr>
+          <w:lang w:val="en-US"/>
+        </w:rPr>
+      </w:pPr>
+    </w:p>
+    <w:p>
+      <w:pPr>
+        <w:rPr>
+          <w:lang w:val="en-US"/>
+        </w:rPr>
+      </w:pPr>
+    </w:p>
+    <w:p>
+      <w:pPr>
+        <w:rPr>
+          <w:lang w:val="en-US"/>
+        </w:rPr>
+      </w:pPr>
+    </w:p>
+    <w:p>
+      <w:pPr>
+        <w:rPr>
+          <w:lang w:val="en-US"/>
+        </w:rPr>
+      </w:pPr>
+    </w:p>
+    <w:p>
+      <w:pPr>
+        <w:rPr>
+          <w:lang w:val="en-US"/>
+        </w:rPr>
+      </w:pPr>
+    </w:p>
+    <w:p>
+      <w:pPr>
+        <w:rPr>
+          <w:lang w:val="en-US"/>
+        </w:rPr>
+      </w:pPr>
+    </w:p>
+    <w:p>
+      <w:pPr>
+        <w:rPr>
+          <w:lang w:val="en-US"/>
+        </w:rPr>
+      </w:pPr>
+    </w:p>
+    <w:p>
+      <w:pPr>
+        <w:rPr>
+          <w:lang w:val="en-US"/>
+        </w:rPr>
+      </w:pPr>
+    </w:p>
+    <w:p>
+      <w:pPr>
+        <w:widowControl w:val="0"/>
+        <w:tabs>
+          <w:tab w:val="right" w:leader="dot" w:pos="10076"/>
+        </w:tabs>
+        <w:autoSpaceDE w:val="0"/>
+        <w:autoSpaceDN w:val="0"/>
+        <w:spacing w:before="22" w:after="0" w:line="240" w:lineRule="auto"/>
+        <w:jc w:val="center"/>
+        <w:rPr>
+          <w:rFonts w:ascii="Times New Roman" w:eastAsia="Times New Roman" w:hAnsi="Times New Roman" w:cs="Times New Roman"/>
+          <w:b/>
+          <w:bCs/>
+          <w:kern w:val="0"/>
+          <w:sz w:val="32"/>
+          <w:szCs w:val="32"/>
+          <w:lang w:val="en-US"/>
+          <w14:ligatures w14:val="none"/>
+        </w:rPr>
+      </w:pPr>
+    </w:p>
+    <w:p>
+      <w:pPr>
+        <w:widowControl w:val="0"/>
+        <w:tabs>
+          <w:tab w:val="right" w:leader="dot" w:pos="10076"/>
+        </w:tabs>
+        <w:autoSpaceDE w:val="0"/>
+        <w:autoSpaceDN w:val="0"/>
+        <w:spacing w:before="22" w:after="0" w:line="240" w:lineRule="auto"/>
+        <w:jc w:val="center"/>
+        <w:rPr>
+          <w:rFonts w:ascii="Times New Roman" w:eastAsia="Times New Roman" w:hAnsi="Times New Roman" w:cs="Times New Roman"/>
+          <w:b/>
+          <w:bCs/>
+          <w:kern w:val="0"/>
+          <w:sz w:val="32"/>
+          <w:szCs w:val="32"/>
+          <w:lang w:val="en-US"/>
+          <w14:ligatures w14:val="none"/>
+        </w:rPr>
+      </w:pPr>
+    </w:p>
+    <w:p>
+      <w:pPr>
+        <w:widowControl w:val="0"/>
+        <w:tabs>
+          <w:tab w:val="right" w:leader="dot" w:pos="10076"/>
+        </w:tabs>
+        <w:autoSpaceDE w:val="0"/>
+        <w:autoSpaceDN w:val="0"/>
+        <w:spacing w:before="22" w:after="0" w:line="240" w:lineRule="auto"/>
+        <w:jc w:val="center"/>
+        <w:rPr>
+          <w:rFonts w:ascii="Times New Roman" w:eastAsia="Times New Roman" w:hAnsi="Times New Roman" w:cs="Times New Roman"/>
+          <w:b/>
+          <w:bCs/>
+          <w:kern w:val="0"/>
+          <w:sz w:val="32"/>
+          <w:szCs w:val="32"/>
+          <w:lang w:val="en-US"/>
+          <w14:ligatures w14:val="none"/>
+        </w:rPr>
+      </w:pPr>
+    </w:p>
+    <w:p>
+      <w:pPr>
+        <w:widowControl w:val="0"/>
+        <w:tabs>
+          <w:tab w:val="right" w:leader="dot" w:pos="10076"/>
+        </w:tabs>
+        <w:autoSpaceDE w:val="0"/>
+        <w:autoSpaceDN w:val="0"/>
+        <w:spacing w:before="22" w:after="0" w:line="240" w:lineRule="auto"/>
+        <w:jc w:val="center"/>
+        <w:rPr>
+          <w:rFonts w:ascii="Times New Roman" w:eastAsia="Times New Roman" w:hAnsi="Times New Roman" w:cs="Times New Roman"/>
+          <w:b/>
+          <w:bCs/>
+          <w:kern w:val="0"/>
+          <w:sz w:val="32"/>
+          <w:szCs w:val="32"/>
+          <w:lang w:val="en-US"/>
+          <w14:ligatures w14:val="none"/>
+        </w:rPr>
+      </w:pPr>
+    </w:p>
+    <w:p>
+      <w:pPr>
+        <w:widowControl w:val="0"/>
+        <w:tabs>
+          <w:tab w:val="right" w:leader="dot" w:pos="10076"/>
+        </w:tabs>
+        <w:autoSpaceDE w:val="0"/>
+        <w:autoSpaceDN w:val="0"/>
+        <w:spacing w:before="22" w:after="0" w:line="240" w:lineRule="auto"/>
+        <w:jc w:val="center"/>
+        <w:rPr>
+          <w:rFonts w:ascii="Times New Roman" w:eastAsia="Times New Roman" w:hAnsi="Times New Roman" w:cs="Times New Roman"/>
+          <w:b/>
+          <w:bCs/>
+          <w:kern w:val="0"/>
+          <w:sz w:val="32"/>
+          <w:szCs w:val="32"/>
+          <w:lang w:val="en-US"/>
+          <w14:ligatures w14:val="none"/>
+        </w:rPr>
+      </w:pPr>
+    </w:p>
+    <w:p>
+      <w:pPr>
+        <w:widowControl w:val="0"/>
+        <w:tabs>
+          <w:tab w:val="right" w:leader="dot" w:pos="10076"/>
+        </w:tabs>
+        <w:autoSpaceDE w:val="0"/>
+        <w:autoSpaceDN w:val="0"/>
+        <w:spacing w:before="22" w:after="0" w:line="240" w:lineRule="auto"/>
+        <w:jc w:val="center"/>
+        <w:rPr>
+          <w:rFonts w:ascii="Times New Roman" w:eastAsia="Times New Roman" w:hAnsi="Times New Roman" w:cs="Times New Roman"/>
+          <w:b/>
+          <w:bCs/>
+          <w:kern w:val="0"/>
+          <w:sz w:val="32"/>
+          <w:szCs w:val="32"/>
+          <w:lang w:val="en-US"/>
+          <w14:ligatures w14:val="none"/>
+        </w:rPr>
+      </w:pPr>
+    </w:p>
+    <w:p>
+      <w:pPr>
+        <w:widowControl w:val="0"/>
+        <w:tabs>
+          <w:tab w:val="right" w:leader="dot" w:pos="10076"/>
+        </w:tabs>
+        <w:autoSpaceDE w:val="0"/>
+        <w:autoSpaceDN w:val="0"/>
+        <w:spacing w:before="22" w:after="0" w:line="240" w:lineRule="auto"/>
+        <w:jc w:val="center"/>
+        <w:rPr>
+          <w:rFonts w:ascii="Times New Roman" w:eastAsia="Times New Roman" w:hAnsi="Times New Roman" w:cs="Times New Roman"/>
+          <w:b/>
+          <w:bCs/>
+          <w:kern w:val="0"/>
+          <w:sz w:val="32"/>
+          <w:szCs w:val="32"/>
+          <w:lang w:val="en-US"/>
+          <w14:ligatures w14:val="none"/>
+        </w:rPr>
+      </w:pPr>
+    </w:p>
+    <w:p>
+      <w:pPr>
+        <w:widowControl w:val="0"/>
+        <w:tabs>
+          <w:tab w:val="right" w:leader="dot" w:pos="10076"/>
+        </w:tabs>
+        <w:autoSpaceDE w:val="0"/>
+        <w:autoSpaceDN w:val="0"/>
+        <w:spacing w:before="22" w:after="0" w:line="240" w:lineRule="auto"/>
+        <w:jc w:val="center"/>
+        <w:rPr>
+          <w:rFonts w:ascii="Times New Roman" w:eastAsia="Times New Roman" w:hAnsi="Times New Roman" w:cs="Times New Roman"/>
+          <w:b/>
+          <w:bCs/>
+          <w:kern w:val="0"/>
+          <w:sz w:val="32"/>
+          <w:szCs w:val="32"/>
+          <w:lang w:val="en-US"/>
+          <w14:ligatures w14:val="none"/>
+        </w:rPr>
+      </w:pPr>
+    </w:p>
+    <w:p>
+      <w:pPr>
+        <w:widowControl w:val="0"/>
+        <w:tabs>
+          <w:tab w:val="right" w:leader="dot" w:pos="10076"/>
+        </w:tabs>
+        <w:autoSpaceDE w:val="0"/>
+        <w:autoSpaceDN w:val="0"/>
+        <w:spacing w:before="22" w:after="0" w:line="240" w:lineRule="auto"/>
+        <w:rPr>
+          <w:rFonts w:ascii="Times New Roman" w:eastAsia="Times New Roman" w:hAnsi="Times New Roman" w:cs="Times New Roman"/>
+          <w:b/>
+          <w:bCs/>
+          <w:kern w:val="0"/>
+          <w:sz w:val="32"/>
+          <w:szCs w:val="32"/>
+          <w:lang w:val="en-US"/>
+          <w14:ligatures w14:val="none"/>
+        </w:rPr>
+      </w:pPr>
+    </w:p>
+    <w:p>
+      <w:pPr>
+        <w:widowControl w:val="0"/>
+        <w:tabs>
+          <w:tab w:val="right" w:leader="dot" w:pos="10076"/>
+        </w:tabs>
+        <w:autoSpaceDE w:val="0"/>
+        <w:autoSpaceDN w:val="0"/>
+        <w:spacing w:before="22" w:after="0" w:line="240" w:lineRule="auto"/>
+        <w:jc w:val="center"/>
+        <w:rPr>
+          <w:rFonts w:ascii="Times New Roman" w:eastAsia="Times New Roman" w:hAnsi="Times New Roman" w:cs="Times New Roman"/>
+          <w:b/>
+          <w:bCs/>
+          <w:kern w:val="0"/>
+          <w:sz w:val="32"/>
+          <w:szCs w:val="32"/>
+          <w:lang w:val="en-US"/>
+          <w14:ligatures w14:val="none"/>
+        </w:rPr>
+      </w:pPr>
+    </w:p>
+    <w:p>
+      <w:pPr>
+        <w:widowControl w:val="0"/>
+        <w:tabs>
+          <w:tab w:val="right" w:leader="dot" w:pos="10076"/>
+        </w:tabs>
+        <w:autoSpaceDE w:val="0"/>
+        <w:autoSpaceDN w:val="0"/>
+        <w:spacing w:before="22" w:after="0" w:line="240" w:lineRule="auto"/>
+        <w:jc w:val="center"/>
+        <w:rPr>
+          <w:rFonts w:ascii="Times New Roman" w:eastAsia="Times New Roman" w:hAnsi="Times New Roman" w:cs="Times New Roman"/>
+          <w:b/>
+          <w:bCs/>
+          <w:kern w:val="0"/>
+          <w:sz w:val="32"/>
+          <w:szCs w:val="32"/>
+          <w:lang w:val="en-US"/>
+          <w14:ligatures w14:val="none"/>
+        </w:rPr>
+      </w:pPr>
+    </w:p>
+    <w:p>
+      <w:pPr>
+        <w:widowControl w:val="0"/>
+        <w:tabs>
+          <w:tab w:val="right" w:leader="dot" w:pos="10076"/>
+        </w:tabs>
+        <w:autoSpaceDE w:val="0"/>
+        <w:autoSpaceDN w:val="0"/>
+        <w:spacing w:before="22" w:after="0" w:line="240" w:lineRule="auto"/>
+        <w:jc w:val="center"/>
+        <w:rPr>
+          <w:rFonts w:ascii="Times New Roman" w:eastAsia="Times New Roman" w:hAnsi="Times New Roman" w:cs="Times New Roman"/>
+          <w:b/>
+          <w:bCs/>
+          <w:kern w:val="0"/>
+          <w:sz w:val="32"/>
+          <w:szCs w:val="32"/>
+          <w:lang w:val="en-US"/>
+          <w14:ligatures w14:val="none"/>
+        </w:rPr>
+      </w:pPr>
+    </w:p>
+    <w:p>
+      <w:pPr>
+        <w:widowControl w:val="0"/>
+        <w:tabs>
+          <w:tab w:val="right" w:leader="dot" w:pos="10076"/>
+        </w:tabs>
+        <w:autoSpaceDE w:val="0"/>
+        <w:autoSpaceDN w:val="0"/>
+        <w:spacing w:before="22" w:after="0" w:line="240" w:lineRule="auto"/>
+        <w:jc w:val="center"/>
+        <w:rPr>
+          <w:rFonts w:ascii="Times New Roman" w:eastAsia="Times New Roman" w:hAnsi="Times New Roman" w:cs="Times New Roman"/>
+          <w:b/>
+          <w:bCs/>
+          <w:kern w:val="0"/>
+          <w:sz w:val="52"/>
+          <w:szCs w:val="52"/>
+          <w:lang w:val="en-US"/>
+          <w14:ligatures w14:val="none"/>
+        </w:rPr>
+      </w:pPr>
+      <w:r>
+        <w:rPr>
+          <w:rFonts w:ascii="Times New Roman" w:eastAsia="Times New Roman" w:hAnsi="Times New Roman" w:cs="Times New Roman"/>
+          <w:b/>
+          <w:bCs/>
+          <w:kern w:val="0"/>
+          <w:sz w:val="52"/>
+          <w:szCs w:val="52"/>
+          <w:lang w:val="en-US"/>
+          <w14:ligatures w14:val="none"/>
+        </w:rPr>
+        <w:t xml:space="preserve">Chapter </w:t>
+      </w:r>
+      <w:r>
+        <w:rPr>
+          <w:rFonts w:ascii="Times New Roman" w:eastAsia="Times New Roman" w:hAnsi="Times New Roman" w:cs="Times New Roman"/>
+          <w:b/>
+          <w:bCs/>
+          <w:kern w:val="0"/>
+          <w:sz w:val="52"/>
+          <w:szCs w:val="52"/>
+          <w:lang w:val="en-US"/>
+          <w14:ligatures w14:val="none"/>
+        </w:rPr>
+        <w:t>2</w:t>
+      </w:r>
+      <w:r>
+        <w:rPr>
+          <w:rFonts w:ascii="Times New Roman" w:eastAsia="Times New Roman" w:hAnsi="Times New Roman" w:cs="Times New Roman"/>
+          <w:b/>
+          <w:bCs/>
+          <w:kern w:val="0"/>
+          <w:sz w:val="52"/>
+          <w:szCs w:val="52"/>
+          <w:lang w:val="en-US"/>
+          <w14:ligatures w14:val="none"/>
+        </w:rPr>
+        <w:t>: Software Requirement Specification</w:t>
+      </w:r>
+    </w:p>
+    <w:p>
+      <w:pPr>
+        <w:widowControl w:val="0"/>
+        <w:tabs>
+          <w:tab w:val="right" w:leader="dot" w:pos="10076"/>
+        </w:tabs>
+        <w:autoSpaceDE w:val="0"/>
+        <w:autoSpaceDN w:val="0"/>
+        <w:spacing w:before="22" w:after="0" w:line="240" w:lineRule="auto"/>
+        <w:jc w:val="center"/>
+        <w:rPr>
+          <w:rFonts w:ascii="Times New Roman" w:eastAsia="Times New Roman" w:hAnsi="Times New Roman" w:cs="Times New Roman"/>
+          <w:b/>
+          <w:bCs/>
+          <w:kern w:val="0"/>
+          <w:sz w:val="52"/>
+          <w:szCs w:val="52"/>
+          <w:lang w:val="en-US"/>
+          <w14:ligatures w14:val="none"/>
+        </w:rPr>
+      </w:pPr>
+    </w:p>
+    <w:p>
+      <w:pPr>
+        <w:widowControl w:val="0"/>
+        <w:tabs>
+          <w:tab w:val="right" w:leader="dot" w:pos="10076"/>
+        </w:tabs>
+        <w:autoSpaceDE w:val="0"/>
+        <w:autoSpaceDN w:val="0"/>
+        <w:spacing w:before="22" w:after="0" w:line="240" w:lineRule="auto"/>
+        <w:jc w:val="center"/>
+        <w:rPr>
+          <w:rFonts w:ascii="Times New Roman" w:eastAsia="Times New Roman" w:hAnsi="Times New Roman" w:cs="Times New Roman"/>
+          <w:b/>
+          <w:bCs/>
+          <w:kern w:val="0"/>
+          <w:sz w:val="52"/>
+          <w:szCs w:val="52"/>
+          <w:lang w:val="en-US"/>
+          <w14:ligatures w14:val="none"/>
+        </w:rPr>
+      </w:pPr>
+    </w:p>
+    <w:p>
+      <w:pPr>
+        <w:widowControl w:val="0"/>
+        <w:tabs>
+          <w:tab w:val="right" w:leader="dot" w:pos="10076"/>
+        </w:tabs>
+        <w:autoSpaceDE w:val="0"/>
+        <w:autoSpaceDN w:val="0"/>
+        <w:spacing w:before="22" w:after="0" w:line="240" w:lineRule="auto"/>
+        <w:jc w:val="center"/>
+        <w:rPr>
+          <w:rFonts w:ascii="Times New Roman" w:eastAsia="Times New Roman" w:hAnsi="Times New Roman" w:cs="Times New Roman"/>
+          <w:b/>
+          <w:bCs/>
+          <w:kern w:val="0"/>
+          <w:sz w:val="52"/>
+          <w:szCs w:val="52"/>
+          <w:lang w:val="en-US"/>
+          <w14:ligatures w14:val="none"/>
+        </w:rPr>
+      </w:pPr>
+    </w:p>
+    <w:p>
+      <w:pPr>
+        <w:widowControl w:val="0"/>
+        <w:tabs>
+          <w:tab w:val="right" w:leader="dot" w:pos="10076"/>
+        </w:tabs>
+        <w:autoSpaceDE w:val="0"/>
+        <w:autoSpaceDN w:val="0"/>
+        <w:spacing w:before="22" w:after="0" w:line="240" w:lineRule="auto"/>
+        <w:jc w:val="center"/>
+        <w:rPr>
+          <w:rFonts w:ascii="Times New Roman" w:eastAsia="Times New Roman" w:hAnsi="Times New Roman" w:cs="Times New Roman"/>
+          <w:b/>
+          <w:bCs/>
+          <w:kern w:val="0"/>
+          <w:sz w:val="52"/>
+          <w:szCs w:val="52"/>
+          <w:lang w:val="en-US"/>
+          <w14:ligatures w14:val="none"/>
+        </w:rPr>
+      </w:pPr>
+    </w:p>
+    <w:p>
+      <w:pPr>
+        <w:widowControl w:val="0"/>
+        <w:tabs>
+          <w:tab w:val="right" w:leader="dot" w:pos="10076"/>
+        </w:tabs>
+        <w:autoSpaceDE w:val="0"/>
+        <w:autoSpaceDN w:val="0"/>
+        <w:spacing w:before="22" w:after="0" w:line="240" w:lineRule="auto"/>
+        <w:jc w:val="center"/>
+        <w:rPr>
+          <w:rFonts w:ascii="Times New Roman" w:eastAsia="Times New Roman" w:hAnsi="Times New Roman" w:cs="Times New Roman"/>
+          <w:b/>
+          <w:bCs/>
+          <w:kern w:val="0"/>
+          <w:sz w:val="52"/>
+          <w:szCs w:val="52"/>
+          <w:lang w:val="en-US"/>
+          <w14:ligatures w14:val="none"/>
+        </w:rPr>
+      </w:pPr>
+    </w:p>
+    <w:p>
+      <w:pPr>
+        <w:widowControl w:val="0"/>
+        <w:tabs>
+          <w:tab w:val="right" w:leader="dot" w:pos="10076"/>
+        </w:tabs>
+        <w:autoSpaceDE w:val="0"/>
+        <w:autoSpaceDN w:val="0"/>
+        <w:spacing w:before="22" w:after="0" w:line="240" w:lineRule="auto"/>
+        <w:jc w:val="center"/>
+        <w:rPr>
+          <w:rFonts w:ascii="Times New Roman" w:eastAsia="Times New Roman" w:hAnsi="Times New Roman" w:cs="Times New Roman"/>
+          <w:b/>
+          <w:bCs/>
+          <w:kern w:val="0"/>
+          <w:sz w:val="52"/>
+          <w:szCs w:val="52"/>
+          <w:lang w:val="en-US"/>
+          <w14:ligatures w14:val="none"/>
+        </w:rPr>
+      </w:pPr>
+    </w:p>
+    <w:p>
+      <w:pPr>
+        <w:widowControl w:val="0"/>
+        <w:tabs>
+          <w:tab w:val="right" w:leader="dot" w:pos="10076"/>
+        </w:tabs>
+        <w:autoSpaceDE w:val="0"/>
+        <w:autoSpaceDN w:val="0"/>
+        <w:spacing w:before="22" w:after="0" w:line="240" w:lineRule="auto"/>
+        <w:jc w:val="center"/>
+        <w:rPr>
+          <w:rFonts w:ascii="Times New Roman" w:eastAsia="Times New Roman" w:hAnsi="Times New Roman" w:cs="Times New Roman"/>
+          <w:b/>
+          <w:bCs/>
+          <w:kern w:val="0"/>
+          <w:sz w:val="24"/>
+          <w:szCs w:val="24"/>
+          <w:lang w:val="en-US"/>
+          <w14:ligatures w14:val="none"/>
+        </w:rPr>
+      </w:pPr>
+    </w:p>
+    <w:p>
+      <w:pPr>
+        <w:widowControl w:val="0"/>
+        <w:tabs>
+          <w:tab w:val="right" w:leader="dot" w:pos="10076"/>
+        </w:tabs>
+        <w:autoSpaceDE w:val="0"/>
+        <w:autoSpaceDN w:val="0"/>
+        <w:spacing w:before="22" w:after="0" w:line="240" w:lineRule="auto"/>
+        <w:jc w:val="center"/>
+        <w:rPr>
+          <w:rFonts w:ascii="Times New Roman" w:eastAsia="Times New Roman" w:hAnsi="Times New Roman" w:cs="Times New Roman"/>
+          <w:b/>
+          <w:bCs/>
+          <w:kern w:val="0"/>
+          <w:sz w:val="24"/>
+          <w:szCs w:val="24"/>
+          <w:lang w:val="en-US"/>
+          <w14:ligatures w14:val="none"/>
+        </w:rPr>
+      </w:pPr>
+    </w:p>
+    <w:p>
+      <w:pPr>
+        <w:widowControl w:val="0"/>
+        <w:tabs>
+          <w:tab w:val="right" w:leader="dot" w:pos="10076"/>
+        </w:tabs>
+        <w:autoSpaceDE w:val="0"/>
+        <w:autoSpaceDN w:val="0"/>
+        <w:spacing w:before="22" w:after="0" w:line="240" w:lineRule="auto"/>
+        <w:jc w:val="center"/>
+        <w:rPr>
+          <w:rFonts w:ascii="Times New Roman" w:eastAsia="Times New Roman" w:hAnsi="Times New Roman" w:cs="Times New Roman"/>
+          <w:b/>
+          <w:bCs/>
+          <w:kern w:val="0"/>
+          <w:sz w:val="24"/>
+          <w:szCs w:val="24"/>
+          <w:lang w:val="en-US"/>
+          <w14:ligatures w14:val="none"/>
+        </w:rPr>
+      </w:pPr>
+    </w:p>
+    <w:p>
+      <w:pPr>
+        <w:widowControl w:val="0"/>
+        <w:tabs>
+          <w:tab w:val="right" w:leader="dot" w:pos="10076"/>
+        </w:tabs>
+        <w:autoSpaceDE w:val="0"/>
+        <w:autoSpaceDN w:val="0"/>
+        <w:spacing w:before="22" w:after="0" w:line="240" w:lineRule="auto"/>
+        <w:jc w:val="center"/>
+        <w:rPr>
+          <w:rFonts w:ascii="Times New Roman" w:eastAsia="Times New Roman" w:hAnsi="Times New Roman" w:cs="Times New Roman"/>
+          <w:b/>
+          <w:bCs/>
+          <w:kern w:val="0"/>
+          <w:sz w:val="24"/>
+          <w:szCs w:val="24"/>
+          <w:lang w:val="en-US"/>
+          <w14:ligatures w14:val="none"/>
+        </w:rPr>
+      </w:pPr>
+    </w:p>
+    <w:p>
+      <w:pPr>
+        <w:widowControl w:val="0"/>
+        <w:tabs>
+          <w:tab w:val="right" w:leader="dot" w:pos="10076"/>
+        </w:tabs>
+        <w:autoSpaceDE w:val="0"/>
+        <w:autoSpaceDN w:val="0"/>
+        <w:spacing w:before="22" w:after="0" w:line="240" w:lineRule="auto"/>
+        <w:jc w:val="center"/>
+        <w:rPr>
+          <w:rFonts w:ascii="Times New Roman" w:eastAsia="Times New Roman" w:hAnsi="Times New Roman" w:cs="Times New Roman"/>
+          <w:b/>
+          <w:bCs/>
+          <w:kern w:val="0"/>
+          <w:sz w:val="24"/>
+          <w:szCs w:val="24"/>
+          <w:lang w:val="en-US"/>
+          <w14:ligatures w14:val="none"/>
+        </w:rPr>
+      </w:pPr>
+    </w:p>
+    <w:p>
+      <w:pPr>
+        <w:widowControl w:val="0"/>
+        <w:tabs>
+          <w:tab w:val="right" w:leader="dot" w:pos="10076"/>
+        </w:tabs>
+        <w:autoSpaceDE w:val="0"/>
+        <w:autoSpaceDN w:val="0"/>
+        <w:spacing w:before="22" w:after="0" w:line="240" w:lineRule="auto"/>
+        <w:jc w:val="center"/>
+        <w:rPr>
+          <w:rFonts w:ascii="Times New Roman" w:eastAsia="Times New Roman" w:hAnsi="Times New Roman" w:cs="Times New Roman"/>
+          <w:b/>
+          <w:bCs/>
+          <w:kern w:val="0"/>
+          <w:sz w:val="24"/>
+          <w:szCs w:val="24"/>
+          <w:lang w:val="en-US"/>
+          <w14:ligatures w14:val="none"/>
+        </w:rPr>
+      </w:pPr>
+    </w:p>
+    <w:p>
+      <w:pPr>
+        <w:widowControl w:val="0"/>
+        <w:tabs>
+          <w:tab w:val="right" w:leader="dot" w:pos="10076"/>
+        </w:tabs>
+        <w:autoSpaceDE w:val="0"/>
+        <w:autoSpaceDN w:val="0"/>
+        <w:spacing w:before="22" w:after="0" w:line="240" w:lineRule="auto"/>
+        <w:jc w:val="center"/>
+        <w:rPr>
+          <w:rFonts w:ascii="Times New Roman" w:eastAsia="Times New Roman" w:hAnsi="Times New Roman" w:cs="Times New Roman"/>
+          <w:b/>
+          <w:bCs/>
+          <w:kern w:val="0"/>
+          <w:sz w:val="24"/>
+          <w:szCs w:val="24"/>
+          <w:lang w:val="en-US"/>
+          <w14:ligatures w14:val="none"/>
+        </w:rPr>
+      </w:pPr>
+    </w:p>
+    <w:p>
+      <w:pPr>
+        <w:widowControl w:val="0"/>
+        <w:tabs>
+          <w:tab w:val="right" w:leader="dot" w:pos="10076"/>
+        </w:tabs>
+        <w:autoSpaceDE w:val="0"/>
+        <w:autoSpaceDN w:val="0"/>
+        <w:spacing w:before="22" w:after="0" w:line="240" w:lineRule="auto"/>
+        <w:jc w:val="center"/>
+        <w:rPr>
+          <w:rFonts w:ascii="Times New Roman" w:eastAsia="Times New Roman" w:hAnsi="Times New Roman" w:cs="Times New Roman"/>
+          <w:b/>
+          <w:bCs/>
+          <w:kern w:val="0"/>
+          <w:sz w:val="24"/>
+          <w:szCs w:val="24"/>
+          <w:lang w:val="en-US"/>
+          <w14:ligatures w14:val="none"/>
+        </w:rPr>
+      </w:pPr>
+    </w:p>
+    <w:p>
+      <w:pPr>
+        <w:widowControl w:val="0"/>
+        <w:tabs>
+          <w:tab w:val="right" w:leader="dot" w:pos="10076"/>
+        </w:tabs>
+        <w:autoSpaceDE w:val="0"/>
+        <w:autoSpaceDN w:val="0"/>
+        <w:spacing w:before="22" w:after="0" w:line="240" w:lineRule="auto"/>
+        <w:rPr>
+          <w:rFonts w:ascii="Times New Roman" w:eastAsia="Times New Roman" w:hAnsi="Times New Roman" w:cs="Times New Roman"/>
+          <w:b/>
+          <w:bCs/>
+          <w:kern w:val="0"/>
+          <w:sz w:val="28"/>
+          <w:szCs w:val="28"/>
+          <w:lang w:val="en-US"/>
+          <w14:ligatures w14:val="none"/>
+        </w:rPr>
+      </w:pPr>
+      <w:r>
+        <w:rPr>
+          <w:rFonts w:ascii="Times New Roman" w:eastAsia="Times New Roman" w:hAnsi="Times New Roman" w:cs="Times New Roman"/>
+          <w:b/>
+          <w:bCs/>
+          <w:kern w:val="0"/>
+          <w:sz w:val="28"/>
+          <w:szCs w:val="28"/>
+          <w:lang w:val="en-US"/>
+          <w14:ligatures w14:val="none"/>
+        </w:rPr>
+        <w:lastRenderedPageBreak/>
+        <w:t>2.1.1</w:t>
+      </w:r>
+      <w:r>
+        <w:rPr>
+          <w:rFonts w:ascii="Times New Roman" w:eastAsia="Times New Roman" w:hAnsi="Times New Roman" w:cs="Times New Roman"/>
+          <w:b/>
+          <w:bCs/>
+          <w:kern w:val="0"/>
+          <w:sz w:val="28"/>
+          <w:szCs w:val="28"/>
+          <w:lang w:val="en-US"/>
+          <w14:ligatures w14:val="none"/>
+        </w:rPr>
+        <w:t>-</w:t>
+      </w:r>
+      <w:r>
+        <w:rPr>
+          <w:rFonts w:ascii="Times New Roman" w:eastAsia="Times New Roman" w:hAnsi="Times New Roman" w:cs="Times New Roman"/>
+          <w:b/>
+          <w:bCs/>
+          <w:kern w:val="0"/>
+          <w:sz w:val="28"/>
+          <w:szCs w:val="28"/>
+          <w:lang w:val="en-US"/>
+          <w14:ligatures w14:val="none"/>
+        </w:rPr>
+        <w:t>Introduction</w:t>
+      </w:r>
+    </w:p>
+    <w:p>
+      <w:pPr>
+        <w:widowControl w:val="0"/>
+        <w:tabs>
+          <w:tab w:val="right" w:leader="dot" w:pos="10076"/>
+        </w:tabs>
+        <w:autoSpaceDE w:val="0"/>
+        <w:autoSpaceDN w:val="0"/>
+        <w:spacing w:before="22" w:after="0" w:line="240" w:lineRule="auto"/>
+        <w:rPr>
+          <w:rFonts w:ascii="Times New Roman" w:eastAsia="Times New Roman" w:hAnsi="Times New Roman" w:cs="Times New Roman"/>
+          <w:b/>
+          <w:bCs/>
+          <w:kern w:val="0"/>
+          <w:sz w:val="28"/>
+          <w:szCs w:val="28"/>
+          <w:lang w:val="en-US"/>
+          <w14:ligatures w14:val="none"/>
+        </w:rPr>
+      </w:pPr>
+      <w:r>
+        <w:rPr>
+          <w:rFonts w:ascii="Times New Roman" w:eastAsia="Times New Roman" w:hAnsi="Times New Roman" w:cs="Times New Roman"/>
+          <w:b/>
+          <w:bCs/>
+          <w:kern w:val="0"/>
+          <w:sz w:val="28"/>
+          <w:szCs w:val="28"/>
+          <w:lang w:val="en-US"/>
+          <w14:ligatures w14:val="none"/>
+        </w:rPr>
+        <w:t>2.1.2</w:t>
+      </w:r>
+      <w:r>
+        <w:rPr>
+          <w:rFonts w:ascii="Times New Roman" w:eastAsia="Times New Roman" w:hAnsi="Times New Roman" w:cs="Times New Roman"/>
+          <w:b/>
+          <w:bCs/>
+          <w:kern w:val="0"/>
+          <w:sz w:val="28"/>
+          <w:szCs w:val="28"/>
+          <w:lang w:val="en-US"/>
+          <w14:ligatures w14:val="none"/>
+        </w:rPr>
+        <w:t>-</w:t>
+      </w:r>
+      <w:r>
+        <w:rPr>
+          <w:rFonts w:ascii="Times New Roman" w:eastAsia="Times New Roman" w:hAnsi="Times New Roman" w:cs="Times New Roman"/>
+          <w:b/>
+          <w:bCs/>
+          <w:kern w:val="0"/>
+          <w:sz w:val="28"/>
+          <w:szCs w:val="28"/>
+          <w:lang w:val="en-US"/>
+          <w14:ligatures w14:val="none"/>
+        </w:rPr>
+        <w:t>Purpose</w:t>
+      </w:r>
+    </w:p>
+    <w:p>
+      <w:pPr>
+        <w:widowControl w:val="0"/>
+        <w:tabs>
+          <w:tab w:val="right" w:leader="dot" w:pos="10076"/>
+        </w:tabs>
+        <w:autoSpaceDE w:val="0"/>
+        <w:autoSpaceDN w:val="0"/>
+        <w:spacing w:before="22" w:after="0" w:line="240" w:lineRule="auto"/>
+        <w:rPr>
+          <w:rFonts w:ascii="Times New Roman" w:eastAsia="Times New Roman" w:hAnsi="Times New Roman" w:cs="Times New Roman"/>
+          <w:b/>
+          <w:bCs/>
+          <w:kern w:val="0"/>
+          <w:sz w:val="28"/>
+          <w:szCs w:val="28"/>
+          <w:lang w:val="en-US"/>
+          <w14:ligatures w14:val="none"/>
+        </w:rPr>
+      </w:pPr>
+      <w:r>
+        <w:rPr>
+          <w:rFonts w:ascii="Times New Roman" w:eastAsia="Times New Roman" w:hAnsi="Times New Roman" w:cs="Times New Roman"/>
+          <w:b/>
+          <w:bCs/>
+          <w:kern w:val="0"/>
+          <w:sz w:val="28"/>
+          <w:szCs w:val="28"/>
+          <w:lang w:val="en-US"/>
+          <w14:ligatures w14:val="none"/>
+        </w:rPr>
+        <w:t>2.1.3</w:t>
+      </w:r>
+      <w:r>
+        <w:rPr>
+          <w:rFonts w:ascii="Times New Roman" w:eastAsia="Times New Roman" w:hAnsi="Times New Roman" w:cs="Times New Roman"/>
+          <w:b/>
+          <w:bCs/>
+          <w:kern w:val="0"/>
+          <w:sz w:val="28"/>
+          <w:szCs w:val="28"/>
+          <w:lang w:val="en-US"/>
+          <w14:ligatures w14:val="none"/>
+        </w:rPr>
+        <w:t>-</w:t>
+      </w:r>
+      <w:r>
+        <w:rPr>
+          <w:rFonts w:ascii="Times New Roman" w:eastAsia="Times New Roman" w:hAnsi="Times New Roman" w:cs="Times New Roman"/>
+          <w:b/>
+          <w:bCs/>
+          <w:kern w:val="0"/>
+          <w:sz w:val="28"/>
+          <w:szCs w:val="28"/>
+          <w:lang w:val="en-US"/>
+          <w14:ligatures w14:val="none"/>
+        </w:rPr>
+        <w:t>Intendd Audience</w:t>
+      </w:r>
+    </w:p>
+    <w:p>
+      <w:pPr>
+        <w:widowControl w:val="0"/>
+        <w:tabs>
+          <w:tab w:val="right" w:leader="dot" w:pos="10076"/>
+        </w:tabs>
+        <w:autoSpaceDE w:val="0"/>
+        <w:autoSpaceDN w:val="0"/>
+        <w:spacing w:before="22" w:after="0" w:line="240" w:lineRule="auto"/>
+        <w:rPr>
+          <w:rFonts w:ascii="Times New Roman" w:eastAsia="Times New Roman" w:hAnsi="Times New Roman" w:cs="Times New Roman"/>
+          <w:b/>
+          <w:bCs/>
+          <w:kern w:val="0"/>
+          <w:sz w:val="28"/>
+          <w:szCs w:val="28"/>
+          <w:lang w:val="en-US"/>
+          <w14:ligatures w14:val="none"/>
+        </w:rPr>
+      </w:pPr>
+      <w:r>
+        <w:rPr>
+          <w:rFonts w:ascii="Times New Roman" w:eastAsia="Times New Roman" w:hAnsi="Times New Roman" w:cs="Times New Roman"/>
+          <w:b/>
+          <w:bCs/>
+          <w:kern w:val="0"/>
+          <w:sz w:val="28"/>
+          <w:szCs w:val="28"/>
+          <w:lang w:val="en-US"/>
+          <w14:ligatures w14:val="none"/>
+        </w:rPr>
+        <w:t>2.1.4</w:t>
+      </w:r>
+      <w:r>
+        <w:rPr>
+          <w:rFonts w:ascii="Times New Roman" w:eastAsia="Times New Roman" w:hAnsi="Times New Roman" w:cs="Times New Roman"/>
+          <w:b/>
+          <w:bCs/>
+          <w:kern w:val="0"/>
+          <w:sz w:val="28"/>
+          <w:szCs w:val="28"/>
+          <w:lang w:val="en-US"/>
+          <w14:ligatures w14:val="none"/>
+        </w:rPr>
+        <w:t>-</w:t>
+      </w:r>
+      <w:r>
+        <w:rPr>
+          <w:rFonts w:ascii="Times New Roman" w:eastAsia="Times New Roman" w:hAnsi="Times New Roman" w:cs="Times New Roman"/>
+          <w:b/>
+          <w:bCs/>
+          <w:kern w:val="0"/>
+          <w:sz w:val="28"/>
+          <w:szCs w:val="28"/>
+          <w:lang w:val="en-US"/>
+          <w14:ligatures w14:val="none"/>
+        </w:rPr>
+        <w:t>Scope</w:t>
+      </w:r>
+    </w:p>
+    <w:p>
+      <w:pPr>
+        <w:widowControl w:val="0"/>
+        <w:tabs>
+          <w:tab w:val="right" w:leader="dot" w:pos="10076"/>
+        </w:tabs>
+        <w:autoSpaceDE w:val="0"/>
+        <w:autoSpaceDN w:val="0"/>
+        <w:spacing w:before="22" w:after="0" w:line="240" w:lineRule="auto"/>
+        <w:rPr>
+          <w:rFonts w:ascii="Times New Roman" w:eastAsia="Times New Roman" w:hAnsi="Times New Roman" w:cs="Times New Roman"/>
+          <w:b/>
+          <w:bCs/>
+          <w:kern w:val="0"/>
+          <w:sz w:val="28"/>
+          <w:szCs w:val="28"/>
+          <w:lang w:val="en-US"/>
+          <w14:ligatures w14:val="none"/>
+        </w:rPr>
+      </w:pPr>
+      <w:r>
+        <w:rPr>
+          <w:rFonts w:ascii="Times New Roman" w:eastAsia="Times New Roman" w:hAnsi="Times New Roman" w:cs="Times New Roman"/>
+          <w:b/>
+          <w:bCs/>
+          <w:kern w:val="0"/>
+          <w:sz w:val="28"/>
+          <w:szCs w:val="28"/>
+          <w:lang w:val="en-US"/>
+          <w14:ligatures w14:val="none"/>
+        </w:rPr>
+        <w:t>2.1.5</w:t>
+      </w:r>
+      <w:r>
+        <w:rPr>
+          <w:rFonts w:ascii="Times New Roman" w:eastAsia="Times New Roman" w:hAnsi="Times New Roman" w:cs="Times New Roman"/>
+          <w:b/>
+          <w:bCs/>
+          <w:kern w:val="0"/>
+          <w:sz w:val="28"/>
+          <w:szCs w:val="28"/>
+          <w:lang w:val="en-US"/>
+          <w14:ligatures w14:val="none"/>
+        </w:rPr>
+        <w:t>-</w:t>
+      </w:r>
+      <w:r>
+        <w:rPr>
+          <w:rFonts w:ascii="Times New Roman" w:eastAsia="Times New Roman" w:hAnsi="Times New Roman" w:cs="Times New Roman"/>
+          <w:b/>
+          <w:bCs/>
+          <w:kern w:val="0"/>
+          <w:sz w:val="28"/>
+          <w:szCs w:val="28"/>
+          <w:lang w:val="en-US"/>
+          <w14:ligatures w14:val="none"/>
+        </w:rPr>
+        <w:t>Definition, acronyms</w:t>
+      </w:r>
+      <w:r>
+        <w:rPr>
+          <w:rFonts w:ascii="Times New Roman" w:eastAsia="Times New Roman" w:hAnsi="Times New Roman" w:cs="Times New Roman"/>
+          <w:b/>
+          <w:bCs/>
+          <w:kern w:val="0"/>
+          <w:sz w:val="28"/>
+          <w:szCs w:val="28"/>
+          <w:lang w:val="en-US"/>
+          <w14:ligatures w14:val="none"/>
+        </w:rPr>
+        <w:t xml:space="preserve"> </w:t>
+      </w:r>
+      <w:r>
+        <w:rPr>
+          <w:rFonts w:ascii="Times New Roman" w:eastAsia="Times New Roman" w:hAnsi="Times New Roman" w:cs="Times New Roman"/>
+          <w:b/>
+          <w:bCs/>
+          <w:kern w:val="0"/>
+          <w:sz w:val="28"/>
+          <w:szCs w:val="28"/>
+          <w:lang w:val="en-US"/>
+          <w14:ligatures w14:val="none"/>
+        </w:rPr>
+        <w:t>and</w:t>
+      </w:r>
+      <w:r>
+        <w:rPr>
+          <w:rFonts w:ascii="Times New Roman" w:eastAsia="Times New Roman" w:hAnsi="Times New Roman" w:cs="Times New Roman"/>
+          <w:b/>
+          <w:bCs/>
+          <w:kern w:val="0"/>
+          <w:sz w:val="28"/>
+          <w:szCs w:val="28"/>
+          <w:lang w:val="en-US"/>
+          <w14:ligatures w14:val="none"/>
+        </w:rPr>
+        <w:t xml:space="preserve"> </w:t>
+      </w:r>
+      <w:r>
+        <w:rPr>
+          <w:rFonts w:ascii="Times New Roman" w:eastAsia="Times New Roman" w:hAnsi="Times New Roman" w:cs="Times New Roman"/>
+          <w:b/>
+          <w:bCs/>
+          <w:kern w:val="0"/>
+          <w:sz w:val="28"/>
+          <w:szCs w:val="28"/>
+          <w:lang w:val="en-US"/>
+          <w14:ligatures w14:val="none"/>
+        </w:rPr>
+        <w:t>abbreviation</w:t>
+      </w:r>
+    </w:p>
+    <w:p>
+      <w:pPr>
+        <w:widowControl w:val="0"/>
+        <w:tabs>
+          <w:tab w:val="right" w:leader="dot" w:pos="10076"/>
+        </w:tabs>
+        <w:autoSpaceDE w:val="0"/>
+        <w:autoSpaceDN w:val="0"/>
+        <w:spacing w:before="22" w:after="0" w:line="240" w:lineRule="auto"/>
+        <w:rPr>
+          <w:rFonts w:ascii="Times New Roman" w:eastAsia="Times New Roman" w:hAnsi="Times New Roman" w:cs="Times New Roman"/>
+          <w:b/>
+          <w:bCs/>
+          <w:kern w:val="0"/>
+          <w:sz w:val="28"/>
+          <w:szCs w:val="28"/>
+          <w:lang w:val="en-US"/>
+          <w14:ligatures w14:val="none"/>
+        </w:rPr>
+      </w:pPr>
+      <w:r>
+        <w:rPr>
+          <w:rFonts w:ascii="Times New Roman" w:eastAsia="Times New Roman" w:hAnsi="Times New Roman" w:cs="Times New Roman"/>
+          <w:b/>
+          <w:bCs/>
+          <w:kern w:val="0"/>
+          <w:sz w:val="28"/>
+          <w:szCs w:val="28"/>
+          <w:lang w:val="en-US"/>
+          <w14:ligatures w14:val="none"/>
+        </w:rPr>
+        <w:t>2.1.6</w:t>
+      </w:r>
+      <w:r>
+        <w:rPr>
+          <w:rFonts w:ascii="Times New Roman" w:eastAsia="Times New Roman" w:hAnsi="Times New Roman" w:cs="Times New Roman"/>
+          <w:b/>
+          <w:bCs/>
+          <w:kern w:val="0"/>
+          <w:sz w:val="28"/>
+          <w:szCs w:val="28"/>
+          <w:lang w:val="en-US"/>
+          <w14:ligatures w14:val="none"/>
+        </w:rPr>
+        <w:t>-</w:t>
+      </w:r>
+      <w:r>
+        <w:rPr>
+          <w:rFonts w:ascii="Times New Roman" w:eastAsia="Times New Roman" w:hAnsi="Times New Roman" w:cs="Times New Roman"/>
+          <w:b/>
+          <w:bCs/>
+          <w:kern w:val="0"/>
+          <w:sz w:val="28"/>
+          <w:szCs w:val="28"/>
+          <w:lang w:val="en-US"/>
+          <w14:ligatures w14:val="none"/>
+        </w:rPr>
+        <w:t>Product Perspective</w:t>
+      </w:r>
+    </w:p>
+    <w:p>
+      <w:pPr>
+        <w:widowControl w:val="0"/>
+        <w:tabs>
+          <w:tab w:val="right" w:leader="dot" w:pos="10076"/>
+        </w:tabs>
+        <w:autoSpaceDE w:val="0"/>
+        <w:autoSpaceDN w:val="0"/>
+        <w:spacing w:before="22" w:after="0" w:line="240" w:lineRule="auto"/>
+        <w:rPr>
+          <w:rFonts w:ascii="Times New Roman" w:eastAsia="Times New Roman" w:hAnsi="Times New Roman" w:cs="Times New Roman"/>
+          <w:b/>
+          <w:bCs/>
+          <w:kern w:val="0"/>
+          <w:sz w:val="28"/>
+          <w:szCs w:val="28"/>
+          <w:lang w:val="en-US"/>
+          <w14:ligatures w14:val="none"/>
+        </w:rPr>
+      </w:pPr>
+      <w:r>
+        <w:rPr>
+          <w:rFonts w:ascii="Times New Roman" w:eastAsia="Times New Roman" w:hAnsi="Times New Roman" w:cs="Times New Roman"/>
+          <w:b/>
+          <w:bCs/>
+          <w:kern w:val="0"/>
+          <w:sz w:val="28"/>
+          <w:szCs w:val="28"/>
+          <w:lang w:val="en-US"/>
+          <w14:ligatures w14:val="none"/>
+        </w:rPr>
+        <w:t>2.1.7</w:t>
+      </w:r>
+      <w:r>
+        <w:rPr>
+          <w:rFonts w:ascii="Times New Roman" w:eastAsia="Times New Roman" w:hAnsi="Times New Roman" w:cs="Times New Roman"/>
+          <w:b/>
+          <w:bCs/>
+          <w:kern w:val="0"/>
+          <w:sz w:val="28"/>
+          <w:szCs w:val="28"/>
+          <w:lang w:val="en-US"/>
+          <w14:ligatures w14:val="none"/>
+        </w:rPr>
+        <w:t>-</w:t>
+      </w:r>
+      <w:r>
+        <w:rPr>
+          <w:rFonts w:ascii="Times New Roman" w:eastAsia="Times New Roman" w:hAnsi="Times New Roman" w:cs="Times New Roman"/>
+          <w:b/>
+          <w:bCs/>
+          <w:kern w:val="0"/>
+          <w:sz w:val="28"/>
+          <w:szCs w:val="28"/>
+          <w:lang w:val="en-US"/>
+          <w14:ligatures w14:val="none"/>
+        </w:rPr>
+        <w:t>Assumptions and Dependencies</w:t>
+      </w:r>
+    </w:p>
+    <w:p>
+      <w:pPr>
+        <w:widowControl w:val="0"/>
+        <w:tabs>
+          <w:tab w:val="right" w:leader="dot" w:pos="10076"/>
+        </w:tabs>
+        <w:autoSpaceDE w:val="0"/>
+        <w:autoSpaceDN w:val="0"/>
+        <w:spacing w:before="22" w:after="0" w:line="240" w:lineRule="auto"/>
+        <w:rPr>
+          <w:rFonts w:ascii="Times New Roman" w:eastAsia="Times New Roman" w:hAnsi="Times New Roman" w:cs="Times New Roman"/>
+          <w:b/>
+          <w:bCs/>
+          <w:kern w:val="0"/>
+          <w:sz w:val="28"/>
+          <w:szCs w:val="28"/>
+          <w:lang w:val="en-US"/>
+          <w14:ligatures w14:val="none"/>
+        </w:rPr>
+      </w:pPr>
+      <w:r>
+        <w:rPr>
+          <w:rFonts w:ascii="Times New Roman" w:eastAsia="Times New Roman" w:hAnsi="Times New Roman" w:cs="Times New Roman"/>
+          <w:b/>
+          <w:bCs/>
+          <w:kern w:val="0"/>
+          <w:sz w:val="28"/>
+          <w:szCs w:val="28"/>
+          <w:lang w:val="en-US"/>
+          <w14:ligatures w14:val="none"/>
+        </w:rPr>
+        <w:t>2.1.8</w:t>
+      </w:r>
+      <w:r>
+        <w:rPr>
+          <w:rFonts w:ascii="Times New Roman" w:eastAsia="Times New Roman" w:hAnsi="Times New Roman" w:cs="Times New Roman"/>
+          <w:b/>
+          <w:bCs/>
+          <w:kern w:val="0"/>
+          <w:sz w:val="28"/>
+          <w:szCs w:val="28"/>
+          <w:lang w:val="en-US"/>
+          <w14:ligatures w14:val="none"/>
+        </w:rPr>
+        <w:t>-</w:t>
+      </w:r>
+      <w:r>
+        <w:rPr>
+          <w:rFonts w:ascii="Times New Roman" w:eastAsia="Times New Roman" w:hAnsi="Times New Roman" w:cs="Times New Roman"/>
+          <w:b/>
+          <w:bCs/>
+          <w:kern w:val="0"/>
+          <w:sz w:val="28"/>
+          <w:szCs w:val="28"/>
+          <w:lang w:val="en-US"/>
+          <w14:ligatures w14:val="none"/>
+        </w:rPr>
+        <w:t>Overview</w:t>
+      </w:r>
+    </w:p>
+    <w:p>
+      <w:pPr>
+        <w:widowControl w:val="0"/>
+        <w:tabs>
+          <w:tab w:val="right" w:leader="dot" w:pos="10076"/>
+        </w:tabs>
+        <w:autoSpaceDE w:val="0"/>
+        <w:autoSpaceDN w:val="0"/>
+        <w:spacing w:before="22" w:after="0" w:line="240" w:lineRule="auto"/>
+        <w:rPr>
+          <w:rFonts w:ascii="Times New Roman" w:eastAsia="Times New Roman" w:hAnsi="Times New Roman" w:cs="Times New Roman"/>
+          <w:kern w:val="0"/>
+          <w:sz w:val="24"/>
+          <w:szCs w:val="24"/>
+          <w:lang w:val="en-US"/>
+          <w14:ligatures w14:val="none"/>
+        </w:rPr>
+      </w:pPr>
+      <w:r>
+        <w:rPr>
+          <w:rFonts w:ascii="Times New Roman" w:eastAsia="Times New Roman" w:hAnsi="Times New Roman" w:cs="Times New Roman"/>
+          <w:kern w:val="0"/>
+          <w:sz w:val="24"/>
+          <w:szCs w:val="24"/>
+          <w:lang w:val="en-US"/>
+          <w14:ligatures w14:val="none"/>
+        </w:rPr>
+        <w:t>This documentation offers a concise overview of the proposed Student Tracking System via RFID, synthesizing both functional and non-functional requirements. The system aims to revolutionize attendance tracking and student monitoring within university premises, ensuring security, efficiency, and user-friendliness. From secure user authentication to real-time tracking with RFID technology, the system prioritizes immediate notification alerts, comprehensive reporting, and integration with emergency systems. Non-functional requirements focus on high performance, scalability, security compliance, intuitive usability, and resource-efficient design, forming a comprehensive guide for the development of an effective and industry-standard Student Tracking System.</w:t>
+      </w:r>
+    </w:p>
+    <w:p>
+      <w:pPr>
+        <w:widowControl w:val="0"/>
+        <w:tabs>
+          <w:tab w:val="right" w:leader="dot" w:pos="10076"/>
+        </w:tabs>
+        <w:autoSpaceDE w:val="0"/>
+        <w:autoSpaceDN w:val="0"/>
+        <w:spacing w:before="22" w:after="0" w:line="240" w:lineRule="auto"/>
+        <w:rPr>
+          <w:rFonts w:ascii="Times New Roman" w:eastAsia="Times New Roman" w:hAnsi="Times New Roman" w:cs="Times New Roman"/>
+          <w:b/>
+          <w:bCs/>
+          <w:kern w:val="0"/>
+          <w:sz w:val="28"/>
+          <w:szCs w:val="28"/>
+          <w:lang w:val="en-US"/>
+          <w14:ligatures w14:val="none"/>
+        </w:rPr>
+      </w:pPr>
+      <w:r>
+        <w:rPr>
+          <w:rFonts w:ascii="Times New Roman" w:eastAsia="Times New Roman" w:hAnsi="Times New Roman" w:cs="Times New Roman"/>
+          <w:b/>
+          <w:bCs/>
+          <w:kern w:val="0"/>
+          <w:sz w:val="28"/>
+          <w:szCs w:val="28"/>
+          <w:lang w:val="en-US"/>
+          <w14:ligatures w14:val="none"/>
+        </w:rPr>
+        <w:t>2.1.9</w:t>
+      </w:r>
+      <w:r>
+        <w:rPr>
+          <w:rFonts w:ascii="Times New Roman" w:eastAsia="Times New Roman" w:hAnsi="Times New Roman" w:cs="Times New Roman"/>
+          <w:b/>
+          <w:bCs/>
+          <w:kern w:val="0"/>
+          <w:sz w:val="28"/>
+          <w:szCs w:val="28"/>
+          <w:lang w:val="en-US"/>
+          <w14:ligatures w14:val="none"/>
+        </w:rPr>
+        <w:t>-</w:t>
+      </w:r>
+      <w:r>
+        <w:rPr>
+          <w:rFonts w:ascii="Times New Roman" w:eastAsia="Times New Roman" w:hAnsi="Times New Roman" w:cs="Times New Roman"/>
+          <w:b/>
+          <w:bCs/>
+          <w:kern w:val="0"/>
+          <w:sz w:val="28"/>
+          <w:szCs w:val="28"/>
+          <w:lang w:val="en-US"/>
+          <w14:ligatures w14:val="none"/>
+        </w:rPr>
+        <w:t>Functional Requirements</w:t>
+      </w:r>
+    </w:p>
+    <w:tbl>
+      <w:tblPr>
+        <w:tblStyle w:val="TableGrid"/>
+        <w:tblW w:w="9389" w:type="dxa"/>
+        <w:tblLook w:val="04A0" w:firstRow="1" w:lastRow="0" w:firstColumn="1" w:lastColumn="0" w:noHBand="0" w:noVBand="1"/>
+      </w:tblPr>
+      <w:tblGrid>
+        <w:gridCol w:w="1118"/>
+        <w:gridCol w:w="8271"/>
+      </w:tblGrid>
+      <w:tr>
+        <w:trPr>
+          <w:trHeight w:val="408"/>
+        </w:trPr>
+        <w:tc>
+          <w:tcPr>
+            <w:tcW w:w="1118" w:type="dxa"/>
+          </w:tcPr>
+          <w:p>
+            <w:pPr>
+              <w:widowControl w:val="0"/>
+              <w:tabs>
+                <w:tab w:val="right" w:leader="dot" w:pos="10076"/>
+              </w:tabs>
+              <w:autoSpaceDE w:val="0"/>
+              <w:autoSpaceDN w:val="0"/>
+              <w:spacing w:before="22" w:line="240" w:lineRule="auto"/>
+              <w:jc w:val="center"/>
+              <w:rPr>
+                <w:rFonts w:ascii="Times New Roman" w:eastAsia="Times New Roman" w:hAnsi="Times New Roman" w:cs="Times New Roman"/>
+                <w:b/>
+                <w:bCs/>
+                <w:kern w:val="0"/>
+                <w:sz w:val="32"/>
+                <w:szCs w:val="32"/>
+                <w:lang w:val="en-US"/>
+                <w14:ligatures w14:val="none"/>
+              </w:rPr>
+            </w:pPr>
+            <w:r>
+              <w:rPr>
+                <w:rFonts w:ascii="Times New Roman" w:hAnsi="Times New Roman" w:cs="Times New Roman"/>
+                <w:b/>
+                <w:bCs/>
+                <w:sz w:val="32"/>
+                <w:szCs w:val="32"/>
+              </w:rPr>
+              <w:t>ID</w:t>
+            </w:r>
+          </w:p>
+        </w:tc>
+        <w:tc>
+          <w:tcPr>
+            <w:tcW w:w="8271" w:type="dxa"/>
+          </w:tcPr>
+          <w:p>
+            <w:pPr>
+              <w:widowControl w:val="0"/>
+              <w:tabs>
+                <w:tab w:val="right" w:leader="dot" w:pos="10076"/>
+              </w:tabs>
+              <w:autoSpaceDE w:val="0"/>
+              <w:autoSpaceDN w:val="0"/>
+              <w:spacing w:before="22" w:line="240" w:lineRule="auto"/>
+              <w:jc w:val="center"/>
+              <w:rPr>
+                <w:rFonts w:ascii="Times New Roman" w:eastAsia="Times New Roman" w:hAnsi="Times New Roman" w:cs="Times New Roman"/>
+                <w:b/>
+                <w:bCs/>
+                <w:kern w:val="0"/>
+                <w:sz w:val="32"/>
+                <w:szCs w:val="32"/>
+                <w:lang w:val="en-US"/>
+                <w14:ligatures w14:val="none"/>
+              </w:rPr>
+            </w:pPr>
+            <w:r>
+              <w:rPr>
+                <w:rFonts w:ascii="Times New Roman" w:hAnsi="Times New Roman" w:cs="Times New Roman"/>
+                <w:b/>
+                <w:bCs/>
+                <w:sz w:val="32"/>
+                <w:szCs w:val="32"/>
+              </w:rPr>
+              <w:t>Functional Requirement</w:t>
+            </w:r>
+          </w:p>
+        </w:tc>
+      </w:tr>
+      <w:tr>
+        <w:trPr>
+          <w:trHeight w:val="1142"/>
+        </w:trPr>
+        <w:tc>
+          <w:tcPr>
+            <w:tcW w:w="1118" w:type="dxa"/>
+            <w:vAlign w:val="center"/>
+          </w:tcPr>
+          <w:p>
+            <w:pPr>
+              <w:widowControl w:val="0"/>
+              <w:tabs>
+                <w:tab w:val="right" w:leader="dot" w:pos="10076"/>
+              </w:tabs>
+              <w:autoSpaceDE w:val="0"/>
+              <w:autoSpaceDN w:val="0"/>
+              <w:spacing w:before="22" w:line="240" w:lineRule="auto"/>
+              <w:jc w:val="center"/>
+              <w:rPr>
+                <w:rFonts w:ascii="Times New Roman" w:eastAsia="Times New Roman" w:hAnsi="Times New Roman" w:cs="Times New Roman"/>
+                <w:b/>
+                <w:bCs/>
+                <w:kern w:val="0"/>
+                <w:sz w:val="24"/>
+                <w:szCs w:val="24"/>
+                <w:lang w:val="en-US"/>
+                <w14:ligatures w14:val="none"/>
+              </w:rPr>
+            </w:pPr>
+            <w:r>
+              <w:rPr>
+                <w:rFonts w:ascii="Times New Roman" w:hAnsi="Times New Roman" w:cs="Times New Roman"/>
+                <w:b/>
+                <w:bCs/>
+                <w:sz w:val="24"/>
+                <w:szCs w:val="24"/>
+              </w:rPr>
+              <w:t>FR-01</w:t>
+            </w:r>
+          </w:p>
+        </w:tc>
+        <w:tc>
+          <w:tcPr>
+            <w:tcW w:w="8271" w:type="dxa"/>
+            <w:vAlign w:val="center"/>
+          </w:tcPr>
+          <w:p>
+            <w:pPr>
+              <w:widowControl w:val="0"/>
+              <w:tabs>
+                <w:tab w:val="right" w:leader="dot" w:pos="10076"/>
+              </w:tabs>
+              <w:autoSpaceDE w:val="0"/>
+              <w:autoSpaceDN w:val="0"/>
+              <w:spacing w:before="22" w:line="240" w:lineRule="auto"/>
+              <w:jc w:val="both"/>
+              <w:rPr>
+                <w:rFonts w:ascii="Times New Roman" w:eastAsia="Times New Roman" w:hAnsi="Times New Roman" w:cs="Times New Roman"/>
+                <w:kern w:val="0"/>
+                <w:sz w:val="24"/>
+                <w:szCs w:val="24"/>
+                <w:lang w:val="en-US"/>
+                <w14:ligatures w14:val="none"/>
+              </w:rPr>
+            </w:pPr>
+            <w:r>
+              <w:rPr>
+                <w:rFonts w:ascii="Times New Roman" w:hAnsi="Times New Roman" w:cs="Times New Roman"/>
+                <w:b/>
+                <w:bCs/>
+                <w:sz w:val="24"/>
+                <w:szCs w:val="24"/>
+              </w:rPr>
+              <w:t>User Authentication and Access Control:</w:t>
+            </w:r>
+            <w:r>
+              <w:rPr>
+                <w:rFonts w:ascii="Times New Roman" w:hAnsi="Times New Roman" w:cs="Times New Roman"/>
+                <w:sz w:val="24"/>
+                <w:szCs w:val="24"/>
+              </w:rPr>
+              <w:t xml:space="preserve"> The system shall provide secure user authentication mechanisms for administrators, faculty, and students, ensuring appropriate access levels.</w:t>
+            </w:r>
+          </w:p>
+        </w:tc>
+      </w:tr>
+      <w:tr>
+        <w:trPr>
+          <w:trHeight w:val="1142"/>
+        </w:trPr>
+        <w:tc>
+          <w:tcPr>
+            <w:tcW w:w="1118" w:type="dxa"/>
+            <w:vAlign w:val="center"/>
+          </w:tcPr>
+          <w:p>
+            <w:pPr>
+              <w:widowControl w:val="0"/>
+              <w:tabs>
+                <w:tab w:val="right" w:leader="dot" w:pos="10076"/>
+              </w:tabs>
+              <w:autoSpaceDE w:val="0"/>
+              <w:autoSpaceDN w:val="0"/>
+              <w:spacing w:before="22" w:line="240" w:lineRule="auto"/>
+              <w:jc w:val="center"/>
+              <w:rPr>
+                <w:rFonts w:ascii="Times New Roman" w:eastAsia="Times New Roman" w:hAnsi="Times New Roman" w:cs="Times New Roman"/>
+                <w:b/>
+                <w:bCs/>
+                <w:kern w:val="0"/>
+                <w:sz w:val="24"/>
+                <w:szCs w:val="24"/>
+                <w:lang w:val="en-US"/>
+                <w14:ligatures w14:val="none"/>
+              </w:rPr>
+            </w:pPr>
+            <w:r>
+              <w:rPr>
+                <w:rFonts w:ascii="Times New Roman" w:hAnsi="Times New Roman" w:cs="Times New Roman"/>
+                <w:b/>
+                <w:bCs/>
+                <w:sz w:val="24"/>
+                <w:szCs w:val="24"/>
+              </w:rPr>
+              <w:t>FR-02</w:t>
+            </w:r>
+          </w:p>
+        </w:tc>
+        <w:tc>
+          <w:tcPr>
+            <w:tcW w:w="8271" w:type="dxa"/>
+            <w:vAlign w:val="center"/>
+          </w:tcPr>
+          <w:p>
+            <w:pPr>
+              <w:widowControl w:val="0"/>
+              <w:tabs>
+                <w:tab w:val="right" w:leader="dot" w:pos="10076"/>
+              </w:tabs>
+              <w:autoSpaceDE w:val="0"/>
+              <w:autoSpaceDN w:val="0"/>
+              <w:spacing w:before="22" w:line="240" w:lineRule="auto"/>
+              <w:jc w:val="both"/>
+              <w:rPr>
+                <w:rFonts w:ascii="Times New Roman" w:eastAsia="Times New Roman" w:hAnsi="Times New Roman" w:cs="Times New Roman"/>
+                <w:kern w:val="0"/>
+                <w:sz w:val="24"/>
+                <w:szCs w:val="24"/>
+                <w:lang w:val="en-US"/>
+                <w14:ligatures w14:val="none"/>
+              </w:rPr>
+            </w:pPr>
+            <w:r>
+              <w:rPr>
+                <w:rFonts w:ascii="Times New Roman" w:hAnsi="Times New Roman" w:cs="Times New Roman"/>
+                <w:b/>
+                <w:bCs/>
+                <w:sz w:val="24"/>
+                <w:szCs w:val="24"/>
+              </w:rPr>
+              <w:t>RFID Tag Enrollment and Management:</w:t>
+            </w:r>
+            <w:r>
+              <w:rPr>
+                <w:rFonts w:ascii="Times New Roman" w:hAnsi="Times New Roman" w:cs="Times New Roman"/>
+                <w:sz w:val="24"/>
+                <w:szCs w:val="24"/>
+              </w:rPr>
+              <w:t xml:space="preserve"> The system shall support the enrollment and management of RFID tags, assigning each student a unique RFID tag for identification.</w:t>
+            </w:r>
+          </w:p>
+        </w:tc>
+      </w:tr>
+      <w:tr>
+        <w:trPr>
+          <w:trHeight w:val="1163"/>
+        </w:trPr>
+        <w:tc>
+          <w:tcPr>
+            <w:tcW w:w="1118" w:type="dxa"/>
+            <w:vAlign w:val="center"/>
+          </w:tcPr>
+          <w:p>
+            <w:pPr>
+              <w:widowControl w:val="0"/>
+              <w:tabs>
+                <w:tab w:val="right" w:leader="dot" w:pos="10076"/>
+              </w:tabs>
+              <w:autoSpaceDE w:val="0"/>
+              <w:autoSpaceDN w:val="0"/>
+              <w:spacing w:before="22" w:line="240" w:lineRule="auto"/>
+              <w:jc w:val="center"/>
+              <w:rPr>
+                <w:rFonts w:ascii="Times New Roman" w:eastAsia="Times New Roman" w:hAnsi="Times New Roman" w:cs="Times New Roman"/>
+                <w:b/>
+                <w:bCs/>
+                <w:kern w:val="0"/>
+                <w:sz w:val="24"/>
+                <w:szCs w:val="24"/>
+                <w:lang w:val="en-US"/>
+                <w14:ligatures w14:val="none"/>
+              </w:rPr>
+            </w:pPr>
+            <w:r>
+              <w:rPr>
+                <w:rFonts w:ascii="Times New Roman" w:hAnsi="Times New Roman" w:cs="Times New Roman"/>
+                <w:b/>
+                <w:bCs/>
+                <w:sz w:val="24"/>
+                <w:szCs w:val="24"/>
+              </w:rPr>
+              <w:t>FR-03</w:t>
+            </w:r>
+          </w:p>
+        </w:tc>
+        <w:tc>
+          <w:tcPr>
+            <w:tcW w:w="8271" w:type="dxa"/>
+            <w:vAlign w:val="center"/>
+          </w:tcPr>
+          <w:p>
+            <w:pPr>
+              <w:widowControl w:val="0"/>
+              <w:tabs>
+                <w:tab w:val="right" w:leader="dot" w:pos="10076"/>
+              </w:tabs>
+              <w:autoSpaceDE w:val="0"/>
+              <w:autoSpaceDN w:val="0"/>
+              <w:spacing w:before="22" w:line="240" w:lineRule="auto"/>
+              <w:jc w:val="both"/>
+              <w:rPr>
+                <w:rFonts w:ascii="Times New Roman" w:eastAsia="Times New Roman" w:hAnsi="Times New Roman" w:cs="Times New Roman"/>
+                <w:kern w:val="0"/>
+                <w:sz w:val="24"/>
+                <w:szCs w:val="24"/>
+                <w:lang w:val="en-US"/>
+                <w14:ligatures w14:val="none"/>
+              </w:rPr>
+            </w:pPr>
+            <w:r>
+              <w:rPr>
+                <w:rFonts w:ascii="Times New Roman" w:hAnsi="Times New Roman" w:cs="Times New Roman"/>
+                <w:b/>
+                <w:bCs/>
+                <w:sz w:val="24"/>
+                <w:szCs w:val="24"/>
+              </w:rPr>
+              <w:t>Real-time Student Tracking Within the Premises:</w:t>
+            </w:r>
+            <w:r>
+              <w:rPr>
+                <w:rFonts w:ascii="Times New Roman" w:hAnsi="Times New Roman" w:cs="Times New Roman"/>
+                <w:sz w:val="24"/>
+                <w:szCs w:val="24"/>
+              </w:rPr>
+              <w:t xml:space="preserve"> The system shall enable real-time tracking of students within the university premises using RFID technology.</w:t>
+            </w:r>
+          </w:p>
+        </w:tc>
+      </w:tr>
+      <w:tr>
+        <w:trPr>
+          <w:trHeight w:val="1142"/>
+        </w:trPr>
+        <w:tc>
+          <w:tcPr>
+            <w:tcW w:w="1118" w:type="dxa"/>
+            <w:vAlign w:val="center"/>
+          </w:tcPr>
+          <w:p>
+            <w:pPr>
+              <w:widowControl w:val="0"/>
+              <w:tabs>
+                <w:tab w:val="right" w:leader="dot" w:pos="10076"/>
+              </w:tabs>
+              <w:autoSpaceDE w:val="0"/>
+              <w:autoSpaceDN w:val="0"/>
+              <w:spacing w:before="22" w:line="240" w:lineRule="auto"/>
+              <w:jc w:val="center"/>
+              <w:rPr>
+                <w:rFonts w:ascii="Times New Roman" w:eastAsia="Times New Roman" w:hAnsi="Times New Roman" w:cs="Times New Roman"/>
+                <w:b/>
+                <w:bCs/>
+                <w:kern w:val="0"/>
+                <w:sz w:val="24"/>
+                <w:szCs w:val="24"/>
+                <w:lang w:val="en-US"/>
+                <w14:ligatures w14:val="none"/>
+              </w:rPr>
+            </w:pPr>
+            <w:r>
+              <w:rPr>
+                <w:rFonts w:ascii="Times New Roman" w:hAnsi="Times New Roman" w:cs="Times New Roman"/>
+                <w:b/>
+                <w:bCs/>
+                <w:sz w:val="24"/>
+                <w:szCs w:val="24"/>
+              </w:rPr>
+              <w:t>FR-04</w:t>
+            </w:r>
+          </w:p>
+        </w:tc>
+        <w:tc>
+          <w:tcPr>
+            <w:tcW w:w="8271" w:type="dxa"/>
+            <w:vAlign w:val="center"/>
+          </w:tcPr>
+          <w:p>
+            <w:pPr>
+              <w:widowControl w:val="0"/>
+              <w:tabs>
+                <w:tab w:val="right" w:leader="dot" w:pos="10076"/>
+              </w:tabs>
+              <w:autoSpaceDE w:val="0"/>
+              <w:autoSpaceDN w:val="0"/>
+              <w:spacing w:before="22" w:line="240" w:lineRule="auto"/>
+              <w:jc w:val="both"/>
+              <w:rPr>
+                <w:rFonts w:ascii="Times New Roman" w:eastAsia="Times New Roman" w:hAnsi="Times New Roman" w:cs="Times New Roman"/>
+                <w:kern w:val="0"/>
+                <w:sz w:val="24"/>
+                <w:szCs w:val="24"/>
+                <w:lang w:val="en-US"/>
+                <w14:ligatures w14:val="none"/>
+              </w:rPr>
+            </w:pPr>
+            <w:r>
+              <w:rPr>
+                <w:rFonts w:ascii="Times New Roman" w:hAnsi="Times New Roman" w:cs="Times New Roman"/>
+                <w:b/>
+                <w:bCs/>
+                <w:sz w:val="24"/>
+                <w:szCs w:val="24"/>
+              </w:rPr>
+              <w:t>Automatic Attendance Recording and Reporting:</w:t>
+            </w:r>
+            <w:r>
+              <w:rPr>
+                <w:rFonts w:ascii="Times New Roman" w:hAnsi="Times New Roman" w:cs="Times New Roman"/>
+                <w:sz w:val="24"/>
+                <w:szCs w:val="24"/>
+              </w:rPr>
+              <w:t xml:space="preserve"> The system shall automatically record attendance using RFID tags during scheduled classes and provide comprehensive attendance reports.</w:t>
+            </w:r>
+          </w:p>
+        </w:tc>
+      </w:tr>
+      <w:tr>
+        <w:trPr>
+          <w:trHeight w:val="1142"/>
+        </w:trPr>
+        <w:tc>
+          <w:tcPr>
+            <w:tcW w:w="1118" w:type="dxa"/>
+            <w:vAlign w:val="center"/>
+          </w:tcPr>
+          <w:p>
+            <w:pPr>
+              <w:widowControl w:val="0"/>
+              <w:tabs>
+                <w:tab w:val="right" w:leader="dot" w:pos="10076"/>
+              </w:tabs>
+              <w:autoSpaceDE w:val="0"/>
+              <w:autoSpaceDN w:val="0"/>
+              <w:spacing w:before="22" w:line="240" w:lineRule="auto"/>
+              <w:jc w:val="center"/>
+              <w:rPr>
+                <w:rFonts w:ascii="Times New Roman" w:eastAsia="Times New Roman" w:hAnsi="Times New Roman" w:cs="Times New Roman"/>
+                <w:b/>
+                <w:bCs/>
+                <w:kern w:val="0"/>
+                <w:sz w:val="24"/>
+                <w:szCs w:val="24"/>
+                <w:lang w:val="en-US"/>
+                <w14:ligatures w14:val="none"/>
+              </w:rPr>
+            </w:pPr>
+            <w:r>
+              <w:rPr>
+                <w:rFonts w:ascii="Times New Roman" w:hAnsi="Times New Roman" w:cs="Times New Roman"/>
+                <w:b/>
+                <w:bCs/>
+                <w:sz w:val="24"/>
+                <w:szCs w:val="24"/>
+              </w:rPr>
+              <w:t>FR-05</w:t>
+            </w:r>
+          </w:p>
+        </w:tc>
+        <w:tc>
+          <w:tcPr>
+            <w:tcW w:w="8271" w:type="dxa"/>
+            <w:vAlign w:val="center"/>
+          </w:tcPr>
+          <w:p>
+            <w:pPr>
+              <w:widowControl w:val="0"/>
+              <w:tabs>
+                <w:tab w:val="right" w:leader="dot" w:pos="10076"/>
+              </w:tabs>
+              <w:autoSpaceDE w:val="0"/>
+              <w:autoSpaceDN w:val="0"/>
+              <w:spacing w:before="22" w:line="240" w:lineRule="auto"/>
+              <w:jc w:val="both"/>
+              <w:rPr>
+                <w:rFonts w:ascii="Times New Roman" w:eastAsia="Times New Roman" w:hAnsi="Times New Roman" w:cs="Times New Roman"/>
+                <w:kern w:val="0"/>
+                <w:sz w:val="24"/>
+                <w:szCs w:val="24"/>
+                <w:lang w:val="en-US"/>
+                <w14:ligatures w14:val="none"/>
+              </w:rPr>
+            </w:pPr>
+            <w:r>
+              <w:rPr>
+                <w:rFonts w:ascii="Times New Roman" w:hAnsi="Times New Roman" w:cs="Times New Roman"/>
+                <w:b/>
+                <w:bCs/>
+                <w:sz w:val="24"/>
+                <w:szCs w:val="24"/>
+              </w:rPr>
+              <w:t>Immediate Notification Alerts to Parents/Guardians:</w:t>
+            </w:r>
+            <w:r>
+              <w:rPr>
+                <w:rFonts w:ascii="Times New Roman" w:hAnsi="Times New Roman" w:cs="Times New Roman"/>
+                <w:sz w:val="24"/>
+                <w:szCs w:val="24"/>
+              </w:rPr>
+              <w:t xml:space="preserve"> The system shall send immediate notification alerts to parents/guardians in case of student absence or other specified events.</w:t>
+            </w:r>
+          </w:p>
+        </w:tc>
+      </w:tr>
+      <w:tr>
+        <w:trPr>
+          <w:trHeight w:val="1163"/>
+        </w:trPr>
+        <w:tc>
+          <w:tcPr>
+            <w:tcW w:w="1118" w:type="dxa"/>
+            <w:vAlign w:val="center"/>
+          </w:tcPr>
+          <w:p>
+            <w:pPr>
+              <w:widowControl w:val="0"/>
+              <w:tabs>
+                <w:tab w:val="right" w:leader="dot" w:pos="10076"/>
+              </w:tabs>
+              <w:autoSpaceDE w:val="0"/>
+              <w:autoSpaceDN w:val="0"/>
+              <w:spacing w:before="22" w:line="240" w:lineRule="auto"/>
+              <w:jc w:val="center"/>
+              <w:rPr>
+                <w:rFonts w:ascii="Times New Roman" w:eastAsia="Times New Roman" w:hAnsi="Times New Roman" w:cs="Times New Roman"/>
+                <w:b/>
+                <w:bCs/>
+                <w:kern w:val="0"/>
+                <w:sz w:val="24"/>
+                <w:szCs w:val="24"/>
+                <w:lang w:val="en-US"/>
+                <w14:ligatures w14:val="none"/>
+              </w:rPr>
+            </w:pPr>
+            <w:r>
+              <w:rPr>
+                <w:rFonts w:ascii="Times New Roman" w:hAnsi="Times New Roman" w:cs="Times New Roman"/>
+                <w:b/>
+                <w:bCs/>
+                <w:sz w:val="24"/>
+                <w:szCs w:val="24"/>
+              </w:rPr>
+              <w:t>FR-06</w:t>
+            </w:r>
+          </w:p>
+        </w:tc>
+        <w:tc>
+          <w:tcPr>
+            <w:tcW w:w="8271" w:type="dxa"/>
+            <w:vAlign w:val="center"/>
+          </w:tcPr>
+          <w:p>
+            <w:pPr>
+              <w:widowControl w:val="0"/>
+              <w:tabs>
+                <w:tab w:val="right" w:leader="dot" w:pos="10076"/>
+              </w:tabs>
+              <w:autoSpaceDE w:val="0"/>
+              <w:autoSpaceDN w:val="0"/>
+              <w:spacing w:before="22" w:line="240" w:lineRule="auto"/>
+              <w:jc w:val="both"/>
+              <w:rPr>
+                <w:rFonts w:ascii="Times New Roman" w:eastAsia="Times New Roman" w:hAnsi="Times New Roman" w:cs="Times New Roman"/>
+                <w:kern w:val="0"/>
+                <w:sz w:val="24"/>
+                <w:szCs w:val="24"/>
+                <w:lang w:val="en-US"/>
+                <w14:ligatures w14:val="none"/>
+              </w:rPr>
+            </w:pPr>
+            <w:r>
+              <w:rPr>
+                <w:rFonts w:ascii="Times New Roman" w:hAnsi="Times New Roman" w:cs="Times New Roman"/>
+                <w:b/>
+                <w:bCs/>
+                <w:sz w:val="24"/>
+                <w:szCs w:val="24"/>
+              </w:rPr>
+              <w:t>Reporting and Analytics for Attendance Patterns:</w:t>
+            </w:r>
+            <w:r>
+              <w:rPr>
+                <w:rFonts w:ascii="Times New Roman" w:hAnsi="Times New Roman" w:cs="Times New Roman"/>
+                <w:sz w:val="24"/>
+                <w:szCs w:val="24"/>
+              </w:rPr>
+              <w:t xml:space="preserve"> The system shall generate detailed reports and analytics for attendance patterns, including individual and class-level insights.</w:t>
+            </w:r>
+          </w:p>
+        </w:tc>
+      </w:tr>
+      <w:tr>
+        <w:trPr>
+          <w:trHeight w:val="1142"/>
+        </w:trPr>
+        <w:tc>
+          <w:tcPr>
+            <w:tcW w:w="1118" w:type="dxa"/>
+            <w:vAlign w:val="center"/>
+          </w:tcPr>
+          <w:p>
+            <w:pPr>
+              <w:widowControl w:val="0"/>
+              <w:tabs>
+                <w:tab w:val="right" w:leader="dot" w:pos="10076"/>
+              </w:tabs>
+              <w:autoSpaceDE w:val="0"/>
+              <w:autoSpaceDN w:val="0"/>
+              <w:spacing w:before="22" w:line="240" w:lineRule="auto"/>
+              <w:jc w:val="center"/>
+              <w:rPr>
+                <w:rFonts w:ascii="Times New Roman" w:eastAsia="Times New Roman" w:hAnsi="Times New Roman" w:cs="Times New Roman"/>
+                <w:b/>
+                <w:bCs/>
+                <w:kern w:val="0"/>
+                <w:sz w:val="24"/>
+                <w:szCs w:val="24"/>
+                <w:lang w:val="en-US"/>
+                <w14:ligatures w14:val="none"/>
+              </w:rPr>
+            </w:pPr>
+            <w:r>
+              <w:rPr>
+                <w:rFonts w:ascii="Times New Roman" w:hAnsi="Times New Roman" w:cs="Times New Roman"/>
+                <w:b/>
+                <w:bCs/>
+                <w:sz w:val="24"/>
+                <w:szCs w:val="24"/>
+              </w:rPr>
+              <w:lastRenderedPageBreak/>
+              <w:t>FR-07</w:t>
+            </w:r>
+          </w:p>
+        </w:tc>
+        <w:tc>
+          <w:tcPr>
+            <w:tcW w:w="8271" w:type="dxa"/>
+            <w:vAlign w:val="center"/>
+          </w:tcPr>
+          <w:p>
+            <w:pPr>
+              <w:widowControl w:val="0"/>
+              <w:tabs>
+                <w:tab w:val="right" w:leader="dot" w:pos="10076"/>
+              </w:tabs>
+              <w:autoSpaceDE w:val="0"/>
+              <w:autoSpaceDN w:val="0"/>
+              <w:spacing w:before="22" w:line="240" w:lineRule="auto"/>
+              <w:jc w:val="both"/>
+              <w:rPr>
+                <w:rFonts w:ascii="Times New Roman" w:eastAsia="Times New Roman" w:hAnsi="Times New Roman" w:cs="Times New Roman"/>
+                <w:kern w:val="0"/>
+                <w:sz w:val="24"/>
+                <w:szCs w:val="24"/>
+                <w:lang w:val="en-US"/>
+                <w14:ligatures w14:val="none"/>
+              </w:rPr>
+            </w:pPr>
+            <w:r>
+              <w:rPr>
+                <w:rFonts w:ascii="Times New Roman" w:hAnsi="Times New Roman" w:cs="Times New Roman"/>
+                <w:b/>
+                <w:bCs/>
+                <w:sz w:val="24"/>
+                <w:szCs w:val="24"/>
+              </w:rPr>
+              <w:t>Integration with Emergency Notification System:</w:t>
+            </w:r>
+            <w:r>
+              <w:rPr>
+                <w:rFonts w:ascii="Times New Roman" w:hAnsi="Times New Roman" w:cs="Times New Roman"/>
+                <w:sz w:val="24"/>
+                <w:szCs w:val="24"/>
+              </w:rPr>
+              <w:t xml:space="preserve"> The system shall integrate with the university's emergency notification system to facilitate quick and coordinated responses to critical situations.</w:t>
+            </w:r>
+          </w:p>
+        </w:tc>
+      </w:tr>
+      <w:tr>
+        <w:trPr>
+          <w:trHeight w:val="1142"/>
+        </w:trPr>
+        <w:tc>
+          <w:tcPr>
+            <w:tcW w:w="1118" w:type="dxa"/>
+            <w:vAlign w:val="center"/>
+          </w:tcPr>
+          <w:p>
+            <w:pPr>
+              <w:widowControl w:val="0"/>
+              <w:tabs>
+                <w:tab w:val="right" w:leader="dot" w:pos="10076"/>
+              </w:tabs>
+              <w:autoSpaceDE w:val="0"/>
+              <w:autoSpaceDN w:val="0"/>
+              <w:spacing w:before="22" w:line="240" w:lineRule="auto"/>
+              <w:jc w:val="center"/>
+              <w:rPr>
+                <w:rFonts w:ascii="Times New Roman" w:eastAsia="Times New Roman" w:hAnsi="Times New Roman" w:cs="Times New Roman"/>
+                <w:b/>
+                <w:bCs/>
+                <w:kern w:val="0"/>
+                <w:sz w:val="24"/>
+                <w:szCs w:val="24"/>
+                <w:lang w:val="en-US"/>
+                <w14:ligatures w14:val="none"/>
+              </w:rPr>
+            </w:pPr>
+            <w:r>
+              <w:rPr>
+                <w:rFonts w:ascii="Times New Roman" w:hAnsi="Times New Roman" w:cs="Times New Roman"/>
+                <w:b/>
+                <w:bCs/>
+                <w:sz w:val="24"/>
+                <w:szCs w:val="24"/>
+              </w:rPr>
+              <w:t>FR-08</w:t>
+            </w:r>
+          </w:p>
+        </w:tc>
+        <w:tc>
+          <w:tcPr>
+            <w:tcW w:w="8271" w:type="dxa"/>
+            <w:vAlign w:val="center"/>
+          </w:tcPr>
+          <w:p>
+            <w:pPr>
+              <w:widowControl w:val="0"/>
+              <w:tabs>
+                <w:tab w:val="right" w:leader="dot" w:pos="10076"/>
+              </w:tabs>
+              <w:autoSpaceDE w:val="0"/>
+              <w:autoSpaceDN w:val="0"/>
+              <w:spacing w:before="22" w:line="240" w:lineRule="auto"/>
+              <w:jc w:val="both"/>
+              <w:rPr>
+                <w:rFonts w:ascii="Times New Roman" w:eastAsia="Times New Roman" w:hAnsi="Times New Roman" w:cs="Times New Roman"/>
+                <w:kern w:val="0"/>
+                <w:sz w:val="24"/>
+                <w:szCs w:val="24"/>
+                <w:lang w:val="en-US"/>
+                <w14:ligatures w14:val="none"/>
+              </w:rPr>
+            </w:pPr>
+            <w:r>
+              <w:rPr>
+                <w:rFonts w:ascii="Times New Roman" w:hAnsi="Times New Roman" w:cs="Times New Roman"/>
+                <w:b/>
+                <w:bCs/>
+                <w:sz w:val="24"/>
+                <w:szCs w:val="24"/>
+              </w:rPr>
+              <w:t>Data Privacy and Security Compliance:</w:t>
+            </w:r>
+            <w:r>
+              <w:rPr>
+                <w:rFonts w:ascii="Times New Roman" w:hAnsi="Times New Roman" w:cs="Times New Roman"/>
+                <w:sz w:val="24"/>
+                <w:szCs w:val="24"/>
+              </w:rPr>
+              <w:t xml:space="preserve"> The system shall implement robust measures to ensure data privacy and security, complying with relevant regulations and university policies.</w:t>
+            </w:r>
+          </w:p>
+        </w:tc>
+      </w:tr>
+      <w:tr>
+        <w:trPr>
+          <w:trHeight w:val="1142"/>
+        </w:trPr>
+        <w:tc>
+          <w:tcPr>
+            <w:tcW w:w="1118" w:type="dxa"/>
+            <w:vAlign w:val="center"/>
+          </w:tcPr>
+          <w:p>
+            <w:pPr>
+              <w:widowControl w:val="0"/>
+              <w:tabs>
+                <w:tab w:val="right" w:leader="dot" w:pos="10076"/>
+              </w:tabs>
+              <w:autoSpaceDE w:val="0"/>
+              <w:autoSpaceDN w:val="0"/>
+              <w:spacing w:before="22" w:line="240" w:lineRule="auto"/>
+              <w:jc w:val="center"/>
+              <w:rPr>
+                <w:rFonts w:ascii="Times New Roman" w:eastAsia="Times New Roman" w:hAnsi="Times New Roman" w:cs="Times New Roman"/>
+                <w:b/>
+                <w:bCs/>
+                <w:kern w:val="0"/>
+                <w:sz w:val="24"/>
+                <w:szCs w:val="24"/>
+                <w:lang w:val="en-US"/>
+                <w14:ligatures w14:val="none"/>
+              </w:rPr>
+            </w:pPr>
+            <w:r>
+              <w:rPr>
+                <w:rFonts w:ascii="Times New Roman" w:hAnsi="Times New Roman" w:cs="Times New Roman"/>
+                <w:b/>
+                <w:bCs/>
+                <w:sz w:val="24"/>
+                <w:szCs w:val="24"/>
+              </w:rPr>
+              <w:t>FR-09</w:t>
+            </w:r>
+          </w:p>
+        </w:tc>
+        <w:tc>
+          <w:tcPr>
+            <w:tcW w:w="8271" w:type="dxa"/>
+            <w:vAlign w:val="center"/>
+          </w:tcPr>
+          <w:p>
+            <w:pPr>
+              <w:widowControl w:val="0"/>
+              <w:tabs>
+                <w:tab w:val="right" w:leader="dot" w:pos="10076"/>
+              </w:tabs>
+              <w:autoSpaceDE w:val="0"/>
+              <w:autoSpaceDN w:val="0"/>
+              <w:spacing w:before="22" w:line="240" w:lineRule="auto"/>
+              <w:jc w:val="both"/>
+              <w:rPr>
+                <w:rFonts w:ascii="Times New Roman" w:eastAsia="Times New Roman" w:hAnsi="Times New Roman" w:cs="Times New Roman"/>
+                <w:kern w:val="0"/>
+                <w:sz w:val="24"/>
+                <w:szCs w:val="24"/>
+                <w:lang w:val="en-US"/>
+                <w14:ligatures w14:val="none"/>
+              </w:rPr>
+            </w:pPr>
+            <w:r>
+              <w:rPr>
+                <w:rFonts w:ascii="Times New Roman" w:hAnsi="Times New Roman" w:cs="Times New Roman"/>
+                <w:b/>
+                <w:bCs/>
+                <w:sz w:val="24"/>
+                <w:szCs w:val="24"/>
+              </w:rPr>
+              <w:t>User-Friendly Interfaces for Various Stakeholders:</w:t>
+            </w:r>
+            <w:r>
+              <w:rPr>
+                <w:rFonts w:ascii="Times New Roman" w:hAnsi="Times New Roman" w:cs="Times New Roman"/>
+                <w:sz w:val="24"/>
+                <w:szCs w:val="24"/>
+              </w:rPr>
+              <w:t xml:space="preserve"> The system shall provide user-friendly interfaces tailored to the needs of administrators, faculty, students, and parents/guardians.</w:t>
+            </w:r>
+          </w:p>
+        </w:tc>
+      </w:tr>
+    </w:tbl>
+    <w:p>
+      <w:pPr>
+        <w:widowControl w:val="0"/>
+        <w:tabs>
+          <w:tab w:val="right" w:leader="dot" w:pos="10076"/>
+        </w:tabs>
+        <w:autoSpaceDE w:val="0"/>
+        <w:autoSpaceDN w:val="0"/>
+        <w:spacing w:before="22" w:after="0" w:line="240" w:lineRule="auto"/>
+        <w:rPr>
+          <w:rFonts w:ascii="Times New Roman" w:eastAsia="Times New Roman" w:hAnsi="Times New Roman" w:cs="Times New Roman"/>
+          <w:kern w:val="0"/>
+          <w:sz w:val="24"/>
+          <w:szCs w:val="24"/>
+          <w:lang w:val="en-US"/>
+          <w14:ligatures w14:val="none"/>
+        </w:rPr>
+      </w:pPr>
+    </w:p>
+    <w:p>
+      <w:pPr>
+        <w:widowControl w:val="0"/>
+        <w:tabs>
+          <w:tab w:val="right" w:leader="dot" w:pos="10076"/>
+        </w:tabs>
+        <w:autoSpaceDE w:val="0"/>
+        <w:autoSpaceDN w:val="0"/>
+        <w:spacing w:before="22" w:after="0" w:line="240" w:lineRule="auto"/>
+        <w:rPr>
+          <w:rFonts w:ascii="Times New Roman" w:eastAsia="Times New Roman" w:hAnsi="Times New Roman" w:cs="Times New Roman"/>
+          <w:b/>
+          <w:bCs/>
+          <w:kern w:val="0"/>
+          <w:sz w:val="28"/>
+          <w:szCs w:val="28"/>
+          <w:lang w:val="en-US"/>
+          <w14:ligatures w14:val="none"/>
+        </w:rPr>
+      </w:pPr>
+      <w:r>
+        <w:rPr>
+          <w:rFonts w:ascii="Times New Roman" w:eastAsia="Times New Roman" w:hAnsi="Times New Roman" w:cs="Times New Roman"/>
+          <w:b/>
+          <w:bCs/>
+          <w:kern w:val="0"/>
+          <w:sz w:val="28"/>
+          <w:szCs w:val="28"/>
+          <w:lang w:val="en-US"/>
+          <w14:ligatures w14:val="none"/>
+        </w:rPr>
+        <w:t>2.1.10</w:t>
+      </w:r>
+      <w:r>
+        <w:rPr>
+          <w:rFonts w:ascii="Times New Roman" w:eastAsia="Times New Roman" w:hAnsi="Times New Roman" w:cs="Times New Roman"/>
+          <w:b/>
+          <w:bCs/>
+          <w:kern w:val="0"/>
+          <w:sz w:val="28"/>
+          <w:szCs w:val="28"/>
+          <w:lang w:val="en-US"/>
+          <w14:ligatures w14:val="none"/>
+        </w:rPr>
+        <w:t>-</w:t>
+      </w:r>
+      <w:r>
+        <w:rPr>
+          <w:rFonts w:ascii="Times New Roman" w:eastAsia="Times New Roman" w:hAnsi="Times New Roman" w:cs="Times New Roman"/>
+          <w:b/>
+          <w:bCs/>
+          <w:kern w:val="0"/>
+          <w:sz w:val="28"/>
+          <w:szCs w:val="28"/>
+          <w:lang w:val="en-US"/>
+          <w14:ligatures w14:val="none"/>
+        </w:rPr>
+        <w:t>Non-Functional Requirements</w:t>
+      </w:r>
+    </w:p>
+    <w:tbl>
+      <w:tblPr>
+        <w:tblStyle w:val="TableGrid"/>
+        <w:tblW w:w="9390" w:type="dxa"/>
+        <w:tblLook w:val="04A0" w:firstRow="1" w:lastRow="0" w:firstColumn="1" w:lastColumn="0" w:noHBand="0" w:noVBand="1"/>
+      </w:tblPr>
+      <w:tblGrid>
+        <w:gridCol w:w="1119"/>
+        <w:gridCol w:w="8271"/>
+      </w:tblGrid>
+      <w:tr>
+        <w:trPr>
+          <w:trHeight w:val="454"/>
+        </w:trPr>
+        <w:tc>
+          <w:tcPr>
+            <w:tcW w:w="1119" w:type="dxa"/>
+          </w:tcPr>
+          <w:p>
+            <w:pPr>
+              <w:widowControl w:val="0"/>
+              <w:tabs>
+                <w:tab w:val="right" w:leader="dot" w:pos="10076"/>
+              </w:tabs>
+              <w:autoSpaceDE w:val="0"/>
+              <w:autoSpaceDN w:val="0"/>
+              <w:spacing w:before="22" w:line="240" w:lineRule="auto"/>
+              <w:jc w:val="center"/>
+              <w:rPr>
+                <w:rFonts w:ascii="Times New Roman" w:eastAsia="Times New Roman" w:hAnsi="Times New Roman" w:cs="Times New Roman"/>
+                <w:b/>
+                <w:bCs/>
+                <w:kern w:val="0"/>
+                <w:sz w:val="32"/>
+                <w:szCs w:val="32"/>
+                <w:lang w:val="en-US"/>
+                <w14:ligatures w14:val="none"/>
+              </w:rPr>
+            </w:pPr>
+            <w:r>
+              <w:rPr>
+                <w:rFonts w:ascii="Times New Roman" w:hAnsi="Times New Roman" w:cs="Times New Roman"/>
+                <w:b/>
+                <w:bCs/>
+                <w:sz w:val="32"/>
+                <w:szCs w:val="32"/>
+              </w:rPr>
+              <w:t>ID</w:t>
+            </w:r>
+          </w:p>
+        </w:tc>
+        <w:tc>
+          <w:tcPr>
+            <w:tcW w:w="8271" w:type="dxa"/>
+          </w:tcPr>
+          <w:p>
+            <w:pPr>
+              <w:widowControl w:val="0"/>
+              <w:tabs>
+                <w:tab w:val="right" w:leader="dot" w:pos="10076"/>
+              </w:tabs>
+              <w:autoSpaceDE w:val="0"/>
+              <w:autoSpaceDN w:val="0"/>
+              <w:spacing w:before="22" w:line="240" w:lineRule="auto"/>
+              <w:jc w:val="center"/>
+              <w:rPr>
+                <w:rFonts w:ascii="Times New Roman" w:eastAsia="Times New Roman" w:hAnsi="Times New Roman" w:cs="Times New Roman"/>
+                <w:b/>
+                <w:bCs/>
+                <w:kern w:val="0"/>
+                <w:sz w:val="32"/>
+                <w:szCs w:val="32"/>
+                <w:lang w:val="en-US"/>
+                <w14:ligatures w14:val="none"/>
+              </w:rPr>
+            </w:pPr>
+            <w:r>
+              <w:rPr>
+                <w:rFonts w:ascii="Times New Roman" w:hAnsi="Times New Roman" w:cs="Times New Roman"/>
+                <w:b/>
+                <w:bCs/>
+                <w:sz w:val="32"/>
+                <w:szCs w:val="32"/>
+              </w:rPr>
+              <w:t>Non-Functional Requirement</w:t>
+            </w:r>
+          </w:p>
+        </w:tc>
+      </w:tr>
+      <w:tr>
+        <w:trPr>
+          <w:trHeight w:val="840"/>
+        </w:trPr>
+        <w:tc>
+          <w:tcPr>
+            <w:tcW w:w="1119" w:type="dxa"/>
+            <w:vAlign w:val="center"/>
+          </w:tcPr>
+          <w:p>
+            <w:pPr>
+              <w:widowControl w:val="0"/>
+              <w:tabs>
+                <w:tab w:val="right" w:leader="dot" w:pos="10076"/>
+              </w:tabs>
+              <w:autoSpaceDE w:val="0"/>
+              <w:autoSpaceDN w:val="0"/>
+              <w:spacing w:before="22" w:line="240" w:lineRule="auto"/>
+              <w:jc w:val="center"/>
+              <w:rPr>
+                <w:rFonts w:ascii="Times New Roman" w:eastAsia="Times New Roman" w:hAnsi="Times New Roman" w:cs="Times New Roman"/>
+                <w:b/>
+                <w:bCs/>
+                <w:kern w:val="0"/>
+                <w:sz w:val="24"/>
+                <w:szCs w:val="24"/>
+                <w:lang w:val="en-US"/>
+                <w14:ligatures w14:val="none"/>
+              </w:rPr>
+            </w:pPr>
+            <w:r>
+              <w:rPr>
+                <w:rFonts w:ascii="Times New Roman" w:hAnsi="Times New Roman" w:cs="Times New Roman"/>
+                <w:b/>
+                <w:bCs/>
+                <w:sz w:val="24"/>
+                <w:szCs w:val="24"/>
+              </w:rPr>
+              <w:t>NFR-01</w:t>
+            </w:r>
+          </w:p>
+        </w:tc>
+        <w:tc>
+          <w:tcPr>
+            <w:tcW w:w="8271" w:type="dxa"/>
+            <w:vAlign w:val="center"/>
+          </w:tcPr>
+          <w:p>
+            <w:pPr>
+              <w:widowControl w:val="0"/>
+              <w:tabs>
+                <w:tab w:val="right" w:leader="dot" w:pos="10076"/>
+              </w:tabs>
+              <w:autoSpaceDE w:val="0"/>
+              <w:autoSpaceDN w:val="0"/>
+              <w:spacing w:before="22" w:line="240" w:lineRule="auto"/>
+              <w:jc w:val="both"/>
+              <w:rPr>
+                <w:rFonts w:ascii="Times New Roman" w:eastAsia="Times New Roman" w:hAnsi="Times New Roman" w:cs="Times New Roman"/>
+                <w:b/>
+                <w:bCs/>
+                <w:kern w:val="0"/>
+                <w:sz w:val="24"/>
+                <w:szCs w:val="24"/>
+                <w:lang w:val="en-US"/>
+                <w14:ligatures w14:val="none"/>
+              </w:rPr>
+            </w:pPr>
+            <w:r>
+              <w:rPr>
+                <w:rFonts w:ascii="Times New Roman" w:hAnsi="Times New Roman" w:cs="Times New Roman"/>
+                <w:b/>
+                <w:bCs/>
+                <w:sz w:val="24"/>
+                <w:szCs w:val="24"/>
+              </w:rPr>
+              <w:t>High System Performance:</w:t>
+            </w:r>
+            <w:r>
+              <w:rPr>
+                <w:rFonts w:ascii="Times New Roman" w:hAnsi="Times New Roman" w:cs="Times New Roman"/>
+                <w:sz w:val="24"/>
+                <w:szCs w:val="24"/>
+              </w:rPr>
+              <w:t xml:space="preserve"> The system should demonstrate high performance for real-time processing of attendance tracking and student location updates.</w:t>
+            </w:r>
+          </w:p>
+        </w:tc>
+      </w:tr>
+      <w:tr>
+        <w:trPr>
+          <w:trHeight w:val="863"/>
+        </w:trPr>
+        <w:tc>
+          <w:tcPr>
+            <w:tcW w:w="1119" w:type="dxa"/>
+            <w:vAlign w:val="center"/>
+          </w:tcPr>
+          <w:p>
+            <w:pPr>
+              <w:widowControl w:val="0"/>
+              <w:tabs>
+                <w:tab w:val="right" w:leader="dot" w:pos="10076"/>
+              </w:tabs>
+              <w:autoSpaceDE w:val="0"/>
+              <w:autoSpaceDN w:val="0"/>
+              <w:spacing w:before="22" w:line="240" w:lineRule="auto"/>
+              <w:jc w:val="center"/>
+              <w:rPr>
+                <w:rFonts w:ascii="Times New Roman" w:eastAsia="Times New Roman" w:hAnsi="Times New Roman" w:cs="Times New Roman"/>
+                <w:b/>
+                <w:bCs/>
+                <w:kern w:val="0"/>
+                <w:sz w:val="24"/>
+                <w:szCs w:val="24"/>
+                <w:lang w:val="en-US"/>
+                <w14:ligatures w14:val="none"/>
+              </w:rPr>
+            </w:pPr>
+            <w:r>
+              <w:rPr>
+                <w:rFonts w:ascii="Times New Roman" w:hAnsi="Times New Roman" w:cs="Times New Roman"/>
+                <w:b/>
+                <w:bCs/>
+                <w:sz w:val="24"/>
+                <w:szCs w:val="24"/>
+              </w:rPr>
+              <w:t>NFR-02</w:t>
+            </w:r>
+          </w:p>
+        </w:tc>
+        <w:tc>
+          <w:tcPr>
+            <w:tcW w:w="8271" w:type="dxa"/>
+            <w:vAlign w:val="center"/>
+          </w:tcPr>
+          <w:p>
+            <w:pPr>
+              <w:widowControl w:val="0"/>
+              <w:tabs>
+                <w:tab w:val="right" w:leader="dot" w:pos="10076"/>
+              </w:tabs>
+              <w:autoSpaceDE w:val="0"/>
+              <w:autoSpaceDN w:val="0"/>
+              <w:spacing w:before="22" w:line="240" w:lineRule="auto"/>
+              <w:jc w:val="both"/>
+              <w:rPr>
+                <w:rFonts w:ascii="Times New Roman" w:eastAsia="Times New Roman" w:hAnsi="Times New Roman" w:cs="Times New Roman"/>
+                <w:b/>
+                <w:bCs/>
+                <w:kern w:val="0"/>
+                <w:sz w:val="24"/>
+                <w:szCs w:val="24"/>
+                <w:lang w:val="en-US"/>
+                <w14:ligatures w14:val="none"/>
+              </w:rPr>
+            </w:pPr>
+            <w:r>
+              <w:rPr>
+                <w:rFonts w:ascii="Times New Roman" w:hAnsi="Times New Roman" w:cs="Times New Roman"/>
+                <w:b/>
+                <w:bCs/>
+                <w:sz w:val="24"/>
+                <w:szCs w:val="24"/>
+              </w:rPr>
+              <w:t>Scalability:</w:t>
+            </w:r>
+            <w:r>
+              <w:rPr>
+                <w:rFonts w:ascii="Times New Roman" w:hAnsi="Times New Roman" w:cs="Times New Roman"/>
+                <w:sz w:val="24"/>
+                <w:szCs w:val="24"/>
+              </w:rPr>
+              <w:t xml:space="preserve"> Design the system to be scalable, ensuring it can accommodate growth in the number of students, faculty, and RFID devices seamlessly.</w:t>
+            </w:r>
+          </w:p>
+        </w:tc>
+      </w:tr>
+      <w:tr>
+        <w:trPr>
+          <w:trHeight w:val="1295"/>
+        </w:trPr>
+        <w:tc>
+          <w:tcPr>
+            <w:tcW w:w="1119" w:type="dxa"/>
+            <w:vAlign w:val="center"/>
+          </w:tcPr>
+          <w:p>
+            <w:pPr>
+              <w:widowControl w:val="0"/>
+              <w:tabs>
+                <w:tab w:val="right" w:leader="dot" w:pos="10076"/>
+              </w:tabs>
+              <w:autoSpaceDE w:val="0"/>
+              <w:autoSpaceDN w:val="0"/>
+              <w:spacing w:before="22" w:line="240" w:lineRule="auto"/>
+              <w:jc w:val="center"/>
+              <w:rPr>
+                <w:rFonts w:ascii="Times New Roman" w:eastAsia="Times New Roman" w:hAnsi="Times New Roman" w:cs="Times New Roman"/>
+                <w:b/>
+                <w:bCs/>
+                <w:kern w:val="0"/>
+                <w:sz w:val="24"/>
+                <w:szCs w:val="24"/>
+                <w:lang w:val="en-US"/>
+                <w14:ligatures w14:val="none"/>
+              </w:rPr>
+            </w:pPr>
+            <w:r>
+              <w:rPr>
+                <w:rFonts w:ascii="Times New Roman" w:hAnsi="Times New Roman" w:cs="Times New Roman"/>
+                <w:b/>
+                <w:bCs/>
+                <w:sz w:val="24"/>
+                <w:szCs w:val="24"/>
+              </w:rPr>
+              <w:t>NFR-03</w:t>
+            </w:r>
+          </w:p>
+        </w:tc>
+        <w:tc>
+          <w:tcPr>
+            <w:tcW w:w="8271" w:type="dxa"/>
+            <w:vAlign w:val="center"/>
+          </w:tcPr>
+          <w:p>
+            <w:pPr>
+              <w:widowControl w:val="0"/>
+              <w:tabs>
+                <w:tab w:val="right" w:leader="dot" w:pos="10076"/>
+              </w:tabs>
+              <w:autoSpaceDE w:val="0"/>
+              <w:autoSpaceDN w:val="0"/>
+              <w:spacing w:before="22" w:line="240" w:lineRule="auto"/>
+              <w:jc w:val="both"/>
+              <w:rPr>
+                <w:rFonts w:ascii="Times New Roman" w:eastAsia="Times New Roman" w:hAnsi="Times New Roman" w:cs="Times New Roman"/>
+                <w:b/>
+                <w:bCs/>
+                <w:kern w:val="0"/>
+                <w:sz w:val="24"/>
+                <w:szCs w:val="24"/>
+                <w:lang w:val="en-US"/>
+                <w14:ligatures w14:val="none"/>
+              </w:rPr>
+            </w:pPr>
+            <w:r>
+              <w:rPr>
+                <w:rFonts w:ascii="Times New Roman" w:hAnsi="Times New Roman" w:cs="Times New Roman"/>
+                <w:b/>
+                <w:bCs/>
+                <w:sz w:val="24"/>
+                <w:szCs w:val="24"/>
+              </w:rPr>
+              <w:t>Reliable System Availability:</w:t>
+            </w:r>
+            <w:r>
+              <w:rPr>
+                <w:rFonts w:ascii="Times New Roman" w:hAnsi="Times New Roman" w:cs="Times New Roman"/>
+                <w:sz w:val="24"/>
+                <w:szCs w:val="24"/>
+              </w:rPr>
+              <w:t xml:space="preserve"> The system should maintain high availability with minimal downtime for maintenance, ensuring continuous operation during critical periods.</w:t>
+            </w:r>
+          </w:p>
+        </w:tc>
+      </w:tr>
+      <w:tr>
+        <w:trPr>
+          <w:trHeight w:val="1272"/>
+        </w:trPr>
+        <w:tc>
+          <w:tcPr>
+            <w:tcW w:w="1119" w:type="dxa"/>
+            <w:vAlign w:val="center"/>
+          </w:tcPr>
+          <w:p>
+            <w:pPr>
+              <w:widowControl w:val="0"/>
+              <w:tabs>
+                <w:tab w:val="right" w:leader="dot" w:pos="10076"/>
+              </w:tabs>
+              <w:autoSpaceDE w:val="0"/>
+              <w:autoSpaceDN w:val="0"/>
+              <w:spacing w:before="22" w:line="240" w:lineRule="auto"/>
+              <w:jc w:val="center"/>
+              <w:rPr>
+                <w:rFonts w:ascii="Times New Roman" w:eastAsia="Times New Roman" w:hAnsi="Times New Roman" w:cs="Times New Roman"/>
+                <w:b/>
+                <w:bCs/>
+                <w:kern w:val="0"/>
+                <w:sz w:val="24"/>
+                <w:szCs w:val="24"/>
+                <w:lang w:val="en-US"/>
+                <w14:ligatures w14:val="none"/>
+              </w:rPr>
+            </w:pPr>
+            <w:r>
+              <w:rPr>
+                <w:rFonts w:ascii="Times New Roman" w:hAnsi="Times New Roman" w:cs="Times New Roman"/>
+                <w:b/>
+                <w:bCs/>
+                <w:sz w:val="24"/>
+                <w:szCs w:val="24"/>
+              </w:rPr>
+              <w:t>NFR-04</w:t>
+            </w:r>
+          </w:p>
+        </w:tc>
+        <w:tc>
+          <w:tcPr>
+            <w:tcW w:w="8271" w:type="dxa"/>
+            <w:vAlign w:val="center"/>
+          </w:tcPr>
+          <w:p>
+            <w:pPr>
+              <w:widowControl w:val="0"/>
+              <w:tabs>
+                <w:tab w:val="right" w:leader="dot" w:pos="10076"/>
+              </w:tabs>
+              <w:autoSpaceDE w:val="0"/>
+              <w:autoSpaceDN w:val="0"/>
+              <w:spacing w:before="22" w:line="240" w:lineRule="auto"/>
+              <w:jc w:val="both"/>
+              <w:rPr>
+                <w:rFonts w:ascii="Times New Roman" w:eastAsia="Times New Roman" w:hAnsi="Times New Roman" w:cs="Times New Roman"/>
+                <w:b/>
+                <w:bCs/>
+                <w:kern w:val="0"/>
+                <w:sz w:val="24"/>
+                <w:szCs w:val="24"/>
+                <w:lang w:val="en-US"/>
+                <w14:ligatures w14:val="none"/>
+              </w:rPr>
+            </w:pPr>
+            <w:r>
+              <w:rPr>
+                <w:rFonts w:ascii="Times New Roman" w:hAnsi="Times New Roman" w:cs="Times New Roman"/>
+                <w:b/>
+                <w:bCs/>
+                <w:sz w:val="24"/>
+                <w:szCs w:val="24"/>
+              </w:rPr>
+              <w:t>Robust Security Measures:</w:t>
+            </w:r>
+            <w:r>
+              <w:rPr>
+                <w:rFonts w:ascii="Times New Roman" w:hAnsi="Times New Roman" w:cs="Times New Roman"/>
+                <w:sz w:val="24"/>
+                <w:szCs w:val="24"/>
+              </w:rPr>
+              <w:t xml:space="preserve"> Implement robust security measures to safeguard against unauthorized access, data breaches, and ensure the confidentiality of student information.</w:t>
+            </w:r>
+          </w:p>
+        </w:tc>
+      </w:tr>
+      <w:tr>
+        <w:trPr>
+          <w:trHeight w:val="1272"/>
+        </w:trPr>
+        <w:tc>
+          <w:tcPr>
+            <w:tcW w:w="1119" w:type="dxa"/>
+            <w:vAlign w:val="center"/>
+          </w:tcPr>
+          <w:p>
+            <w:pPr>
+              <w:widowControl w:val="0"/>
+              <w:tabs>
+                <w:tab w:val="right" w:leader="dot" w:pos="10076"/>
+              </w:tabs>
+              <w:autoSpaceDE w:val="0"/>
+              <w:autoSpaceDN w:val="0"/>
+              <w:spacing w:before="22" w:line="240" w:lineRule="auto"/>
+              <w:jc w:val="center"/>
+              <w:rPr>
+                <w:rFonts w:ascii="Times New Roman" w:eastAsia="Times New Roman" w:hAnsi="Times New Roman" w:cs="Times New Roman"/>
+                <w:b/>
+                <w:bCs/>
+                <w:kern w:val="0"/>
+                <w:sz w:val="24"/>
+                <w:szCs w:val="24"/>
+                <w:lang w:val="en-US"/>
+                <w14:ligatures w14:val="none"/>
+              </w:rPr>
+            </w:pPr>
+            <w:r>
+              <w:rPr>
+                <w:rFonts w:ascii="Times New Roman" w:hAnsi="Times New Roman" w:cs="Times New Roman"/>
+                <w:b/>
+                <w:bCs/>
+                <w:sz w:val="24"/>
+                <w:szCs w:val="24"/>
+              </w:rPr>
+              <w:t>NFR-05</w:t>
+            </w:r>
+          </w:p>
+        </w:tc>
+        <w:tc>
+          <w:tcPr>
+            <w:tcW w:w="8271" w:type="dxa"/>
+            <w:vAlign w:val="center"/>
+          </w:tcPr>
+          <w:p>
+            <w:pPr>
+              <w:widowControl w:val="0"/>
+              <w:tabs>
+                <w:tab w:val="right" w:leader="dot" w:pos="10076"/>
+              </w:tabs>
+              <w:autoSpaceDE w:val="0"/>
+              <w:autoSpaceDN w:val="0"/>
+              <w:spacing w:before="22" w:line="240" w:lineRule="auto"/>
+              <w:jc w:val="both"/>
+              <w:rPr>
+                <w:rFonts w:ascii="Times New Roman" w:eastAsia="Times New Roman" w:hAnsi="Times New Roman" w:cs="Times New Roman"/>
+                <w:b/>
+                <w:bCs/>
+                <w:kern w:val="0"/>
+                <w:sz w:val="24"/>
+                <w:szCs w:val="24"/>
+                <w:lang w:val="en-US"/>
+                <w14:ligatures w14:val="none"/>
+              </w:rPr>
+            </w:pPr>
+            <w:r>
+              <w:rPr>
+                <w:rFonts w:ascii="Times New Roman" w:hAnsi="Times New Roman" w:cs="Times New Roman"/>
+                <w:b/>
+                <w:bCs/>
+                <w:sz w:val="24"/>
+                <w:szCs w:val="24"/>
+              </w:rPr>
+              <w:t>Intuitive Usability:</w:t>
+            </w:r>
+            <w:r>
+              <w:rPr>
+                <w:rFonts w:ascii="Times New Roman" w:hAnsi="Times New Roman" w:cs="Times New Roman"/>
+                <w:sz w:val="24"/>
+                <w:szCs w:val="24"/>
+              </w:rPr>
+              <w:t xml:space="preserve"> The user interface should be intuitive and user-friendly for administrators, faculty, and students, promoting ease of use and efficient system interaction.</w:t>
+            </w:r>
+          </w:p>
+        </w:tc>
+      </w:tr>
+      <w:tr>
+        <w:trPr>
+          <w:trHeight w:val="863"/>
+        </w:trPr>
+        <w:tc>
+          <w:tcPr>
+            <w:tcW w:w="1119" w:type="dxa"/>
+            <w:vAlign w:val="center"/>
+          </w:tcPr>
+          <w:p>
+            <w:pPr>
+              <w:widowControl w:val="0"/>
+              <w:tabs>
+                <w:tab w:val="right" w:leader="dot" w:pos="10076"/>
+              </w:tabs>
+              <w:autoSpaceDE w:val="0"/>
+              <w:autoSpaceDN w:val="0"/>
+              <w:spacing w:before="22" w:line="240" w:lineRule="auto"/>
+              <w:jc w:val="center"/>
+              <w:rPr>
+                <w:rFonts w:ascii="Times New Roman" w:eastAsia="Times New Roman" w:hAnsi="Times New Roman" w:cs="Times New Roman"/>
+                <w:b/>
+                <w:bCs/>
+                <w:kern w:val="0"/>
+                <w:sz w:val="24"/>
+                <w:szCs w:val="24"/>
+                <w:lang w:val="en-US"/>
+                <w14:ligatures w14:val="none"/>
+              </w:rPr>
+            </w:pPr>
+            <w:r>
+              <w:rPr>
+                <w:rFonts w:ascii="Times New Roman" w:hAnsi="Times New Roman" w:cs="Times New Roman"/>
+                <w:b/>
+                <w:bCs/>
+                <w:sz w:val="24"/>
+                <w:szCs w:val="24"/>
+              </w:rPr>
+              <w:t>NFR-06</w:t>
+            </w:r>
+          </w:p>
+        </w:tc>
+        <w:tc>
+          <w:tcPr>
+            <w:tcW w:w="8271" w:type="dxa"/>
+            <w:vAlign w:val="center"/>
+          </w:tcPr>
+          <w:p>
+            <w:pPr>
+              <w:widowControl w:val="0"/>
+              <w:tabs>
+                <w:tab w:val="right" w:leader="dot" w:pos="10076"/>
+              </w:tabs>
+              <w:autoSpaceDE w:val="0"/>
+              <w:autoSpaceDN w:val="0"/>
+              <w:spacing w:before="22" w:line="240" w:lineRule="auto"/>
+              <w:jc w:val="both"/>
+              <w:rPr>
+                <w:rFonts w:ascii="Times New Roman" w:eastAsia="Times New Roman" w:hAnsi="Times New Roman" w:cs="Times New Roman"/>
+                <w:b/>
+                <w:bCs/>
+                <w:kern w:val="0"/>
+                <w:sz w:val="24"/>
+                <w:szCs w:val="24"/>
+                <w:lang w:val="en-US"/>
+                <w14:ligatures w14:val="none"/>
+              </w:rPr>
+            </w:pPr>
+            <w:r>
+              <w:rPr>
+                <w:rFonts w:ascii="Times New Roman" w:hAnsi="Times New Roman" w:cs="Times New Roman"/>
+                <w:b/>
+                <w:bCs/>
+                <w:sz w:val="24"/>
+                <w:szCs w:val="24"/>
+              </w:rPr>
+              <w:t>Interoperability with RFID Hardware:</w:t>
+            </w:r>
+            <w:r>
+              <w:rPr>
+                <w:rFonts w:ascii="Times New Roman" w:hAnsi="Times New Roman" w:cs="Times New Roman"/>
+                <w:sz w:val="24"/>
+                <w:szCs w:val="24"/>
+              </w:rPr>
+              <w:t xml:space="preserve"> Ensure seamless interoperability with a variety of RFID hardware devices commonly available in the market.</w:t>
+            </w:r>
+          </w:p>
+        </w:tc>
+      </w:tr>
+      <w:tr>
+        <w:trPr>
+          <w:trHeight w:val="1295"/>
+        </w:trPr>
+        <w:tc>
+          <w:tcPr>
+            <w:tcW w:w="1119" w:type="dxa"/>
+            <w:vAlign w:val="center"/>
+          </w:tcPr>
+          <w:p>
+            <w:pPr>
+              <w:widowControl w:val="0"/>
+              <w:tabs>
+                <w:tab w:val="right" w:leader="dot" w:pos="10076"/>
+              </w:tabs>
+              <w:autoSpaceDE w:val="0"/>
+              <w:autoSpaceDN w:val="0"/>
+              <w:spacing w:before="22" w:line="240" w:lineRule="auto"/>
+              <w:jc w:val="center"/>
+              <w:rPr>
+                <w:rFonts w:ascii="Times New Roman" w:eastAsia="Times New Roman" w:hAnsi="Times New Roman" w:cs="Times New Roman"/>
+                <w:b/>
+                <w:bCs/>
+                <w:kern w:val="0"/>
+                <w:sz w:val="24"/>
+                <w:szCs w:val="24"/>
+                <w:lang w:val="en-US"/>
+                <w14:ligatures w14:val="none"/>
+              </w:rPr>
+            </w:pPr>
+            <w:r>
+              <w:rPr>
+                <w:rFonts w:ascii="Times New Roman" w:hAnsi="Times New Roman" w:cs="Times New Roman"/>
+                <w:b/>
+                <w:bCs/>
+                <w:sz w:val="24"/>
+                <w:szCs w:val="24"/>
+              </w:rPr>
+              <w:t>NFR-07</w:t>
+            </w:r>
+          </w:p>
+        </w:tc>
+        <w:tc>
+          <w:tcPr>
+            <w:tcW w:w="8271" w:type="dxa"/>
+            <w:vAlign w:val="center"/>
+          </w:tcPr>
+          <w:p>
+            <w:pPr>
+              <w:widowControl w:val="0"/>
+              <w:tabs>
+                <w:tab w:val="right" w:leader="dot" w:pos="10076"/>
+              </w:tabs>
+              <w:autoSpaceDE w:val="0"/>
+              <w:autoSpaceDN w:val="0"/>
+              <w:spacing w:before="22" w:line="240" w:lineRule="auto"/>
+              <w:jc w:val="both"/>
+              <w:rPr>
+                <w:rFonts w:ascii="Times New Roman" w:eastAsia="Times New Roman" w:hAnsi="Times New Roman" w:cs="Times New Roman"/>
+                <w:b/>
+                <w:bCs/>
+                <w:kern w:val="0"/>
+                <w:sz w:val="24"/>
+                <w:szCs w:val="24"/>
+                <w:lang w:val="en-US"/>
+                <w14:ligatures w14:val="none"/>
+              </w:rPr>
+            </w:pPr>
+            <w:r>
+              <w:rPr>
+                <w:rFonts w:ascii="Times New Roman" w:hAnsi="Times New Roman" w:cs="Times New Roman"/>
+                <w:b/>
+                <w:bCs/>
+                <w:sz w:val="24"/>
+                <w:szCs w:val="24"/>
+              </w:rPr>
+              <w:t>Data Retention Policies and Backup:</w:t>
+            </w:r>
+            <w:r>
+              <w:rPr>
+                <w:rFonts w:ascii="Times New Roman" w:hAnsi="Times New Roman" w:cs="Times New Roman"/>
+                <w:sz w:val="24"/>
+                <w:szCs w:val="24"/>
+              </w:rPr>
+              <w:t xml:space="preserve"> Implement effective data retention policies and establish a reliable backup mechanism to prevent data loss and ensure data integrity over time.</w:t>
+            </w:r>
+          </w:p>
+        </w:tc>
+      </w:tr>
+      <w:tr>
+        <w:trPr>
+          <w:trHeight w:val="1272"/>
+        </w:trPr>
+        <w:tc>
+          <w:tcPr>
+            <w:tcW w:w="1119" w:type="dxa"/>
+            <w:vAlign w:val="center"/>
+          </w:tcPr>
+          <w:p>
+            <w:pPr>
+              <w:widowControl w:val="0"/>
+              <w:tabs>
+                <w:tab w:val="right" w:leader="dot" w:pos="10076"/>
+              </w:tabs>
+              <w:autoSpaceDE w:val="0"/>
+              <w:autoSpaceDN w:val="0"/>
+              <w:spacing w:before="22" w:line="240" w:lineRule="auto"/>
+              <w:jc w:val="center"/>
+              <w:rPr>
+                <w:rFonts w:ascii="Times New Roman" w:eastAsia="Times New Roman" w:hAnsi="Times New Roman" w:cs="Times New Roman"/>
+                <w:b/>
+                <w:bCs/>
+                <w:kern w:val="0"/>
+                <w:sz w:val="24"/>
+                <w:szCs w:val="24"/>
+                <w:lang w:val="en-US"/>
+                <w14:ligatures w14:val="none"/>
+              </w:rPr>
+            </w:pPr>
+            <w:r>
+              <w:rPr>
+                <w:rFonts w:ascii="Times New Roman" w:hAnsi="Times New Roman" w:cs="Times New Roman"/>
+                <w:b/>
+                <w:bCs/>
+                <w:sz w:val="24"/>
+                <w:szCs w:val="24"/>
+              </w:rPr>
+              <w:t>NFR-08</w:t>
+            </w:r>
+          </w:p>
+        </w:tc>
+        <w:tc>
+          <w:tcPr>
+            <w:tcW w:w="8271" w:type="dxa"/>
+            <w:vAlign w:val="center"/>
+          </w:tcPr>
+          <w:p>
+            <w:pPr>
+              <w:widowControl w:val="0"/>
+              <w:tabs>
+                <w:tab w:val="right" w:leader="dot" w:pos="10076"/>
+              </w:tabs>
+              <w:autoSpaceDE w:val="0"/>
+              <w:autoSpaceDN w:val="0"/>
+              <w:spacing w:before="22" w:line="240" w:lineRule="auto"/>
+              <w:jc w:val="both"/>
+              <w:rPr>
+                <w:rFonts w:ascii="Times New Roman" w:eastAsia="Times New Roman" w:hAnsi="Times New Roman" w:cs="Times New Roman"/>
+                <w:b/>
+                <w:bCs/>
+                <w:kern w:val="0"/>
+                <w:sz w:val="24"/>
+                <w:szCs w:val="24"/>
+                <w:lang w:val="en-US"/>
+                <w14:ligatures w14:val="none"/>
+              </w:rPr>
+            </w:pPr>
+            <w:r>
+              <w:rPr>
+                <w:rFonts w:ascii="Times New Roman" w:hAnsi="Times New Roman" w:cs="Times New Roman"/>
+                <w:b/>
+                <w:bCs/>
+                <w:sz w:val="24"/>
+                <w:szCs w:val="24"/>
+              </w:rPr>
+              <w:t>Compliance with Privacy Regulations:</w:t>
+            </w:r>
+            <w:r>
+              <w:rPr>
+                <w:rFonts w:ascii="Times New Roman" w:hAnsi="Times New Roman" w:cs="Times New Roman"/>
+                <w:sz w:val="24"/>
+                <w:szCs w:val="24"/>
+              </w:rPr>
+              <w:t xml:space="preserve"> Ensure strict compliance with privacy regulations and university policies to protect student information and adhere to legal requirements.</w:t>
+            </w:r>
+          </w:p>
+        </w:tc>
+      </w:tr>
+      <w:tr>
+        <w:trPr>
+          <w:trHeight w:val="1272"/>
+        </w:trPr>
+        <w:tc>
+          <w:tcPr>
+            <w:tcW w:w="1119" w:type="dxa"/>
+            <w:vAlign w:val="center"/>
+          </w:tcPr>
+          <w:p>
+            <w:pPr>
+              <w:widowControl w:val="0"/>
+              <w:tabs>
+                <w:tab w:val="right" w:leader="dot" w:pos="10076"/>
+              </w:tabs>
+              <w:autoSpaceDE w:val="0"/>
+              <w:autoSpaceDN w:val="0"/>
+              <w:spacing w:before="22" w:line="240" w:lineRule="auto"/>
+              <w:jc w:val="center"/>
+              <w:rPr>
+                <w:rFonts w:ascii="Times New Roman" w:eastAsia="Times New Roman" w:hAnsi="Times New Roman" w:cs="Times New Roman"/>
+                <w:b/>
+                <w:bCs/>
+                <w:kern w:val="0"/>
+                <w:sz w:val="24"/>
+                <w:szCs w:val="24"/>
+                <w:lang w:val="en-US"/>
+                <w14:ligatures w14:val="none"/>
+              </w:rPr>
+            </w:pPr>
+            <w:r>
+              <w:rPr>
+                <w:rFonts w:ascii="Times New Roman" w:hAnsi="Times New Roman" w:cs="Times New Roman"/>
+                <w:b/>
+                <w:bCs/>
+                <w:sz w:val="24"/>
+                <w:szCs w:val="24"/>
+              </w:rPr>
+              <w:lastRenderedPageBreak/>
+              <w:t>NFR-09</w:t>
+            </w:r>
+          </w:p>
+        </w:tc>
+        <w:tc>
+          <w:tcPr>
+            <w:tcW w:w="8271" w:type="dxa"/>
+            <w:vAlign w:val="center"/>
+          </w:tcPr>
+          <w:p>
+            <w:pPr>
+              <w:widowControl w:val="0"/>
+              <w:tabs>
+                <w:tab w:val="right" w:leader="dot" w:pos="10076"/>
+              </w:tabs>
+              <w:autoSpaceDE w:val="0"/>
+              <w:autoSpaceDN w:val="0"/>
+              <w:spacing w:before="22" w:line="240" w:lineRule="auto"/>
+              <w:jc w:val="both"/>
+              <w:rPr>
+                <w:rFonts w:ascii="Times New Roman" w:eastAsia="Times New Roman" w:hAnsi="Times New Roman" w:cs="Times New Roman"/>
+                <w:b/>
+                <w:bCs/>
+                <w:kern w:val="0"/>
+                <w:sz w:val="24"/>
+                <w:szCs w:val="24"/>
+                <w:lang w:val="en-US"/>
+                <w14:ligatures w14:val="none"/>
+              </w:rPr>
+            </w:pPr>
+            <w:r>
+              <w:rPr>
+                <w:rFonts w:ascii="Times New Roman" w:hAnsi="Times New Roman" w:cs="Times New Roman"/>
+                <w:b/>
+                <w:bCs/>
+                <w:sz w:val="24"/>
+                <w:szCs w:val="24"/>
+              </w:rPr>
+              <w:t>Quick Response Times for Alerts:</w:t>
+            </w:r>
+            <w:r>
+              <w:rPr>
+                <w:rFonts w:ascii="Times New Roman" w:hAnsi="Times New Roman" w:cs="Times New Roman"/>
+                <w:sz w:val="24"/>
+                <w:szCs w:val="24"/>
+              </w:rPr>
+              <w:t xml:space="preserve"> The system should provide quick response times for generating and delivering alerts related to attendance discrepancies or other critical events.</w:t>
+            </w:r>
+          </w:p>
+        </w:tc>
+      </w:tr>
+      <w:tr>
+        <w:trPr>
+          <w:trHeight w:val="1295"/>
+        </w:trPr>
+        <w:tc>
+          <w:tcPr>
+            <w:tcW w:w="1119" w:type="dxa"/>
+            <w:vAlign w:val="center"/>
+          </w:tcPr>
+          <w:p>
+            <w:pPr>
+              <w:widowControl w:val="0"/>
+              <w:tabs>
+                <w:tab w:val="right" w:leader="dot" w:pos="10076"/>
+              </w:tabs>
+              <w:autoSpaceDE w:val="0"/>
+              <w:autoSpaceDN w:val="0"/>
+              <w:spacing w:before="22" w:line="240" w:lineRule="auto"/>
+              <w:jc w:val="center"/>
+              <w:rPr>
+                <w:rFonts w:ascii="Times New Roman" w:eastAsia="Times New Roman" w:hAnsi="Times New Roman" w:cs="Times New Roman"/>
+                <w:b/>
+                <w:bCs/>
+                <w:kern w:val="0"/>
+                <w:sz w:val="24"/>
+                <w:szCs w:val="24"/>
+                <w:lang w:val="en-US"/>
+                <w14:ligatures w14:val="none"/>
+              </w:rPr>
+            </w:pPr>
+            <w:r>
+              <w:rPr>
+                <w:rFonts w:ascii="Times New Roman" w:hAnsi="Times New Roman" w:cs="Times New Roman"/>
+                <w:b/>
+                <w:bCs/>
+                <w:sz w:val="24"/>
+                <w:szCs w:val="24"/>
+              </w:rPr>
+              <w:t>NFR-10</w:t>
+            </w:r>
+          </w:p>
+        </w:tc>
+        <w:tc>
+          <w:tcPr>
+            <w:tcW w:w="8271" w:type="dxa"/>
+            <w:vAlign w:val="center"/>
+          </w:tcPr>
+          <w:p>
+            <w:pPr>
+              <w:widowControl w:val="0"/>
+              <w:tabs>
+                <w:tab w:val="right" w:leader="dot" w:pos="10076"/>
+              </w:tabs>
+              <w:autoSpaceDE w:val="0"/>
+              <w:autoSpaceDN w:val="0"/>
+              <w:spacing w:before="22" w:line="240" w:lineRule="auto"/>
+              <w:jc w:val="both"/>
+              <w:rPr>
+                <w:rFonts w:ascii="Times New Roman" w:eastAsia="Times New Roman" w:hAnsi="Times New Roman" w:cs="Times New Roman"/>
+                <w:b/>
+                <w:bCs/>
+                <w:kern w:val="0"/>
+                <w:sz w:val="24"/>
+                <w:szCs w:val="24"/>
+                <w:lang w:val="en-US"/>
+                <w14:ligatures w14:val="none"/>
+              </w:rPr>
+            </w:pPr>
+            <w:r>
+              <w:rPr>
+                <w:rFonts w:ascii="Times New Roman" w:hAnsi="Times New Roman" w:cs="Times New Roman"/>
+                <w:b/>
+                <w:bCs/>
+                <w:sz w:val="24"/>
+                <w:szCs w:val="24"/>
+              </w:rPr>
+              <w:t>Resource-Efficient Design:</w:t>
+            </w:r>
+            <w:r>
+              <w:rPr>
+                <w:rFonts w:ascii="Times New Roman" w:hAnsi="Times New Roman" w:cs="Times New Roman"/>
+                <w:sz w:val="24"/>
+                <w:szCs w:val="24"/>
+              </w:rPr>
+              <w:t xml:space="preserve"> Develop the system with a resource-efficient design to optimize hardware and software utilization while maintaining optimal performance levels.</w:t>
+            </w:r>
+          </w:p>
+        </w:tc>
+      </w:tr>
+      <w:tr>
+        <w:trPr>
+          <w:trHeight w:val="1272"/>
+        </w:trPr>
+        <w:tc>
+          <w:tcPr>
+            <w:tcW w:w="1119" w:type="dxa"/>
+            <w:vAlign w:val="center"/>
+          </w:tcPr>
+          <w:p>
+            <w:pPr>
+              <w:widowControl w:val="0"/>
+              <w:tabs>
+                <w:tab w:val="right" w:leader="dot" w:pos="10076"/>
+              </w:tabs>
+              <w:autoSpaceDE w:val="0"/>
+              <w:autoSpaceDN w:val="0"/>
+              <w:spacing w:before="22" w:line="240" w:lineRule="auto"/>
+              <w:jc w:val="center"/>
+              <w:rPr>
+                <w:rFonts w:ascii="Times New Roman" w:eastAsia="Times New Roman" w:hAnsi="Times New Roman" w:cs="Times New Roman"/>
+                <w:b/>
+                <w:bCs/>
+                <w:kern w:val="0"/>
+                <w:sz w:val="24"/>
+                <w:szCs w:val="24"/>
+                <w:lang w:val="en-US"/>
+                <w14:ligatures w14:val="none"/>
+              </w:rPr>
+            </w:pPr>
+            <w:r>
+              <w:rPr>
+                <w:rFonts w:ascii="Times New Roman" w:hAnsi="Times New Roman" w:cs="Times New Roman"/>
+                <w:b/>
+                <w:bCs/>
+                <w:sz w:val="24"/>
+                <w:szCs w:val="24"/>
+              </w:rPr>
+              <w:t>NFR-11</w:t>
+            </w:r>
+          </w:p>
+        </w:tc>
+        <w:tc>
+          <w:tcPr>
+            <w:tcW w:w="8271" w:type="dxa"/>
+            <w:vAlign w:val="center"/>
+          </w:tcPr>
+          <w:p>
+            <w:pPr>
+              <w:widowControl w:val="0"/>
+              <w:tabs>
+                <w:tab w:val="right" w:leader="dot" w:pos="10076"/>
+              </w:tabs>
+              <w:autoSpaceDE w:val="0"/>
+              <w:autoSpaceDN w:val="0"/>
+              <w:spacing w:before="22" w:line="240" w:lineRule="auto"/>
+              <w:jc w:val="both"/>
+              <w:rPr>
+                <w:rFonts w:ascii="Times New Roman" w:eastAsia="Times New Roman" w:hAnsi="Times New Roman" w:cs="Times New Roman"/>
+                <w:b/>
+                <w:bCs/>
+                <w:kern w:val="0"/>
+                <w:sz w:val="24"/>
+                <w:szCs w:val="24"/>
+                <w:lang w:val="en-US"/>
+                <w14:ligatures w14:val="none"/>
+              </w:rPr>
+            </w:pPr>
+            <w:r>
+              <w:rPr>
+                <w:rFonts w:ascii="Times New Roman" w:hAnsi="Times New Roman" w:cs="Times New Roman"/>
+                <w:b/>
+                <w:bCs/>
+                <w:sz w:val="24"/>
+                <w:szCs w:val="24"/>
+              </w:rPr>
+              <w:t>Secure Data Storage and Management:</w:t>
+            </w:r>
+            <w:r>
+              <w:rPr>
+                <w:rFonts w:ascii="Times New Roman" w:hAnsi="Times New Roman" w:cs="Times New Roman"/>
+                <w:sz w:val="24"/>
+                <w:szCs w:val="24"/>
+              </w:rPr>
+              <w:t xml:space="preserve"> Ensure secure data storage and management practices to prevent unauthorized access, tampering, or corruption of attendance and student tracking data.</w:t>
+            </w:r>
+          </w:p>
+        </w:tc>
+      </w:tr>
+    </w:tbl>
+    <w:p>
+      <w:pPr>
+        <w:widowControl w:val="0"/>
+        <w:tabs>
+          <w:tab w:val="right" w:leader="dot" w:pos="10076"/>
+        </w:tabs>
+        <w:autoSpaceDE w:val="0"/>
+        <w:autoSpaceDN w:val="0"/>
+        <w:spacing w:before="22" w:after="0" w:line="240" w:lineRule="auto"/>
+        <w:rPr>
+          <w:rFonts w:ascii="Times New Roman" w:eastAsia="Times New Roman" w:hAnsi="Times New Roman" w:cs="Times New Roman"/>
+          <w:b/>
+          <w:bCs/>
+          <w:kern w:val="0"/>
+          <w:sz w:val="24"/>
+          <w:szCs w:val="24"/>
+          <w:lang w:val="en-US"/>
+          <w14:ligatures w14:val="none"/>
+        </w:rPr>
+      </w:pPr>
+    </w:p>
+    <w:p>
+      <w:pPr>
+        <w:rPr>
+          <w:rFonts w:ascii="Times New Roman" w:eastAsia="Times New Roman" w:hAnsi="Times New Roman" w:cs="Times New Roman"/>
+          <w:b/>
+          <w:bCs/>
+          <w:kern w:val="0"/>
+          <w:sz w:val="28"/>
+          <w:szCs w:val="28"/>
+          <w:lang w:val="en-US"/>
+          <w14:ligatures w14:val="none"/>
+        </w:rPr>
+      </w:pPr>
+    </w:p>
+    <w:p>
+      <w:pPr>
+        <w:rPr>
+          <w:rFonts w:ascii="Times New Roman" w:hAnsi="Times New Roman" w:cs="Times New Roman"/>
+          <w:b/>
+          <w:bCs/>
+          <w:sz w:val="24"/>
+          <w:szCs w:val="24"/>
           <w:lang w:val="en-US"/>
         </w:rPr>
       </w:pPr>
@@ -24927,6 +28399,95 @@
     </w:lvl>
   </w:abstractNum>
   <w:abstractNum w:abstractNumId="29" w15:restartNumberingAfterBreak="0">
+    <w:nsid w:val="65D85BCD"/>
+    <w:multiLevelType w:val="hybridMultilevel"/>
+    <w:tmpl w:val="45B0F882"/>
+    <w:lvl w:ilvl="0" w:tplc="95E4B7C6">
+      <w:start w:val="1"/>
+      <w:numFmt w:val="decimal"/>
+      <w:lvlText w:val="2.1.1%1"/>
+      <w:lvlJc w:val="left"/>
+      <w:pPr>
+        <w:ind w:left="720" w:hanging="360"/>
+      </w:pPr>
+      <w:rPr>
+        <w:rFonts w:hint="default"/>
+      </w:rPr>
+    </w:lvl>
+    <w:lvl w:ilvl="1" w:tplc="04090019" w:tentative="1">
+      <w:start w:val="1"/>
+      <w:numFmt w:val="lowerLetter"/>
+      <w:lvlText w:val="%2."/>
+      <w:lvlJc w:val="left"/>
+      <w:pPr>
+        <w:ind w:left="1440" w:hanging="360"/>
+      </w:pPr>
+    </w:lvl>
+    <w:lvl w:ilvl="2" w:tplc="0409001B" w:tentative="1">
+      <w:start w:val="1"/>
+      <w:numFmt w:val="lowerRoman"/>
+      <w:lvlText w:val="%3."/>
+      <w:lvlJc w:val="right"/>
+      <w:pPr>
+        <w:ind w:left="2160" w:hanging="180"/>
+      </w:pPr>
+    </w:lvl>
+    <w:lvl w:ilvl="3" w:tplc="0409000F" w:tentative="1">
+      <w:start w:val="1"/>
+      <w:numFmt w:val="decimal"/>
+      <w:lvlText w:val="%4."/>
+      <w:lvlJc w:val="left"/>
+      <w:pPr>
+        <w:ind w:left="2880" w:hanging="360"/>
+      </w:pPr>
+    </w:lvl>
+    <w:lvl w:ilvl="4" w:tplc="04090019" w:tentative="1">
+      <w:start w:val="1"/>
+      <w:numFmt w:val="lowerLetter"/>
+      <w:lvlText w:val="%5."/>
+      <w:lvlJc w:val="left"/>
+      <w:pPr>
+        <w:ind w:left="3600" w:hanging="360"/>
+      </w:pPr>
+    </w:lvl>
+    <w:lvl w:ilvl="5" w:tplc="0409001B" w:tentative="1">
+      <w:start w:val="1"/>
+      <w:numFmt w:val="lowerRoman"/>
+      <w:lvlText w:val="%6."/>
+      <w:lvlJc w:val="right"/>
+      <w:pPr>
+        <w:ind w:left="4320" w:hanging="180"/>
+      </w:pPr>
+    </w:lvl>
+    <w:lvl w:ilvl="6" w:tplc="0409000F" w:tentative="1">
+      <w:start w:val="1"/>
+      <w:numFmt w:val="decimal"/>
+      <w:lvlText w:val="%7."/>
+      <w:lvlJc w:val="left"/>
+      <w:pPr>
+        <w:ind w:left="5040" w:hanging="360"/>
+      </w:pPr>
+    </w:lvl>
+    <w:lvl w:ilvl="7" w:tplc="04090019" w:tentative="1">
+      <w:start w:val="1"/>
+      <w:numFmt w:val="lowerLetter"/>
+      <w:lvlText w:val="%8."/>
+      <w:lvlJc w:val="left"/>
+      <w:pPr>
+        <w:ind w:left="5760" w:hanging="360"/>
+      </w:pPr>
+    </w:lvl>
+    <w:lvl w:ilvl="8" w:tplc="0409001B" w:tentative="1">
+      <w:start w:val="1"/>
+      <w:numFmt w:val="lowerRoman"/>
+      <w:lvlText w:val="%9."/>
+      <w:lvlJc w:val="right"/>
+      <w:pPr>
+        <w:ind w:left="6480" w:hanging="180"/>
+      </w:pPr>
+    </w:lvl>
+  </w:abstractNum>
+  <w:abstractNum w:abstractNumId="30" w15:restartNumberingAfterBreak="0">
     <w:nsid w:val="67D227D3"/>
     <w:multiLevelType w:val="multilevel"/>
     <w:tmpl w:val="10641172"/>
@@ -25075,7 +28636,7 @@
       </w:rPr>
     </w:lvl>
   </w:abstractNum>
-  <w:abstractNum w:abstractNumId="30" w15:restartNumberingAfterBreak="0">
+  <w:abstractNum w:abstractNumId="31" w15:restartNumberingAfterBreak="0">
     <w:nsid w:val="69054132"/>
     <w:multiLevelType w:val="hybridMultilevel"/>
     <w:tmpl w:val="9446AAFE"/>
@@ -25193,7 +28754,7 @@
       </w:rPr>
     </w:lvl>
   </w:abstractNum>
-  <w:abstractNum w:abstractNumId="31" w15:restartNumberingAfterBreak="0">
+  <w:abstractNum w:abstractNumId="32" w15:restartNumberingAfterBreak="0">
     <w:nsid w:val="74192124"/>
     <w:multiLevelType w:val="multilevel"/>
     <w:tmpl w:val="2BEA0C86"/>
@@ -25313,7 +28874,7 @@
       </w:rPr>
     </w:lvl>
   </w:abstractNum>
-  <w:abstractNum w:abstractNumId="32" w15:restartNumberingAfterBreak="0">
+  <w:abstractNum w:abstractNumId="33" w15:restartNumberingAfterBreak="0">
     <w:nsid w:val="79795876"/>
     <w:multiLevelType w:val="hybridMultilevel"/>
     <w:tmpl w:val="C0644336"/>
@@ -25434,7 +28995,7 @@
     <w:abstractNumId w:val="17"/>
   </w:num>
   <w:num w:numId="2" w16cid:durableId="698973211">
-    <w:abstractNumId w:val="31"/>
+    <w:abstractNumId w:val="32"/>
   </w:num>
   <w:num w:numId="3" w16cid:durableId="646789161">
     <w:abstractNumId w:val="6"/>
@@ -25479,7 +29040,7 @@
     <w:abstractNumId w:val="13"/>
   </w:num>
   <w:num w:numId="17" w16cid:durableId="2075156555">
-    <w:abstractNumId w:val="30"/>
+    <w:abstractNumId w:val="31"/>
   </w:num>
   <w:num w:numId="18" w16cid:durableId="1249928260">
     <w:abstractNumId w:val="4"/>
@@ -25525,82 +29086,31 @@
     <w:abstractNumId w:val="19"/>
   </w:num>
   <w:num w:numId="28" w16cid:durableId="1636985729">
-    <w:abstractNumId w:val="32"/>
+    <w:abstractNumId w:val="33"/>
   </w:num>
   <w:num w:numId="29" w16cid:durableId="2005471393">
-    <w:abstractNumId w:val="29"/>
-    <w:lvlOverride w:ilvl="0"/>
-    <w:lvlOverride w:ilvl="1"/>
-    <w:lvlOverride w:ilvl="2"/>
-    <w:lvlOverride w:ilvl="3"/>
-    <w:lvlOverride w:ilvl="4"/>
-    <w:lvlOverride w:ilvl="5"/>
-    <w:lvlOverride w:ilvl="6"/>
-    <w:lvlOverride w:ilvl="7"/>
-    <w:lvlOverride w:ilvl="8"/>
+    <w:abstractNumId w:val="30"/>
   </w:num>
   <w:num w:numId="30" w16cid:durableId="1460687627">
     <w:abstractNumId w:val="24"/>
-    <w:lvlOverride w:ilvl="0"/>
-    <w:lvlOverride w:ilvl="1"/>
-    <w:lvlOverride w:ilvl="2"/>
-    <w:lvlOverride w:ilvl="3"/>
-    <w:lvlOverride w:ilvl="4"/>
-    <w:lvlOverride w:ilvl="5"/>
-    <w:lvlOverride w:ilvl="6"/>
-    <w:lvlOverride w:ilvl="7"/>
-    <w:lvlOverride w:ilvl="8"/>
   </w:num>
   <w:num w:numId="31" w16cid:durableId="543492003">
     <w:abstractNumId w:val="5"/>
-    <w:lvlOverride w:ilvl="0"/>
-    <w:lvlOverride w:ilvl="1"/>
-    <w:lvlOverride w:ilvl="2"/>
-    <w:lvlOverride w:ilvl="3"/>
-    <w:lvlOverride w:ilvl="4"/>
-    <w:lvlOverride w:ilvl="5"/>
-    <w:lvlOverride w:ilvl="6"/>
-    <w:lvlOverride w:ilvl="7"/>
-    <w:lvlOverride w:ilvl="8"/>
   </w:num>
   <w:num w:numId="32" w16cid:durableId="1709376773">
     <w:abstractNumId w:val="0"/>
-    <w:lvlOverride w:ilvl="0"/>
-    <w:lvlOverride w:ilvl="1"/>
-    <w:lvlOverride w:ilvl="2"/>
-    <w:lvlOverride w:ilvl="3"/>
-    <w:lvlOverride w:ilvl="4"/>
-    <w:lvlOverride w:ilvl="5"/>
-    <w:lvlOverride w:ilvl="6"/>
-    <w:lvlOverride w:ilvl="7"/>
-    <w:lvlOverride w:ilvl="8"/>
   </w:num>
   <w:num w:numId="33" w16cid:durableId="925647190">
     <w:abstractNumId w:val="16"/>
-    <w:lvlOverride w:ilvl="0"/>
-    <w:lvlOverride w:ilvl="1"/>
-    <w:lvlOverride w:ilvl="2"/>
-    <w:lvlOverride w:ilvl="3"/>
-    <w:lvlOverride w:ilvl="4"/>
-    <w:lvlOverride w:ilvl="5"/>
-    <w:lvlOverride w:ilvl="6"/>
-    <w:lvlOverride w:ilvl="7"/>
-    <w:lvlOverride w:ilvl="8"/>
   </w:num>
   <w:num w:numId="34" w16cid:durableId="1386489554">
     <w:abstractNumId w:val="22"/>
-    <w:lvlOverride w:ilvl="0"/>
-    <w:lvlOverride w:ilvl="1"/>
-    <w:lvlOverride w:ilvl="2"/>
-    <w:lvlOverride w:ilvl="3"/>
-    <w:lvlOverride w:ilvl="4"/>
-    <w:lvlOverride w:ilvl="5"/>
-    <w:lvlOverride w:ilvl="6"/>
-    <w:lvlOverride w:ilvl="7"/>
-    <w:lvlOverride w:ilvl="8"/>
   </w:num>
   <w:num w:numId="35" w16cid:durableId="321202365">
     <w:abstractNumId w:val="1"/>
+  </w:num>
+  <w:num w:numId="36" w16cid:durableId="1261137349">
+    <w:abstractNumId w:val="29"/>
   </w:num>
 </w:numbering>
 </file>
@@ -25614,7 +29124,7 @@
         <w:kern w:val="2"/>
         <w:sz w:val="22"/>
         <w:szCs w:val="22"/>
-        <w:lang w:val="en-PK" w:eastAsia="en-US" w:bidi="ar-SA"/>
+        <w:lang w:eastAsia="en-US" w:bidi="ar-SA"/>
         <w14:ligatures w14:val="standardContextual"/>
       </w:rPr>
     </w:rPrDefault>
@@ -26005,7 +29515,7 @@
   <w:style w:type="paragraph" w:default="1" w:styleId="Normal">
     <w:name w:val="Normal"/>
     <w:qFormat/>
-    <w:rsid w:val="00FE07B6"/>
+    <w:rsid w:val="00E30409"/>
     <w:pPr>
       <w:spacing w:line="256" w:lineRule="auto"/>
     </w:pPr>
@@ -26113,7 +29623,6 @@
   <w:style w:type="character" w:default="1" w:styleId="DefaultParagraphFont">
     <w:name w:val="Default Paragraph Font"/>
     <w:uiPriority w:val="1"/>
-    <w:semiHidden/>
     <w:unhideWhenUsed/>
   </w:style>
   <w:style w:type="table" w:default="1" w:styleId="TableNormal">
@@ -26433,6 +29942,25 @@
       <w:spacing w:after="0" w:line="240" w:lineRule="auto"/>
     </w:pPr>
   </w:style>
+  <w:style w:type="table" w:styleId="TableGrid">
+    <w:name w:val="Table Grid"/>
+    <w:basedOn w:val="TableNormal"/>
+    <w:uiPriority w:val="39"/>
+    <w:rsid w:val="0004331B"/>
+    <w:pPr>
+      <w:spacing w:after="0" w:line="240" w:lineRule="auto"/>
+    </w:pPr>
+    <w:tblPr>
+      <w:tblBorders>
+        <w:top w:val="single" w:sz="4" w:space="0" w:color="auto"/>
+        <w:left w:val="single" w:sz="4" w:space="0" w:color="auto"/>
+        <w:bottom w:val="single" w:sz="4" w:space="0" w:color="auto"/>
+        <w:right w:val="single" w:sz="4" w:space="0" w:color="auto"/>
+        <w:insideH w:val="single" w:sz="4" w:space="0" w:color="auto"/>
+        <w:insideV w:val="single" w:sz="4" w:space="0" w:color="auto"/>
+      </w:tblBorders>
+    </w:tblPr>
+  </w:style>
 </w:styles>
 </file>
 

</xml_diff>